<commit_message>
alpha0002 - specification_pltbutils.docx: updated to rev 0.2 to reflect alpha0002.
</commit_message>
<xml_diff>
--- a/doc/src/specification_pltbutils.docx
+++ b/doc/src/specification_pltbutils.docx
@@ -213,7 +213,7 @@
           <w:b/>
           <w:sz w:val="32"/>
         </w:rPr>
-        <w:t>0.1</w:t>
+        <w:t>0.2</w:t>
       </w:r>
     </w:p>
     <w:p>
@@ -232,36 +232,7 @@
           <w:b/>
           <w:sz w:val="32"/>
         </w:rPr>
-        <w:fldChar w:fldCharType="begin"/>
-      </w:r>
-      <w:r>
-        <w:rPr>
-          <w:b/>
-          <w:sz w:val="32"/>
-        </w:rPr>
-        <w:instrText xml:space="preserve"> TIME \@ "MMMM d, yyyy" </w:instrText>
-      </w:r>
-      <w:r>
-        <w:rPr>
-          <w:b/>
-          <w:sz w:val="32"/>
-        </w:rPr>
-        <w:fldChar w:fldCharType="separate"/>
-      </w:r>
-      <w:r>
-        <w:rPr>
-          <w:b/>
-          <w:noProof/>
-          <w:sz w:val="32"/>
-        </w:rPr>
-        <w:t>September 2, 2013</w:t>
-      </w:r>
-      <w:r>
-        <w:rPr>
-          <w:b/>
-          <w:sz w:val="32"/>
-        </w:rPr>
-        <w:fldChar w:fldCharType="end"/>
+        <w:t>November 10, 2013</w:t>
       </w:r>
     </w:p>
     <w:p>
@@ -596,6 +567,12 @@
                 <w:lang w:val="de-DE"/>
               </w:rPr>
             </w:pPr>
+            <w:r>
+              <w:rPr>
+                <w:lang w:val="de-DE"/>
+              </w:rPr>
+              <w:t>0.2</w:t>
+            </w:r>
           </w:p>
         </w:tc>
         <w:tc>
@@ -609,6 +586,18 @@
                 <w:lang w:val="de-DE"/>
               </w:rPr>
             </w:pPr>
+            <w:r>
+              <w:rPr>
+                <w:lang w:val="de-DE"/>
+              </w:rPr>
+              <w:t>11/10/201</w:t>
+            </w:r>
+            <w:r>
+              <w:rPr>
+                <w:lang w:val="de-DE"/>
+              </w:rPr>
+              <w:t>3</w:t>
+            </w:r>
           </w:p>
         </w:tc>
         <w:tc>
@@ -622,6 +611,12 @@
                 <w:lang w:val="de-DE"/>
               </w:rPr>
             </w:pPr>
+            <w:r>
+              <w:rPr>
+                <w:lang w:val="de-DE"/>
+              </w:rPr>
+              <w:t>Per Larsson</w:t>
+            </w:r>
           </w:p>
         </w:tc>
         <w:tc>
@@ -632,6 +627,35 @@
             <w:pPr>
               <w:pStyle w:val="Table"/>
             </w:pPr>
+            <w:r>
+              <w:t xml:space="preserve">Added </w:t>
+            </w:r>
+            <w:r>
+              <w:t xml:space="preserve">sections </w:t>
+            </w:r>
+            <w:r>
+              <w:t>Acknowledgements</w:t>
+            </w:r>
+            <w:r>
+              <w:t xml:space="preserve"> and</w:t>
+            </w:r>
+            <w:r>
+              <w:t xml:space="preserve"> Language.</w:t>
+            </w:r>
+            <w:r>
+              <w:br/>
+            </w:r>
+            <w:r>
+              <w:t>Added reference section on waitsig().</w:t>
+            </w:r>
+          </w:p>
+          <w:p>
+            <w:pPr>
+              <w:pStyle w:val="Table"/>
+            </w:pPr>
+            <w:r>
+              <w:t>Updated reference section on print() and pltbutils_clkgen.</w:t>
+            </w:r>
           </w:p>
         </w:tc>
       </w:tr>
@@ -978,9 +1002,6 @@
     <w:p>
       <w:pPr>
         <w:spacing w:before="480" w:after="240"/>
-        <w:rPr>
-          <w:lang w:val="sv-SE"/>
-        </w:rPr>
       </w:pPr>
     </w:p>
     <w:p>
@@ -992,9 +1013,6 @@
           <w:tab w:val="left" w:pos="1843"/>
           <w:tab w:val="left" w:pos="7371"/>
         </w:tabs>
-        <w:rPr>
-          <w:lang w:val="sv-SE"/>
-        </w:rPr>
         <w:sectPr>
           <w:headerReference w:type="default" r:id="rId12"/>
           <w:footerReference w:type="default" r:id="rId13"/>
@@ -1009,9 +1027,6 @@
     <w:p>
       <w:pPr>
         <w:pStyle w:val="Rubrik2"/>
-        <w:rPr>
-          <w:lang w:val="sv-SE"/>
-        </w:rPr>
       </w:pPr>
     </w:p>
     <w:p>
@@ -1191,7 +1206,73 @@
         <w:t xml:space="preserve"> .</w:t>
       </w:r>
     </w:p>
+    <w:p>
+      <w:pPr>
+        <w:spacing w:after="0"/>
+        <w:jc w:val="left"/>
+      </w:pPr>
+      <w:r>
+        <w:br w:type="page"/>
+      </w:r>
+    </w:p>
+    <w:p>
+      <w:pPr>
+        <w:pStyle w:val="Rubrik3"/>
+      </w:pPr>
+      <w:r>
+        <w:lastRenderedPageBreak/>
+        <w:t>Acknowledgements</w:t>
+      </w:r>
+    </w:p>
+    <w:p>
+      <w:r>
+        <w:t xml:space="preserve">PlTbUtils contains the file txt_util.vhd by </w:t>
+      </w:r>
+      <w:r>
+        <w:t>Stefan Doll and James F. Frenzel</w:t>
+      </w:r>
+      <w:r>
+        <w:t>.</w:t>
+      </w:r>
+    </w:p>
+    <w:p>
+      <w:pPr>
+        <w:pStyle w:val="Rubrik3"/>
+      </w:pPr>
+      <w:r>
+        <w:t>Language</w:t>
+      </w:r>
+    </w:p>
+    <w:p>
+      <w:r>
+        <w:t xml:space="preserve">Most parts of PlTbUtils are compatible with VHDL-1993 to VHDL-2008. </w:t>
+      </w:r>
+    </w:p>
+    <w:p>
+      <w:r>
+        <w:t>Some parts are are VHDL-2008 only, and some are VHDL-2002 to VHDL-2008.</w:t>
+      </w:r>
+    </w:p>
+    <w:p>
+      <w:r>
+        <w:t>If your tools (simulators, synthesizers, etc) are not compatible with VHDL-2008 or VHDL-2002, you can modify the code. There are comments in the files marking sections which are VHDL-2008 only, and VHDL-2002 to VHDL-2008 only. There are also commented out code which is compatible with earlier standards than VHDL-2008 and VHDL-2002. If you need to, comment out the VHDL-2008 (and/or VHDL-2002) code, and uncomment the VHDL-1993 (and/or VHDL-2002) code. After doing that, the code will still work, but you will loose some features or flexibility.</w:t>
+      </w:r>
+    </w:p>
     <w:p/>
+    <w:p>
+      <w:pPr>
+        <w:spacing w:after="0"/>
+        <w:jc w:val="left"/>
+        <w:rPr>
+          <w:rFonts w:ascii="Arial" w:hAnsi="Arial"/>
+          <w:b/>
+          <w:sz w:val="32"/>
+        </w:rPr>
+      </w:pPr>
+      <w:r>
+        <w:br w:type="page"/>
+      </w:r>
+    </w:p>
     <w:p>
       <w:pPr>
         <w:pStyle w:val="Rubrik3"/>
@@ -7775,6 +7856,114 @@
           <w:sz w:val="20"/>
           <w:lang w:eastAsia="ja-JP"/>
         </w:rPr>
+        <w:t>)</w:t>
+      </w:r>
+    </w:p>
+    <w:p>
+      <w:pPr>
+        <w:jc w:val="left"/>
+        <w:rPr>
+          <w:rFonts w:ascii="Courier New" w:hAnsi="Courier New" w:cs="Courier New"/>
+          <w:sz w:val="20"/>
+          <w:lang w:eastAsia="ja-JP"/>
+        </w:rPr>
+      </w:pPr>
+    </w:p>
+    <w:p>
+      <w:pPr>
+        <w:jc w:val="left"/>
+        <w:rPr>
+          <w:rFonts w:ascii="Courier New" w:hAnsi="Courier New" w:cs="Courier New"/>
+          <w:sz w:val="20"/>
+          <w:lang w:eastAsia="ja-JP"/>
+        </w:rPr>
+      </w:pPr>
+      <w:r>
+        <w:rPr>
+          <w:rFonts w:ascii="Courier New" w:hAnsi="Courier New" w:cs="Courier New"/>
+          <w:sz w:val="20"/>
+          <w:lang w:eastAsia="ja-JP"/>
+        </w:rPr>
+        <w:t>procedure print(</w:t>
+      </w:r>
+    </w:p>
+    <w:p>
+      <w:pPr>
+        <w:jc w:val="left"/>
+        <w:rPr>
+          <w:rFonts w:ascii="Courier New" w:hAnsi="Courier New" w:cs="Courier New"/>
+          <w:sz w:val="20"/>
+          <w:lang w:eastAsia="ja-JP"/>
+        </w:rPr>
+      </w:pPr>
+      <w:r>
+        <w:rPr>
+          <w:rFonts w:ascii="Courier New" w:hAnsi="Courier New" w:cs="Courier New"/>
+          <w:sz w:val="20"/>
+          <w:lang w:eastAsia="ja-JP"/>
+        </w:rPr>
+        <w:t xml:space="preserve">  constant active             : in    boolean;</w:t>
+      </w:r>
+      <w:r>
+        <w:rPr>
+          <w:rFonts w:ascii="Courier New" w:hAnsi="Courier New" w:cs="Courier New"/>
+          <w:sz w:val="20"/>
+          <w:lang w:eastAsia="ja-JP"/>
+        </w:rPr>
+        <w:t xml:space="preserve">   </w:t>
+      </w:r>
+    </w:p>
+    <w:p>
+      <w:pPr>
+        <w:jc w:val="left"/>
+        <w:rPr>
+          <w:rFonts w:ascii="Courier New" w:hAnsi="Courier New" w:cs="Courier New"/>
+          <w:sz w:val="20"/>
+          <w:lang w:eastAsia="ja-JP"/>
+        </w:rPr>
+      </w:pPr>
+      <w:r>
+        <w:rPr>
+          <w:rFonts w:ascii="Courier New" w:hAnsi="Courier New" w:cs="Courier New"/>
+          <w:sz w:val="20"/>
+          <w:lang w:eastAsia="ja-JP"/>
+        </w:rPr>
+        <w:t xml:space="preserve">  signal   s                  : out   string;</w:t>
+      </w:r>
+    </w:p>
+    <w:p>
+      <w:pPr>
+        <w:jc w:val="left"/>
+        <w:rPr>
+          <w:rFonts w:ascii="Courier New" w:hAnsi="Courier New" w:cs="Courier New"/>
+          <w:sz w:val="20"/>
+          <w:lang w:eastAsia="ja-JP"/>
+        </w:rPr>
+      </w:pPr>
+      <w:r>
+        <w:rPr>
+          <w:rFonts w:ascii="Courier New" w:hAnsi="Courier New" w:cs="Courier New"/>
+          <w:sz w:val="20"/>
+          <w:lang w:eastAsia="ja-JP"/>
+        </w:rPr>
+        <w:t xml:space="preserve">  constant txt                : in    string</w:t>
+      </w:r>
+    </w:p>
+    <w:p>
+      <w:pPr>
+        <w:jc w:val="left"/>
+        <w:rPr>
+          <w:rFonts w:ascii="Courier New" w:hAnsi="Courier New" w:cs="Courier New"/>
+          <w:sz w:val="20"/>
+          <w:lang w:eastAsia="ja-JP"/>
+        </w:rPr>
+      </w:pPr>
+      <w:r>
+        <w:rPr>
+          <w:rFonts w:ascii="Courier New" w:hAnsi="Courier New" w:cs="Courier New"/>
+          <w:sz w:val="20"/>
+          <w:lang w:eastAsia="ja-JP"/>
+        </w:rPr>
         <w:t xml:space="preserve">) </w:t>
       </w:r>
     </w:p>
@@ -7885,6 +8074,130 @@
           <w:sz w:val="20"/>
           <w:lang w:eastAsia="ja-JP"/>
         </w:rPr>
+        <w:t>procedure print(</w:t>
+      </w:r>
+    </w:p>
+    <w:p>
+      <w:pPr>
+        <w:jc w:val="left"/>
+        <w:rPr>
+          <w:rFonts w:ascii="Courier New" w:hAnsi="Courier New" w:cs="Courier New"/>
+          <w:sz w:val="20"/>
+          <w:lang w:eastAsia="ja-JP"/>
+        </w:rPr>
+      </w:pPr>
+      <w:r>
+        <w:rPr>
+          <w:rFonts w:ascii="Courier New" w:hAnsi="Courier New" w:cs="Courier New"/>
+          <w:sz w:val="20"/>
+          <w:lang w:eastAsia="ja-JP"/>
+        </w:rPr>
+        <w:t xml:space="preserve">  constant active             : in    boolean;</w:t>
+      </w:r>
+      <w:r>
+        <w:rPr>
+          <w:rFonts w:ascii="Courier New" w:hAnsi="Courier New" w:cs="Courier New"/>
+          <w:sz w:val="20"/>
+          <w:lang w:eastAsia="ja-JP"/>
+        </w:rPr>
+        <w:t xml:space="preserve">   </w:t>
+      </w:r>
+    </w:p>
+    <w:p>
+      <w:pPr>
+        <w:jc w:val="left"/>
+        <w:rPr>
+          <w:rFonts w:ascii="Courier New" w:hAnsi="Courier New" w:cs="Courier New"/>
+          <w:sz w:val="20"/>
+          <w:lang w:eastAsia="ja-JP"/>
+        </w:rPr>
+      </w:pPr>
+      <w:r>
+        <w:rPr>
+          <w:rFonts w:ascii="Courier New" w:hAnsi="Courier New" w:cs="Courier New"/>
+          <w:sz w:val="20"/>
+          <w:lang w:eastAsia="ja-JP"/>
+        </w:rPr>
+        <w:t xml:space="preserve">  </w:t>
+      </w:r>
+      <w:r>
+        <w:rPr>
+          <w:rFonts w:ascii="Courier New" w:hAnsi="Courier New" w:cs="Courier New"/>
+          <w:sz w:val="20"/>
+          <w:lang w:eastAsia="ja-JP"/>
+        </w:rPr>
+        <w:t>signal   pltbutils_sc       : out   pltbutils_sc_t;</w:t>
+      </w:r>
+    </w:p>
+    <w:p>
+      <w:pPr>
+        <w:jc w:val="left"/>
+        <w:rPr>
+          <w:rFonts w:ascii="Courier New" w:hAnsi="Courier New" w:cs="Courier New"/>
+          <w:sz w:val="20"/>
+          <w:lang w:eastAsia="ja-JP"/>
+        </w:rPr>
+      </w:pPr>
+      <w:r>
+        <w:rPr>
+          <w:rFonts w:ascii="Courier New" w:hAnsi="Courier New" w:cs="Courier New"/>
+          <w:sz w:val="20"/>
+          <w:lang w:eastAsia="ja-JP"/>
+        </w:rPr>
+        <w:t xml:space="preserve">  </w:t>
+      </w:r>
+      <w:r>
+        <w:rPr>
+          <w:rFonts w:ascii="Courier New" w:hAnsi="Courier New" w:cs="Courier New"/>
+          <w:sz w:val="20"/>
+          <w:lang w:eastAsia="ja-JP"/>
+        </w:rPr>
+        <w:t>constant txt                : in    string</w:t>
+      </w:r>
+    </w:p>
+    <w:p>
+      <w:pPr>
+        <w:jc w:val="left"/>
+        <w:rPr>
+          <w:rFonts w:ascii="Courier New" w:hAnsi="Courier New" w:cs="Courier New"/>
+          <w:sz w:val="20"/>
+          <w:lang w:eastAsia="ja-JP"/>
+        </w:rPr>
+      </w:pPr>
+      <w:r>
+        <w:rPr>
+          <w:rFonts w:ascii="Courier New" w:hAnsi="Courier New" w:cs="Courier New"/>
+          <w:sz w:val="20"/>
+          <w:lang w:eastAsia="ja-JP"/>
+        </w:rPr>
+        <w:t>)</w:t>
+      </w:r>
+    </w:p>
+    <w:p>
+      <w:pPr>
+        <w:jc w:val="left"/>
+        <w:rPr>
+          <w:rFonts w:ascii="Courier New" w:hAnsi="Courier New" w:cs="Courier New"/>
+          <w:sz w:val="20"/>
+          <w:lang w:eastAsia="ja-JP"/>
+        </w:rPr>
+      </w:pPr>
+    </w:p>
+    <w:p>
+      <w:pPr>
+        <w:jc w:val="left"/>
+        <w:rPr>
+          <w:rFonts w:ascii="Courier New" w:hAnsi="Courier New" w:cs="Courier New"/>
+          <w:sz w:val="20"/>
+          <w:lang w:eastAsia="ja-JP"/>
+        </w:rPr>
+      </w:pPr>
+      <w:r>
+        <w:rPr>
+          <w:rFonts w:ascii="Courier New" w:hAnsi="Courier New" w:cs="Courier New"/>
+          <w:sz w:val="20"/>
+          <w:lang w:eastAsia="ja-JP"/>
+        </w:rPr>
         <w:t>procedure printv(</w:t>
       </w:r>
     </w:p>
@@ -7967,6 +8280,134 @@
           <w:sz w:val="20"/>
           <w:lang w:eastAsia="ja-JP"/>
         </w:rPr>
+        <w:t>procedure printv(</w:t>
+      </w:r>
+    </w:p>
+    <w:p>
+      <w:pPr>
+        <w:jc w:val="left"/>
+        <w:rPr>
+          <w:rFonts w:ascii="Courier New" w:hAnsi="Courier New" w:cs="Courier New"/>
+          <w:sz w:val="20"/>
+          <w:lang w:eastAsia="ja-JP"/>
+        </w:rPr>
+      </w:pPr>
+      <w:r>
+        <w:rPr>
+          <w:rFonts w:ascii="Courier New" w:hAnsi="Courier New" w:cs="Courier New"/>
+          <w:sz w:val="20"/>
+          <w:lang w:eastAsia="ja-JP"/>
+        </w:rPr>
+        <w:t xml:space="preserve">  constant active             : in    boolean;</w:t>
+      </w:r>
+      <w:r>
+        <w:rPr>
+          <w:rFonts w:ascii="Courier New" w:hAnsi="Courier New" w:cs="Courier New"/>
+          <w:sz w:val="20"/>
+          <w:lang w:eastAsia="ja-JP"/>
+        </w:rPr>
+        <w:t xml:space="preserve">   </w:t>
+      </w:r>
+    </w:p>
+    <w:p>
+      <w:pPr>
+        <w:jc w:val="left"/>
+        <w:rPr>
+          <w:rFonts w:ascii="Courier New" w:hAnsi="Courier New" w:cs="Courier New"/>
+          <w:sz w:val="20"/>
+          <w:lang w:eastAsia="ja-JP"/>
+        </w:rPr>
+      </w:pPr>
+      <w:r>
+        <w:rPr>
+          <w:rFonts w:ascii="Courier New" w:hAnsi="Courier New" w:cs="Courier New"/>
+          <w:sz w:val="20"/>
+          <w:lang w:eastAsia="ja-JP"/>
+        </w:rPr>
+        <w:t xml:space="preserve">  variable s                  : out   string;</w:t>
+      </w:r>
+    </w:p>
+    <w:p>
+      <w:pPr>
+        <w:jc w:val="left"/>
+        <w:rPr>
+          <w:rFonts w:ascii="Courier New" w:hAnsi="Courier New" w:cs="Courier New"/>
+          <w:sz w:val="20"/>
+          <w:lang w:eastAsia="ja-JP"/>
+        </w:rPr>
+      </w:pPr>
+      <w:r>
+        <w:rPr>
+          <w:rFonts w:ascii="Courier New" w:hAnsi="Courier New" w:cs="Courier New"/>
+          <w:sz w:val="20"/>
+          <w:lang w:eastAsia="ja-JP"/>
+        </w:rPr>
+        <w:t xml:space="preserve">  constant txt                : in    string</w:t>
+      </w:r>
+    </w:p>
+    <w:p>
+      <w:pPr>
+        <w:jc w:val="left"/>
+        <w:rPr>
+          <w:rFonts w:ascii="Courier New" w:hAnsi="Courier New" w:cs="Courier New"/>
+          <w:sz w:val="20"/>
+          <w:lang w:eastAsia="ja-JP"/>
+        </w:rPr>
+      </w:pPr>
+      <w:r>
+        <w:rPr>
+          <w:rFonts w:ascii="Courier New" w:hAnsi="Courier New" w:cs="Courier New"/>
+          <w:sz w:val="20"/>
+          <w:lang w:eastAsia="ja-JP"/>
+        </w:rPr>
+        <w:t>)</w:t>
+      </w:r>
+    </w:p>
+    <w:p>
+      <w:pPr>
+        <w:jc w:val="left"/>
+        <w:rPr>
+          <w:rFonts w:ascii="Courier New" w:hAnsi="Courier New" w:cs="Courier New"/>
+          <w:sz w:val="20"/>
+          <w:lang w:eastAsia="ja-JP"/>
+        </w:rPr>
+      </w:pPr>
+    </w:p>
+    <w:p>
+      <w:pPr>
+        <w:spacing w:after="0"/>
+        <w:jc w:val="left"/>
+        <w:rPr>
+          <w:rFonts w:ascii="Courier New" w:hAnsi="Courier New" w:cs="Courier New"/>
+          <w:sz w:val="20"/>
+          <w:lang w:eastAsia="ja-JP"/>
+        </w:rPr>
+      </w:pPr>
+      <w:r>
+        <w:rPr>
+          <w:rFonts w:ascii="Courier New" w:hAnsi="Courier New" w:cs="Courier New"/>
+          <w:sz w:val="20"/>
+          <w:lang w:eastAsia="ja-JP"/>
+        </w:rPr>
+        <w:br w:type="page"/>
+      </w:r>
+    </w:p>
+    <w:p>
+      <w:pPr>
+        <w:jc w:val="left"/>
+        <w:rPr>
+          <w:rFonts w:ascii="Courier New" w:hAnsi="Courier New" w:cs="Courier New"/>
+          <w:sz w:val="20"/>
+          <w:lang w:eastAsia="ja-JP"/>
+        </w:rPr>
+      </w:pPr>
+      <w:r>
+        <w:rPr>
+          <w:rFonts w:ascii="Courier New" w:hAnsi="Courier New" w:cs="Courier New"/>
+          <w:sz w:val="20"/>
+          <w:lang w:eastAsia="ja-JP"/>
+        </w:rPr>
+        <w:lastRenderedPageBreak/>
         <w:t>p</w:t>
       </w:r>
       <w:r>
@@ -8075,6 +8516,114 @@
           <w:sz w:val="20"/>
           <w:lang w:eastAsia="ja-JP"/>
         </w:rPr>
+        <w:t xml:space="preserve">  constant active             : in    boolean;</w:t>
+      </w:r>
+      <w:r>
+        <w:rPr>
+          <w:rFonts w:ascii="Courier New" w:hAnsi="Courier New" w:cs="Courier New"/>
+          <w:sz w:val="20"/>
+          <w:lang w:eastAsia="ja-JP"/>
+        </w:rPr>
+        <w:t xml:space="preserve">   </w:t>
+      </w:r>
+    </w:p>
+    <w:p>
+      <w:pPr>
+        <w:jc w:val="left"/>
+        <w:rPr>
+          <w:rFonts w:ascii="Courier New" w:hAnsi="Courier New" w:cs="Courier New"/>
+          <w:sz w:val="20"/>
+          <w:lang w:eastAsia="ja-JP"/>
+        </w:rPr>
+      </w:pPr>
+      <w:r>
+        <w:rPr>
+          <w:rFonts w:ascii="Courier New" w:hAnsi="Courier New" w:cs="Courier New"/>
+          <w:sz w:val="20"/>
+          <w:lang w:eastAsia="ja-JP"/>
+        </w:rPr>
+        <w:t xml:space="preserve">  signal   s                  : out   string;</w:t>
+      </w:r>
+    </w:p>
+    <w:p>
+      <w:pPr>
+        <w:jc w:val="left"/>
+        <w:rPr>
+          <w:rFonts w:ascii="Courier New" w:hAnsi="Courier New" w:cs="Courier New"/>
+          <w:sz w:val="20"/>
+          <w:lang w:eastAsia="ja-JP"/>
+        </w:rPr>
+      </w:pPr>
+      <w:r>
+        <w:rPr>
+          <w:rFonts w:ascii="Courier New" w:hAnsi="Courier New" w:cs="Courier New"/>
+          <w:sz w:val="20"/>
+          <w:lang w:eastAsia="ja-JP"/>
+        </w:rPr>
+        <w:t xml:space="preserve">  constant txt                : in    string</w:t>
+      </w:r>
+    </w:p>
+    <w:p>
+      <w:pPr>
+        <w:jc w:val="left"/>
+        <w:rPr>
+          <w:rFonts w:ascii="Courier New" w:hAnsi="Courier New" w:cs="Courier New"/>
+          <w:sz w:val="20"/>
+          <w:lang w:eastAsia="ja-JP"/>
+        </w:rPr>
+      </w:pPr>
+      <w:r>
+        <w:rPr>
+          <w:rFonts w:ascii="Courier New" w:hAnsi="Courier New" w:cs="Courier New"/>
+          <w:sz w:val="20"/>
+          <w:lang w:eastAsia="ja-JP"/>
+        </w:rPr>
+        <w:t>)</w:t>
+      </w:r>
+    </w:p>
+    <w:p>
+      <w:pPr>
+        <w:jc w:val="left"/>
+        <w:rPr>
+          <w:rFonts w:ascii="Courier New" w:hAnsi="Courier New" w:cs="Courier New"/>
+          <w:sz w:val="20"/>
+          <w:lang w:eastAsia="ja-JP"/>
+        </w:rPr>
+      </w:pPr>
+    </w:p>
+    <w:p>
+      <w:pPr>
+        <w:jc w:val="left"/>
+        <w:rPr>
+          <w:rFonts w:ascii="Courier New" w:hAnsi="Courier New" w:cs="Courier New"/>
+          <w:sz w:val="20"/>
+          <w:lang w:eastAsia="ja-JP"/>
+        </w:rPr>
+      </w:pPr>
+      <w:r>
+        <w:rPr>
+          <w:rFonts w:ascii="Courier New" w:hAnsi="Courier New" w:cs="Courier New"/>
+          <w:sz w:val="20"/>
+          <w:lang w:eastAsia="ja-JP"/>
+        </w:rPr>
+        <w:t xml:space="preserve">procedure print2(    </w:t>
+      </w:r>
+    </w:p>
+    <w:p>
+      <w:pPr>
+        <w:jc w:val="left"/>
+        <w:rPr>
+          <w:rFonts w:ascii="Courier New" w:hAnsi="Courier New" w:cs="Courier New"/>
+          <w:sz w:val="20"/>
+          <w:lang w:eastAsia="ja-JP"/>
+        </w:rPr>
+      </w:pPr>
+      <w:r>
+        <w:rPr>
+          <w:rFonts w:ascii="Courier New" w:hAnsi="Courier New" w:cs="Courier New"/>
+          <w:sz w:val="20"/>
+          <w:lang w:eastAsia="ja-JP"/>
+        </w:rPr>
         <w:t xml:space="preserve">  signal   pltbutils          : out   pltbutils_sc_t;</w:t>
       </w:r>
     </w:p>
@@ -8116,6 +8665,114 @@
     </w:p>
     <w:p>
       <w:pPr>
+        <w:jc w:val="left"/>
+        <w:rPr>
+          <w:rFonts w:ascii="Courier New" w:hAnsi="Courier New" w:cs="Courier New"/>
+          <w:sz w:val="20"/>
+          <w:lang w:eastAsia="ja-JP"/>
+        </w:rPr>
+      </w:pPr>
+    </w:p>
+    <w:p>
+      <w:pPr>
+        <w:jc w:val="left"/>
+        <w:rPr>
+          <w:rFonts w:ascii="Courier New" w:hAnsi="Courier New" w:cs="Courier New"/>
+          <w:sz w:val="20"/>
+          <w:lang w:eastAsia="ja-JP"/>
+        </w:rPr>
+      </w:pPr>
+      <w:r>
+        <w:rPr>
+          <w:rFonts w:ascii="Courier New" w:hAnsi="Courier New" w:cs="Courier New"/>
+          <w:sz w:val="20"/>
+          <w:lang w:eastAsia="ja-JP"/>
+        </w:rPr>
+        <w:t xml:space="preserve">procedure print2(    </w:t>
+      </w:r>
+    </w:p>
+    <w:p>
+      <w:pPr>
+        <w:jc w:val="left"/>
+        <w:rPr>
+          <w:rFonts w:ascii="Courier New" w:hAnsi="Courier New" w:cs="Courier New"/>
+          <w:sz w:val="20"/>
+          <w:lang w:eastAsia="ja-JP"/>
+        </w:rPr>
+      </w:pPr>
+      <w:r>
+        <w:rPr>
+          <w:rFonts w:ascii="Courier New" w:hAnsi="Courier New" w:cs="Courier New"/>
+          <w:sz w:val="20"/>
+          <w:lang w:eastAsia="ja-JP"/>
+        </w:rPr>
+        <w:t xml:space="preserve">  constant active             : in    boolean;</w:t>
+      </w:r>
+      <w:r>
+        <w:rPr>
+          <w:rFonts w:ascii="Courier New" w:hAnsi="Courier New" w:cs="Courier New"/>
+          <w:sz w:val="20"/>
+          <w:lang w:eastAsia="ja-JP"/>
+        </w:rPr>
+        <w:t xml:space="preserve">   </w:t>
+      </w:r>
+    </w:p>
+    <w:p>
+      <w:pPr>
+        <w:jc w:val="left"/>
+        <w:rPr>
+          <w:rFonts w:ascii="Courier New" w:hAnsi="Courier New" w:cs="Courier New"/>
+          <w:sz w:val="20"/>
+          <w:lang w:eastAsia="ja-JP"/>
+        </w:rPr>
+      </w:pPr>
+      <w:r>
+        <w:rPr>
+          <w:rFonts w:ascii="Courier New" w:hAnsi="Courier New" w:cs="Courier New"/>
+          <w:sz w:val="20"/>
+          <w:lang w:eastAsia="ja-JP"/>
+        </w:rPr>
+        <w:t xml:space="preserve">  signal   pltbutils          : out   pltbutils_sc_t;</w:t>
+      </w:r>
+    </w:p>
+    <w:p>
+      <w:pPr>
+        <w:jc w:val="left"/>
+        <w:rPr>
+          <w:rFonts w:ascii="Courier New" w:hAnsi="Courier New" w:cs="Courier New"/>
+          <w:sz w:val="20"/>
+          <w:lang w:eastAsia="ja-JP"/>
+        </w:rPr>
+      </w:pPr>
+      <w:r>
+        <w:rPr>
+          <w:rFonts w:ascii="Courier New" w:hAnsi="Courier New" w:cs="Courier New"/>
+          <w:sz w:val="20"/>
+          <w:lang w:eastAsia="ja-JP"/>
+        </w:rPr>
+        <w:t xml:space="preserve">  constant txt                : in    string</w:t>
+      </w:r>
+    </w:p>
+    <w:p>
+      <w:pPr>
+        <w:jc w:val="left"/>
+        <w:rPr>
+          <w:rFonts w:ascii="Courier New" w:hAnsi="Courier New" w:cs="Courier New"/>
+          <w:sz w:val="20"/>
+          <w:lang w:eastAsia="ja-JP"/>
+        </w:rPr>
+      </w:pPr>
+      <w:r>
+        <w:rPr>
+          <w:rFonts w:ascii="Courier New" w:hAnsi="Courier New" w:cs="Courier New"/>
+          <w:sz w:val="20"/>
+          <w:lang w:eastAsia="ja-JP"/>
+        </w:rPr>
+        <w:t>)</w:t>
+      </w:r>
+    </w:p>
+    <w:p>
+      <w:pPr>
         <w:rPr>
           <w:lang w:eastAsia="ja-JP"/>
         </w:rPr>
@@ -8286,6 +8943,68 @@
         <w:rPr>
           <w:lang w:eastAsia="ja-JP"/>
         </w:rPr>
+        <w:t>active</w:t>
+      </w:r>
+      <w:r>
+        <w:rPr>
+          <w:lang w:eastAsia="ja-JP"/>
+        </w:rPr>
+        <w:tab/>
+      </w:r>
+      <w:r>
+        <w:rPr>
+          <w:lang w:eastAsia="ja-JP"/>
+        </w:rPr>
+        <w:tab/>
+      </w:r>
+      <w:r>
+        <w:rPr>
+          <w:lang w:eastAsia="ja-JP"/>
+        </w:rPr>
+        <w:tab/>
+        <w:t xml:space="preserve">The text is only printed if active is true. Useful for debug switches, </w:t>
+      </w:r>
+      <w:r>
+        <w:rPr>
+          <w:lang w:eastAsia="ja-JP"/>
+        </w:rPr>
+        <w:br/>
+      </w:r>
+      <w:r>
+        <w:rPr>
+          <w:lang w:eastAsia="ja-JP"/>
+        </w:rPr>
+        <w:tab/>
+      </w:r>
+      <w:r>
+        <w:rPr>
+          <w:lang w:eastAsia="ja-JP"/>
+        </w:rPr>
+        <w:tab/>
+      </w:r>
+      <w:r>
+        <w:rPr>
+          <w:lang w:eastAsia="ja-JP"/>
+        </w:rPr>
+        <w:tab/>
+      </w:r>
+      <w:r>
+        <w:rPr>
+          <w:lang w:eastAsia="ja-JP"/>
+        </w:rPr>
+        <w:t>etc.</w:t>
+      </w:r>
+    </w:p>
+    <w:p>
+      <w:pPr>
+        <w:rPr>
+          <w:lang w:eastAsia="ja-JP"/>
+        </w:rPr>
+      </w:pPr>
+      <w:r>
+        <w:rPr>
+          <w:lang w:eastAsia="ja-JP"/>
+        </w:rPr>
         <w:t>pltbutils_sc</w:t>
       </w:r>
       <w:r>
@@ -8359,7 +9078,6 @@
         <w:rPr>
           <w:lang w:eastAsia="ja-JP"/>
         </w:rPr>
-        <w:lastRenderedPageBreak/>
         <w:t>If the string txt  is longer than the signal s, the text will be truncated.</w:t>
       </w:r>
       <w:r>
@@ -8381,6 +9099,19 @@
           <w:lang w:eastAsia="ja-JP"/>
         </w:rPr>
       </w:pPr>
+      <w:r>
+        <w:rPr>
+          <w:lang w:eastAsia="ja-JP"/>
+        </w:rPr>
+        <w:t>NOTE: more print procedures are available in txt_util.txt .</w:t>
+      </w:r>
+    </w:p>
+    <w:p>
+      <w:pPr>
+        <w:rPr>
+          <w:lang w:eastAsia="ja-JP"/>
+        </w:rPr>
+      </w:pPr>
     </w:p>
     <w:p>
       <w:pPr>
@@ -8428,7 +9159,47 @@
           <w:sz w:val="20"/>
           <w:lang w:eastAsia="ja-JP"/>
         </w:rPr>
-        <w:t>printv(v_msg, "Hello, world"); -- Prints to variable msg</w:t>
+        <w:t xml:space="preserve">print(G_DEBUG, msg, "Hello, world"); -- Prints to signal msg if </w:t>
+      </w:r>
+      <w:r>
+        <w:rPr>
+          <w:rFonts w:ascii="Courier New" w:hAnsi="Courier New" w:cs="Courier New"/>
+          <w:sz w:val="20"/>
+          <w:lang w:eastAsia="ja-JP"/>
+        </w:rPr>
+        <w:br/>
+      </w:r>
+      <w:r>
+        <w:rPr>
+          <w:rFonts w:ascii="Courier New" w:hAnsi="Courier New" w:cs="Courier New"/>
+          <w:sz w:val="20"/>
+          <w:lang w:eastAsia="ja-JP"/>
+        </w:rPr>
+        <w:t xml:space="preserve"> </w:t>
+      </w:r>
+      <w:r>
+        <w:rPr>
+          <w:rFonts w:ascii="Courier New" w:hAnsi="Courier New" w:cs="Courier New"/>
+          <w:sz w:val="20"/>
+          <w:lang w:eastAsia="ja-JP"/>
+        </w:rPr>
+        <w:t xml:space="preserve">                          </w:t>
+      </w:r>
+      <w:r>
+        <w:rPr>
+          <w:rFonts w:ascii="Courier New" w:hAnsi="Courier New" w:cs="Courier New"/>
+          <w:sz w:val="20"/>
+          <w:lang w:eastAsia="ja-JP"/>
+        </w:rPr>
+        <w:t xml:space="preserve">          -- generic G_DEBUG is </w:t>
+      </w:r>
+      <w:r>
+        <w:rPr>
+          <w:rFonts w:ascii="Courier New" w:hAnsi="Courier New" w:cs="Courier New"/>
+          <w:sz w:val="20"/>
+          <w:lang w:eastAsia="ja-JP"/>
+        </w:rPr>
+        <w:t>true</w:t>
       </w:r>
     </w:p>
     <w:p>
@@ -8446,15 +9217,129 @@
           <w:sz w:val="20"/>
           <w:lang w:eastAsia="ja-JP"/>
         </w:rPr>
-        <w:t xml:space="preserve">print(pltbutils_sc, "Hello, world"); </w:t>
-      </w:r>
-      <w:r>
-        <w:rPr>
-          <w:rFonts w:ascii="Courier New" w:hAnsi="Courier New" w:cs="Courier New"/>
-          <w:sz w:val="20"/>
-          <w:lang w:eastAsia="ja-JP"/>
-        </w:rPr>
-        <w:t>-- Prints to "info" in waveform</w:t>
+        <w:t xml:space="preserve">printv(v_msg, </w:t>
+      </w:r>
+      <w:r>
+        <w:rPr>
+          <w:rFonts w:ascii="Courier New" w:hAnsi="Courier New" w:cs="Courier New"/>
+          <w:sz w:val="20"/>
+          <w:lang w:eastAsia="ja-JP"/>
+        </w:rPr>
+        <w:t>“</w:t>
+      </w:r>
+      <w:r>
+        <w:rPr>
+          <w:rFonts w:ascii="Courier New" w:hAnsi="Courier New" w:cs="Courier New"/>
+          <w:sz w:val="20"/>
+          <w:lang w:eastAsia="ja-JP"/>
+        </w:rPr>
+        <w:t>Hello, world</w:t>
+      </w:r>
+      <w:r>
+        <w:rPr>
+          <w:rFonts w:ascii="Courier New" w:hAnsi="Courier New" w:cs="Courier New"/>
+          <w:sz w:val="20"/>
+          <w:lang w:eastAsia="ja-JP"/>
+        </w:rPr>
+        <w:t>”</w:t>
+      </w:r>
+      <w:r>
+        <w:rPr>
+          <w:rFonts w:ascii="Courier New" w:hAnsi="Courier New" w:cs="Courier New"/>
+          <w:sz w:val="20"/>
+          <w:lang w:eastAsia="ja-JP"/>
+        </w:rPr>
+        <w:t>); -- Prints to variable msg</w:t>
+      </w:r>
+    </w:p>
+    <w:p>
+      <w:pPr>
+        <w:jc w:val="left"/>
+        <w:rPr>
+          <w:rFonts w:ascii="Courier New" w:hAnsi="Courier New" w:cs="Courier New"/>
+          <w:sz w:val="20"/>
+          <w:lang w:eastAsia="ja-JP"/>
+        </w:rPr>
+      </w:pPr>
+      <w:r>
+        <w:rPr>
+          <w:rFonts w:ascii="Courier New" w:hAnsi="Courier New" w:cs="Courier New"/>
+          <w:sz w:val="20"/>
+          <w:lang w:eastAsia="ja-JP"/>
+        </w:rPr>
+        <w:t xml:space="preserve">print(pltbutils_sc, </w:t>
+      </w:r>
+      <w:r>
+        <w:rPr>
+          <w:rFonts w:ascii="Courier New" w:hAnsi="Courier New" w:cs="Courier New"/>
+          <w:sz w:val="20"/>
+          <w:lang w:eastAsia="ja-JP"/>
+        </w:rPr>
+        <w:t>“</w:t>
+      </w:r>
+      <w:r>
+        <w:rPr>
+          <w:rFonts w:ascii="Courier New" w:hAnsi="Courier New" w:cs="Courier New"/>
+          <w:sz w:val="20"/>
+          <w:lang w:eastAsia="ja-JP"/>
+        </w:rPr>
+        <w:t>Hello, world</w:t>
+      </w:r>
+      <w:r>
+        <w:rPr>
+          <w:rFonts w:ascii="Courier New" w:hAnsi="Courier New" w:cs="Courier New"/>
+          <w:sz w:val="20"/>
+          <w:lang w:eastAsia="ja-JP"/>
+        </w:rPr>
+        <w:t>”</w:t>
+      </w:r>
+      <w:r>
+        <w:rPr>
+          <w:rFonts w:ascii="Courier New" w:hAnsi="Courier New" w:cs="Courier New"/>
+          <w:sz w:val="20"/>
+          <w:lang w:eastAsia="ja-JP"/>
+        </w:rPr>
+        <w:t xml:space="preserve">); </w:t>
+      </w:r>
+      <w:r>
+        <w:rPr>
+          <w:rFonts w:ascii="Courier New" w:hAnsi="Courier New" w:cs="Courier New"/>
+          <w:sz w:val="20"/>
+          <w:lang w:eastAsia="ja-JP"/>
+        </w:rPr>
+        <w:t xml:space="preserve">-- Prints to </w:t>
+      </w:r>
+      <w:r>
+        <w:rPr>
+          <w:rFonts w:ascii="Courier New" w:hAnsi="Courier New" w:cs="Courier New"/>
+          <w:sz w:val="20"/>
+          <w:lang w:eastAsia="ja-JP"/>
+        </w:rPr>
+        <w:t>“</w:t>
+      </w:r>
+      <w:r>
+        <w:rPr>
+          <w:rFonts w:ascii="Courier New" w:hAnsi="Courier New" w:cs="Courier New"/>
+          <w:sz w:val="20"/>
+          <w:lang w:eastAsia="ja-JP"/>
+        </w:rPr>
+        <w:t>info</w:t>
+      </w:r>
+      <w:r>
+        <w:rPr>
+          <w:rFonts w:ascii="Courier New" w:hAnsi="Courier New" w:cs="Courier New"/>
+          <w:sz w:val="20"/>
+          <w:lang w:eastAsia="ja-JP"/>
+        </w:rPr>
+        <w:t>”</w:t>
+      </w:r>
+      <w:r>
+        <w:rPr>
+          <w:rFonts w:ascii="Courier New" w:hAnsi="Courier New" w:cs="Courier New"/>
+          <w:sz w:val="20"/>
+          <w:lang w:eastAsia="ja-JP"/>
+        </w:rPr>
+        <w:t xml:space="preserve"> in waveform</w:t>
       </w:r>
       <w:r>
         <w:rPr>
@@ -8513,7 +9398,39 @@
           <w:sz w:val="20"/>
           <w:lang w:eastAsia="ja-JP"/>
         </w:rPr>
-        <w:t xml:space="preserve">rint2(msg, "Hello, world"); -- Prints to signal and transcript window </w:t>
+        <w:t xml:space="preserve">rint2(msg, </w:t>
+      </w:r>
+      <w:r>
+        <w:rPr>
+          <w:rFonts w:ascii="Courier New" w:hAnsi="Courier New" w:cs="Courier New"/>
+          <w:sz w:val="20"/>
+          <w:lang w:eastAsia="ja-JP"/>
+        </w:rPr>
+        <w:t>“</w:t>
+      </w:r>
+      <w:r>
+        <w:rPr>
+          <w:rFonts w:ascii="Courier New" w:hAnsi="Courier New" w:cs="Courier New"/>
+          <w:sz w:val="20"/>
+          <w:lang w:eastAsia="ja-JP"/>
+        </w:rPr>
+        <w:t>Hello, world</w:t>
+      </w:r>
+      <w:r>
+        <w:rPr>
+          <w:rFonts w:ascii="Courier New" w:hAnsi="Courier New" w:cs="Courier New"/>
+          <w:sz w:val="20"/>
+          <w:lang w:eastAsia="ja-JP"/>
+        </w:rPr>
+        <w:t>”</w:t>
+      </w:r>
+      <w:r>
+        <w:rPr>
+          <w:rFonts w:ascii="Courier New" w:hAnsi="Courier New" w:cs="Courier New"/>
+          <w:sz w:val="20"/>
+          <w:lang w:eastAsia="ja-JP"/>
+        </w:rPr>
+        <w:t xml:space="preserve">); -- Prints to signal and transcript window </w:t>
       </w:r>
     </w:p>
     <w:p>
@@ -8531,7 +9448,71 @@
           <w:sz w:val="20"/>
           <w:lang w:eastAsia="ja-JP"/>
         </w:rPr>
-        <w:t>print(pltbutils_sc, "Hello, world"); -- Prints to "info" in waveform and</w:t>
+        <w:t xml:space="preserve">print(pltbutils_sc, </w:t>
+      </w:r>
+      <w:r>
+        <w:rPr>
+          <w:rFonts w:ascii="Courier New" w:hAnsi="Courier New" w:cs="Courier New"/>
+          <w:sz w:val="20"/>
+          <w:lang w:eastAsia="ja-JP"/>
+        </w:rPr>
+        <w:t>“</w:t>
+      </w:r>
+      <w:r>
+        <w:rPr>
+          <w:rFonts w:ascii="Courier New" w:hAnsi="Courier New" w:cs="Courier New"/>
+          <w:sz w:val="20"/>
+          <w:lang w:eastAsia="ja-JP"/>
+        </w:rPr>
+        <w:t>Hello, world</w:t>
+      </w:r>
+      <w:r>
+        <w:rPr>
+          <w:rFonts w:ascii="Courier New" w:hAnsi="Courier New" w:cs="Courier New"/>
+          <w:sz w:val="20"/>
+          <w:lang w:eastAsia="ja-JP"/>
+        </w:rPr>
+        <w:t>”</w:t>
+      </w:r>
+      <w:r>
+        <w:rPr>
+          <w:rFonts w:ascii="Courier New" w:hAnsi="Courier New" w:cs="Courier New"/>
+          <w:sz w:val="20"/>
+          <w:lang w:eastAsia="ja-JP"/>
+        </w:rPr>
+        <w:t xml:space="preserve">); -- Prints to </w:t>
+      </w:r>
+      <w:r>
+        <w:rPr>
+          <w:rFonts w:ascii="Courier New" w:hAnsi="Courier New" w:cs="Courier New"/>
+          <w:sz w:val="20"/>
+          <w:lang w:eastAsia="ja-JP"/>
+        </w:rPr>
+        <w:t>“</w:t>
+      </w:r>
+      <w:r>
+        <w:rPr>
+          <w:rFonts w:ascii="Courier New" w:hAnsi="Courier New" w:cs="Courier New"/>
+          <w:sz w:val="20"/>
+          <w:lang w:eastAsia="ja-JP"/>
+        </w:rPr>
+        <w:t>info</w:t>
+      </w:r>
+      <w:r>
+        <w:rPr>
+          <w:rFonts w:ascii="Courier New" w:hAnsi="Courier New" w:cs="Courier New"/>
+          <w:sz w:val="20"/>
+          <w:lang w:eastAsia="ja-JP"/>
+        </w:rPr>
+        <w:t>”</w:t>
+      </w:r>
+      <w:r>
+        <w:rPr>
+          <w:rFonts w:ascii="Courier New" w:hAnsi="Courier New" w:cs="Courier New"/>
+          <w:sz w:val="20"/>
+          <w:lang w:eastAsia="ja-JP"/>
+        </w:rPr>
+        <w:t xml:space="preserve"> in waveform and</w:t>
       </w:r>
     </w:p>
     <w:p>
@@ -8888,6 +9869,814 @@
         <w:rPr>
           <w:lang w:eastAsia="ja-JP"/>
         </w:rPr>
+        <w:t>PlTbUtils</w:t>
+      </w:r>
+      <w:r>
+        <w:rPr>
+          <w:lang w:eastAsia="ja-JP"/>
+        </w:rPr>
+        <w:t>’</w:t>
+      </w:r>
+      <w:r>
+        <w:rPr>
+          <w:lang w:eastAsia="ja-JP"/>
+        </w:rPr>
+        <w:t xml:space="preserve"> global status- and control signal.</w:t>
+      </w:r>
+      <w:r>
+        <w:rPr>
+          <w:lang w:eastAsia="ja-JP"/>
+        </w:rPr>
+        <w:br/>
+      </w:r>
+      <w:r>
+        <w:rPr>
+          <w:lang w:eastAsia="ja-JP"/>
+        </w:rPr>
+        <w:tab/>
+      </w:r>
+      <w:r>
+        <w:rPr>
+          <w:lang w:eastAsia="ja-JP"/>
+        </w:rPr>
+        <w:tab/>
+      </w:r>
+      <w:r>
+        <w:rPr>
+          <w:lang w:eastAsia="ja-JP"/>
+        </w:rPr>
+        <w:tab/>
+      </w:r>
+      <w:r>
+        <w:rPr>
+          <w:lang w:eastAsia="ja-JP"/>
+        </w:rPr>
+        <w:t>Must be set to pltbutils_sc.</w:t>
+      </w:r>
+    </w:p>
+    <w:p>
+      <w:pPr>
+        <w:rPr>
+          <w:lang w:eastAsia="ja-JP"/>
+        </w:rPr>
+      </w:pPr>
+      <w:r>
+        <w:rPr>
+          <w:lang w:eastAsia="ja-JP"/>
+        </w:rPr>
+        <w:t>falling</w:t>
+      </w:r>
+      <w:r>
+        <w:rPr>
+          <w:lang w:eastAsia="ja-JP"/>
+        </w:rPr>
+        <w:tab/>
+      </w:r>
+      <w:r>
+        <w:rPr>
+          <w:lang w:eastAsia="ja-JP"/>
+        </w:rPr>
+        <w:tab/>
+      </w:r>
+      <w:r>
+        <w:rPr>
+          <w:lang w:eastAsia="ja-JP"/>
+        </w:rPr>
+        <w:tab/>
+      </w:r>
+      <w:r>
+        <w:rPr>
+          <w:lang w:eastAsia="ja-JP"/>
+        </w:rPr>
+        <w:t>If true, waits for falling edges, otherwise</w:t>
+      </w:r>
+      <w:r>
+        <w:rPr>
+          <w:lang w:eastAsia="ja-JP"/>
+        </w:rPr>
+        <w:t xml:space="preserve"> </w:t>
+      </w:r>
+      <w:r>
+        <w:rPr>
+          <w:lang w:eastAsia="ja-JP"/>
+        </w:rPr>
+        <w:t>rising edges.</w:t>
+      </w:r>
+      <w:r>
+        <w:rPr>
+          <w:lang w:eastAsia="ja-JP"/>
+        </w:rPr>
+        <w:br/>
+      </w:r>
+      <w:r>
+        <w:rPr>
+          <w:lang w:eastAsia="ja-JP"/>
+        </w:rPr>
+        <w:tab/>
+      </w:r>
+      <w:r>
+        <w:rPr>
+          <w:lang w:eastAsia="ja-JP"/>
+        </w:rPr>
+        <w:tab/>
+      </w:r>
+      <w:r>
+        <w:rPr>
+          <w:lang w:eastAsia="ja-JP"/>
+        </w:rPr>
+        <w:tab/>
+      </w:r>
+      <w:r>
+        <w:rPr>
+          <w:lang w:eastAsia="ja-JP"/>
+        </w:rPr>
+        <w:t>Optional, default is false.</w:t>
+      </w:r>
+    </w:p>
+    <w:p>
+      <w:pPr>
+        <w:rPr>
+          <w:lang w:eastAsia="ja-JP"/>
+        </w:rPr>
+      </w:pPr>
+      <w:r>
+        <w:rPr>
+          <w:lang w:eastAsia="ja-JP"/>
+        </w:rPr>
+        <w:t>t</w:t>
+      </w:r>
+      <w:r>
+        <w:rPr>
+          <w:lang w:eastAsia="ja-JP"/>
+        </w:rPr>
+        <w:t>imeout</w:t>
+      </w:r>
+      <w:r>
+        <w:rPr>
+          <w:lang w:eastAsia="ja-JP"/>
+        </w:rPr>
+        <w:tab/>
+      </w:r>
+      <w:r>
+        <w:rPr>
+          <w:lang w:eastAsia="ja-JP"/>
+        </w:rPr>
+        <w:tab/>
+      </w:r>
+      <w:r>
+        <w:rPr>
+          <w:lang w:eastAsia="ja-JP"/>
+        </w:rPr>
+        <w:t>Timeout time, in case the clock is not working.</w:t>
+      </w:r>
+      <w:r>
+        <w:rPr>
+          <w:lang w:eastAsia="ja-JP"/>
+        </w:rPr>
+        <w:br/>
+      </w:r>
+      <w:r>
+        <w:rPr>
+          <w:lang w:eastAsia="ja-JP"/>
+        </w:rPr>
+        <w:tab/>
+      </w:r>
+      <w:r>
+        <w:rPr>
+          <w:lang w:eastAsia="ja-JP"/>
+        </w:rPr>
+        <w:tab/>
+      </w:r>
+      <w:r>
+        <w:rPr>
+          <w:lang w:eastAsia="ja-JP"/>
+        </w:rPr>
+        <w:tab/>
+      </w:r>
+      <w:r>
+        <w:rPr>
+          <w:lang w:eastAsia="ja-JP"/>
+        </w:rPr>
+        <w:t xml:space="preserve">Optional, default is C_PLTBUTILS_TIMEOUT.  </w:t>
+      </w:r>
+    </w:p>
+    <w:p>
+      <w:pPr>
+        <w:rPr>
+          <w:lang w:eastAsia="ja-JP"/>
+        </w:rPr>
+      </w:pPr>
+    </w:p>
+    <w:p>
+      <w:pPr>
+        <w:rPr>
+          <w:lang w:eastAsia="ja-JP"/>
+        </w:rPr>
+      </w:pPr>
+      <w:r>
+        <w:rPr>
+          <w:lang w:eastAsia="ja-JP"/>
+        </w:rPr>
+        <w:t>Examples:</w:t>
+      </w:r>
+    </w:p>
+    <w:p>
+      <w:pPr>
+        <w:jc w:val="left"/>
+        <w:rPr>
+          <w:rFonts w:ascii="Courier New" w:hAnsi="Courier New" w:cs="Courier New"/>
+          <w:sz w:val="20"/>
+          <w:lang w:eastAsia="ja-JP"/>
+        </w:rPr>
+      </w:pPr>
+      <w:r>
+        <w:rPr>
+          <w:rFonts w:ascii="Courier New" w:hAnsi="Courier New" w:cs="Courier New"/>
+          <w:sz w:val="20"/>
+          <w:lang w:eastAsia="ja-JP"/>
+        </w:rPr>
+        <w:t>waitclks(5, sys_clk, pltbutils_sc);</w:t>
+      </w:r>
+    </w:p>
+    <w:p>
+      <w:pPr>
+        <w:jc w:val="left"/>
+        <w:rPr>
+          <w:rFonts w:ascii="Courier New" w:hAnsi="Courier New" w:cs="Courier New"/>
+          <w:sz w:val="20"/>
+          <w:lang w:eastAsia="ja-JP"/>
+        </w:rPr>
+      </w:pPr>
+      <w:r>
+        <w:rPr>
+          <w:rFonts w:ascii="Courier New" w:hAnsi="Courier New" w:cs="Courier New"/>
+          <w:sz w:val="20"/>
+          <w:lang w:eastAsia="ja-JP"/>
+        </w:rPr>
+        <w:t>waitclks(5, sys_clk, pltbutils_sc, true);</w:t>
+      </w:r>
+    </w:p>
+    <w:p>
+      <w:pPr>
+        <w:jc w:val="left"/>
+        <w:rPr>
+          <w:rFonts w:ascii="Courier New" w:hAnsi="Courier New" w:cs="Courier New"/>
+          <w:sz w:val="20"/>
+          <w:lang w:eastAsia="ja-JP"/>
+        </w:rPr>
+      </w:pPr>
+      <w:r>
+        <w:rPr>
+          <w:rFonts w:ascii="Courier New" w:hAnsi="Courier New" w:cs="Courier New"/>
+          <w:sz w:val="20"/>
+          <w:lang w:eastAsia="ja-JP"/>
+        </w:rPr>
+        <w:t>waitclks(5, sys_clk, pltbutils_sc, true, 1 ms);</w:t>
+      </w:r>
+    </w:p>
+    <w:p>
+      <w:pPr>
+        <w:spacing w:after="0"/>
+        <w:jc w:val="left"/>
+        <w:rPr>
+          <w:rFonts w:ascii="Courier New" w:hAnsi="Courier New" w:cs="Courier New"/>
+          <w:sz w:val="20"/>
+          <w:lang w:eastAsia="ja-JP"/>
+        </w:rPr>
+      </w:pPr>
+      <w:r>
+        <w:rPr>
+          <w:rFonts w:ascii="Courier New" w:hAnsi="Courier New" w:cs="Courier New"/>
+          <w:sz w:val="20"/>
+          <w:lang w:eastAsia="ja-JP"/>
+        </w:rPr>
+        <w:br w:type="page"/>
+      </w:r>
+    </w:p>
+    <w:p>
+      <w:pPr>
+        <w:pStyle w:val="Rubrik4"/>
+      </w:pPr>
+      <w:r>
+        <w:lastRenderedPageBreak/>
+        <w:t>waitsig</w:t>
+      </w:r>
+    </w:p>
+    <w:p>
+      <w:pPr>
+        <w:jc w:val="left"/>
+        <w:rPr>
+          <w:rFonts w:ascii="Courier New" w:hAnsi="Courier New" w:cs="Courier New"/>
+          <w:sz w:val="20"/>
+          <w:lang w:eastAsia="ja-JP"/>
+        </w:rPr>
+      </w:pPr>
+      <w:r>
+        <w:rPr>
+          <w:rFonts w:ascii="Courier New" w:hAnsi="Courier New" w:cs="Courier New"/>
+          <w:sz w:val="20"/>
+          <w:lang w:eastAsia="ja-JP"/>
+        </w:rPr>
+        <w:t>procedure waitsig(</w:t>
+      </w:r>
+      <w:r>
+        <w:rPr>
+          <w:rFonts w:ascii="Courier New" w:hAnsi="Courier New" w:cs="Courier New"/>
+          <w:sz w:val="20"/>
+          <w:lang w:eastAsia="ja-JP"/>
+        </w:rPr>
+        <w:br/>
+        <w:t xml:space="preserve">  </w:t>
+      </w:r>
+      <w:r>
+        <w:rPr>
+          <w:rFonts w:ascii="Courier New" w:hAnsi="Courier New" w:cs="Courier New"/>
+          <w:sz w:val="20"/>
+          <w:lang w:eastAsia="ja-JP"/>
+        </w:rPr>
+        <w:t xml:space="preserve">signal   s                  : in    </w:t>
+      </w:r>
+      <w:r>
+        <w:rPr>
+          <w:rFonts w:ascii="Courier New" w:hAnsi="Courier New" w:cs="Courier New"/>
+          <w:sz w:val="20"/>
+          <w:lang w:eastAsia="ja-JP"/>
+        </w:rPr>
+        <w:t xml:space="preserve">  </w:t>
+      </w:r>
+      <w:r>
+        <w:rPr>
+          <w:rFonts w:ascii="Courier New" w:hAnsi="Courier New" w:cs="Courier New"/>
+          <w:sz w:val="20"/>
+          <w:lang w:eastAsia="ja-JP"/>
+        </w:rPr>
+        <w:br/>
+      </w:r>
+      <w:r>
+        <w:rPr>
+          <w:rFonts w:ascii="Courier New" w:hAnsi="Courier New" w:cs="Courier New"/>
+          <w:sz w:val="20"/>
+          <w:lang w:eastAsia="ja-JP"/>
+        </w:rPr>
+        <w:tab/>
+      </w:r>
+      <w:r>
+        <w:rPr>
+          <w:rFonts w:ascii="Courier New" w:hAnsi="Courier New" w:cs="Courier New"/>
+          <w:sz w:val="20"/>
+          <w:lang w:eastAsia="ja-JP"/>
+        </w:rPr>
+        <w:tab/>
+      </w:r>
+      <w:r>
+        <w:rPr>
+          <w:rFonts w:ascii="Courier New" w:hAnsi="Courier New" w:cs="Courier New"/>
+          <w:sz w:val="20"/>
+          <w:lang w:eastAsia="ja-JP"/>
+        </w:rPr>
+        <w:tab/>
+      </w:r>
+      <w:r>
+        <w:rPr>
+          <w:rFonts w:ascii="Courier New" w:hAnsi="Courier New" w:cs="Courier New"/>
+          <w:sz w:val="20"/>
+          <w:lang w:eastAsia="ja-JP"/>
+        </w:rPr>
+        <w:t>integer|std_logic|std_logic_vector|unsigned|signed;</w:t>
+      </w:r>
+      <w:r>
+        <w:rPr>
+          <w:rFonts w:ascii="Courier New" w:hAnsi="Courier New" w:cs="Courier New"/>
+          <w:sz w:val="20"/>
+          <w:lang w:eastAsia="ja-JP"/>
+        </w:rPr>
+        <w:br/>
+      </w:r>
+      <w:r>
+        <w:rPr>
+          <w:rFonts w:ascii="Courier New" w:hAnsi="Courier New" w:cs="Courier New"/>
+          <w:sz w:val="20"/>
+          <w:lang w:eastAsia="ja-JP"/>
+        </w:rPr>
+        <w:t xml:space="preserve">  </w:t>
+      </w:r>
+      <w:r>
+        <w:rPr>
+          <w:rFonts w:ascii="Courier New" w:hAnsi="Courier New" w:cs="Courier New"/>
+          <w:sz w:val="20"/>
+          <w:lang w:eastAsia="ja-JP"/>
+        </w:rPr>
+        <w:t>cons</w:t>
+      </w:r>
+      <w:r>
+        <w:rPr>
+          <w:rFonts w:ascii="Courier New" w:hAnsi="Courier New" w:cs="Courier New"/>
+          <w:sz w:val="20"/>
+          <w:lang w:eastAsia="ja-JP"/>
+        </w:rPr>
+        <w:t>tant value              : in</w:t>
+      </w:r>
+      <w:r>
+        <w:rPr>
+          <w:rFonts w:ascii="Courier New" w:hAnsi="Courier New" w:cs="Courier New"/>
+          <w:sz w:val="20"/>
+          <w:lang w:eastAsia="ja-JP"/>
+        </w:rPr>
+        <w:br/>
+      </w:r>
+      <w:r>
+        <w:rPr>
+          <w:rFonts w:ascii="Courier New" w:hAnsi="Courier New" w:cs="Courier New"/>
+          <w:sz w:val="20"/>
+          <w:lang w:eastAsia="ja-JP"/>
+        </w:rPr>
+        <w:tab/>
+      </w:r>
+      <w:r>
+        <w:rPr>
+          <w:rFonts w:ascii="Courier New" w:hAnsi="Courier New" w:cs="Courier New"/>
+          <w:sz w:val="20"/>
+          <w:lang w:eastAsia="ja-JP"/>
+        </w:rPr>
+        <w:tab/>
+      </w:r>
+      <w:r>
+        <w:rPr>
+          <w:rFonts w:ascii="Courier New" w:hAnsi="Courier New" w:cs="Courier New"/>
+          <w:sz w:val="20"/>
+          <w:lang w:eastAsia="ja-JP"/>
+        </w:rPr>
+        <w:tab/>
+      </w:r>
+      <w:r>
+        <w:rPr>
+          <w:rFonts w:ascii="Courier New" w:hAnsi="Courier New" w:cs="Courier New"/>
+          <w:sz w:val="20"/>
+          <w:lang w:eastAsia="ja-JP"/>
+        </w:rPr>
+        <w:t>integer|std_logic|std_logic_vector|unsigned|signed;</w:t>
+      </w:r>
+      <w:r>
+        <w:rPr>
+          <w:rFonts w:ascii="Courier New" w:hAnsi="Courier New" w:cs="Courier New"/>
+          <w:sz w:val="20"/>
+          <w:lang w:eastAsia="ja-JP"/>
+        </w:rPr>
+        <w:br/>
+        <w:t xml:space="preserve">  </w:t>
+      </w:r>
+      <w:r>
+        <w:rPr>
+          <w:rFonts w:ascii="Courier New" w:hAnsi="Courier New" w:cs="Courier New"/>
+          <w:sz w:val="20"/>
+          <w:lang w:eastAsia="ja-JP"/>
+        </w:rPr>
+        <w:t>signal   clk                : in    std_logic;</w:t>
+      </w:r>
+      <w:r>
+        <w:rPr>
+          <w:rFonts w:ascii="Courier New" w:hAnsi="Courier New" w:cs="Courier New"/>
+          <w:sz w:val="20"/>
+          <w:lang w:eastAsia="ja-JP"/>
+        </w:rPr>
+        <w:br/>
+        <w:t xml:space="preserve">  </w:t>
+      </w:r>
+      <w:r>
+        <w:rPr>
+          <w:rFonts w:ascii="Courier New" w:hAnsi="Courier New" w:cs="Courier New"/>
+          <w:sz w:val="20"/>
+          <w:lang w:eastAsia="ja-JP"/>
+        </w:rPr>
+        <w:t>signal   pltbutils_sc       : out   pltbutils_sc_t;</w:t>
+      </w:r>
+      <w:r>
+        <w:rPr>
+          <w:rFonts w:ascii="Courier New" w:hAnsi="Courier New" w:cs="Courier New"/>
+          <w:sz w:val="20"/>
+          <w:lang w:eastAsia="ja-JP"/>
+        </w:rPr>
+        <w:br/>
+        <w:t xml:space="preserve">  </w:t>
+      </w:r>
+      <w:r>
+        <w:rPr>
+          <w:rFonts w:ascii="Courier New" w:hAnsi="Courier New" w:cs="Courier New"/>
+          <w:sz w:val="20"/>
+          <w:lang w:eastAsia="ja-JP"/>
+        </w:rPr>
+        <w:t>constant falling            : in    boolean := false;</w:t>
+      </w:r>
+      <w:r>
+        <w:rPr>
+          <w:rFonts w:ascii="Courier New" w:hAnsi="Courier New" w:cs="Courier New"/>
+          <w:sz w:val="20"/>
+          <w:lang w:eastAsia="ja-JP"/>
+        </w:rPr>
+        <w:br/>
+        <w:t xml:space="preserve">  </w:t>
+      </w:r>
+      <w:r>
+        <w:rPr>
+          <w:rFonts w:ascii="Courier New" w:hAnsi="Courier New" w:cs="Courier New"/>
+          <w:sz w:val="20"/>
+          <w:lang w:eastAsia="ja-JP"/>
+        </w:rPr>
+        <w:t>constant timeout            : in    time    := C_PLTBUTILS_TIMEOUT)</w:t>
+      </w:r>
+    </w:p>
+    <w:p>
+      <w:pPr>
+        <w:rPr>
+          <w:rFonts w:ascii="Courier New" w:hAnsi="Courier New" w:cs="Courier New"/>
+          <w:sz w:val="20"/>
+          <w:lang w:eastAsia="ja-JP"/>
+        </w:rPr>
+      </w:pPr>
+    </w:p>
+    <w:p>
+      <w:pPr>
+        <w:rPr>
+          <w:lang w:eastAsia="ja-JP"/>
+        </w:rPr>
+      </w:pPr>
+      <w:r>
+        <w:rPr>
+          <w:lang w:eastAsia="ja-JP"/>
+        </w:rPr>
+        <w:t>Waits until a signal has reached a specified value after specified clock</w:t>
+      </w:r>
+      <w:r>
+        <w:rPr>
+          <w:lang w:eastAsia="ja-JP"/>
+        </w:rPr>
+        <w:t xml:space="preserve"> </w:t>
+      </w:r>
+      <w:r>
+        <w:rPr>
+          <w:lang w:eastAsia="ja-JP"/>
+        </w:rPr>
+        <w:t>edge.</w:t>
+      </w:r>
+    </w:p>
+    <w:p>
+      <w:pPr>
+        <w:rPr>
+          <w:lang w:eastAsia="ja-JP"/>
+        </w:rPr>
+      </w:pPr>
+      <w:r>
+        <w:rPr>
+          <w:lang w:eastAsia="ja-JP"/>
+        </w:rPr>
+        <w:t xml:space="preserve">Arguments: </w:t>
+      </w:r>
+    </w:p>
+    <w:p>
+      <w:pPr>
+        <w:jc w:val="left"/>
+        <w:rPr>
+          <w:lang w:eastAsia="ja-JP"/>
+        </w:rPr>
+      </w:pPr>
+      <w:r>
+        <w:rPr>
+          <w:lang w:eastAsia="ja-JP"/>
+        </w:rPr>
+        <w:t xml:space="preserve"> s</w:t>
+      </w:r>
+      <w:r>
+        <w:rPr>
+          <w:lang w:eastAsia="ja-JP"/>
+        </w:rPr>
+        <w:tab/>
+      </w:r>
+      <w:r>
+        <w:rPr>
+          <w:lang w:eastAsia="ja-JP"/>
+        </w:rPr>
+        <w:tab/>
+      </w:r>
+      <w:r>
+        <w:rPr>
+          <w:lang w:eastAsia="ja-JP"/>
+        </w:rPr>
+        <w:tab/>
+      </w:r>
+      <w:r>
+        <w:rPr>
+          <w:lang w:eastAsia="ja-JP"/>
+        </w:rPr>
+        <w:t>The signal to test.</w:t>
+      </w:r>
+      <w:r>
+        <w:rPr>
+          <w:lang w:eastAsia="ja-JP"/>
+        </w:rPr>
+        <w:t xml:space="preserve"> </w:t>
+      </w:r>
+      <w:r>
+        <w:rPr>
+          <w:lang w:eastAsia="ja-JP"/>
+        </w:rPr>
+        <w:br/>
+      </w:r>
+      <w:r>
+        <w:rPr>
+          <w:lang w:eastAsia="ja-JP"/>
+        </w:rPr>
+        <w:tab/>
+      </w:r>
+      <w:r>
+        <w:rPr>
+          <w:lang w:eastAsia="ja-JP"/>
+        </w:rPr>
+        <w:tab/>
+      </w:r>
+      <w:r>
+        <w:rPr>
+          <w:lang w:eastAsia="ja-JP"/>
+        </w:rPr>
+        <w:tab/>
+      </w:r>
+      <w:r>
+        <w:rPr>
+          <w:lang w:eastAsia="ja-JP"/>
+        </w:rPr>
+        <w:t xml:space="preserve">Supported types: integer, std_logic, </w:t>
+      </w:r>
+      <w:r>
+        <w:rPr>
+          <w:lang w:eastAsia="ja-JP"/>
+        </w:rPr>
+        <w:t>std_logic_vector, unsigned,</w:t>
+      </w:r>
+      <w:r>
+        <w:rPr>
+          <w:lang w:eastAsia="ja-JP"/>
+        </w:rPr>
+        <w:br/>
+      </w:r>
+      <w:r>
+        <w:rPr>
+          <w:lang w:eastAsia="ja-JP"/>
+        </w:rPr>
+        <w:tab/>
+      </w:r>
+      <w:r>
+        <w:rPr>
+          <w:lang w:eastAsia="ja-JP"/>
+        </w:rPr>
+        <w:tab/>
+      </w:r>
+      <w:r>
+        <w:rPr>
+          <w:lang w:eastAsia="ja-JP"/>
+        </w:rPr>
+        <w:tab/>
+      </w:r>
+      <w:r>
+        <w:rPr>
+          <w:lang w:eastAsia="ja-JP"/>
+        </w:rPr>
+        <w:t>signed.</w:t>
+      </w:r>
+    </w:p>
+    <w:p>
+      <w:pPr>
+        <w:jc w:val="left"/>
+        <w:rPr>
+          <w:lang w:eastAsia="ja-JP"/>
+        </w:rPr>
+      </w:pPr>
+      <w:r>
+        <w:rPr>
+          <w:lang w:eastAsia="ja-JP"/>
+        </w:rPr>
+        <w:t>value</w:t>
+      </w:r>
+      <w:r>
+        <w:rPr>
+          <w:lang w:eastAsia="ja-JP"/>
+        </w:rPr>
+        <w:tab/>
+      </w:r>
+      <w:r>
+        <w:rPr>
+          <w:lang w:eastAsia="ja-JP"/>
+        </w:rPr>
+        <w:tab/>
+      </w:r>
+      <w:r>
+        <w:rPr>
+          <w:lang w:eastAsia="ja-JP"/>
+        </w:rPr>
+        <w:tab/>
+      </w:r>
+      <w:r>
+        <w:rPr>
+          <w:lang w:eastAsia="ja-JP"/>
+        </w:rPr>
+        <w:t>Value to wait for.</w:t>
+      </w:r>
+      <w:r>
+        <w:rPr>
+          <w:lang w:eastAsia="ja-JP"/>
+        </w:rPr>
+        <w:br/>
+      </w:r>
+      <w:r>
+        <w:rPr>
+          <w:lang w:eastAsia="ja-JP"/>
+        </w:rPr>
+        <w:tab/>
+      </w:r>
+      <w:r>
+        <w:rPr>
+          <w:lang w:eastAsia="ja-JP"/>
+        </w:rPr>
+        <w:tab/>
+      </w:r>
+      <w:r>
+        <w:rPr>
+          <w:lang w:eastAsia="ja-JP"/>
+        </w:rPr>
+        <w:tab/>
+      </w:r>
+      <w:r>
+        <w:rPr>
+          <w:lang w:eastAsia="ja-JP"/>
+        </w:rPr>
+        <w:t>Same type as data or integer.</w:t>
+      </w:r>
+    </w:p>
+    <w:p>
+      <w:pPr>
+        <w:jc w:val="left"/>
+        <w:rPr>
+          <w:lang w:eastAsia="ja-JP"/>
+        </w:rPr>
+      </w:pPr>
+      <w:r>
+        <w:rPr>
+          <w:lang w:eastAsia="ja-JP"/>
+        </w:rPr>
+        <w:t>clk</w:t>
+      </w:r>
+      <w:r>
+        <w:rPr>
+          <w:lang w:eastAsia="ja-JP"/>
+        </w:rPr>
+        <w:tab/>
+      </w:r>
+      <w:r>
+        <w:rPr>
+          <w:lang w:eastAsia="ja-JP"/>
+        </w:rPr>
+        <w:tab/>
+      </w:r>
+      <w:r>
+        <w:rPr>
+          <w:lang w:eastAsia="ja-JP"/>
+        </w:rPr>
+        <w:tab/>
+      </w:r>
+      <w:r>
+        <w:rPr>
+          <w:lang w:eastAsia="ja-JP"/>
+        </w:rPr>
+        <w:t>The clock.</w:t>
+      </w:r>
+    </w:p>
+    <w:p>
+      <w:pPr>
+        <w:jc w:val="left"/>
+        <w:rPr>
+          <w:lang w:eastAsia="ja-JP"/>
+        </w:rPr>
+      </w:pPr>
+      <w:r>
+        <w:rPr>
+          <w:lang w:eastAsia="ja-JP"/>
+        </w:rPr>
+        <w:t>pltbutils_sc</w:t>
+      </w:r>
+      <w:r>
+        <w:rPr>
+          <w:lang w:eastAsia="ja-JP"/>
+        </w:rPr>
+        <w:tab/>
+      </w:r>
+      <w:r>
+        <w:rPr>
+          <w:lang w:eastAsia="ja-JP"/>
+        </w:rPr>
+        <w:tab/>
+      </w:r>
+      <w:r>
+        <w:rPr>
+          <w:lang w:eastAsia="ja-JP"/>
+        </w:rPr>
         <w:t>PlTbUtils' global status- and control signal.</w:t>
       </w:r>
       <w:r>
@@ -8923,6 +10712,7 @@
     </w:p>
     <w:p>
       <w:pPr>
+        <w:jc w:val="left"/>
         <w:rPr>
           <w:lang w:eastAsia="ja-JP"/>
         </w:rPr>
@@ -8967,7 +10757,7 @@
         <w:rPr>
           <w:lang w:eastAsia="ja-JP"/>
         </w:rPr>
-        <w:t>rising edges.</w:t>
+        <w:t xml:space="preserve">rising edges. </w:t>
       </w:r>
       <w:r>
         <w:rPr>
@@ -9002,21 +10792,16 @@
     </w:p>
     <w:p>
       <w:pPr>
-        <w:rPr>
-          <w:lang w:eastAsia="ja-JP"/>
-        </w:rPr>
-      </w:pPr>
-      <w:r>
-        <w:rPr>
-          <w:lang w:eastAsia="ja-JP"/>
-        </w:rPr>
-        <w:t>t</w:t>
-      </w:r>
-      <w:r>
-        <w:rPr>
-          <w:lang w:eastAsia="ja-JP"/>
-        </w:rPr>
-        <w:t>imeout</w:t>
+        <w:jc w:val="left"/>
+        <w:rPr>
+          <w:lang w:eastAsia="ja-JP"/>
+        </w:rPr>
+      </w:pPr>
+      <w:r>
+        <w:rPr>
+          <w:lang w:eastAsia="ja-JP"/>
+        </w:rPr>
+        <w:t>timeout</w:t>
       </w:r>
       <w:r>
         <w:rPr>
@@ -9073,13 +10858,6 @@
           <w:lang w:eastAsia="ja-JP"/>
         </w:rPr>
       </w:pPr>
-    </w:p>
-    <w:p>
-      <w:pPr>
-        <w:rPr>
-          <w:lang w:eastAsia="ja-JP"/>
-        </w:rPr>
-      </w:pPr>
       <w:r>
         <w:rPr>
           <w:lang w:eastAsia="ja-JP"/>
@@ -9089,6 +10867,55 @@
     </w:p>
     <w:p>
       <w:pPr>
+        <w:rPr>
+          <w:rFonts w:ascii="Courier New" w:hAnsi="Courier New" w:cs="Courier New"/>
+          <w:sz w:val="20"/>
+          <w:lang w:val="sv-SE" w:eastAsia="ja-JP"/>
+        </w:rPr>
+      </w:pPr>
+      <w:r>
+        <w:rPr>
+          <w:rFonts w:ascii="Courier New" w:hAnsi="Courier New" w:cs="Courier New"/>
+          <w:sz w:val="20"/>
+          <w:lang w:val="sv-SE" w:eastAsia="ja-JP"/>
+        </w:rPr>
+        <w:t>waitsig(wr_en, '1', sys_clk, pltbutils_sc);</w:t>
+      </w:r>
+    </w:p>
+    <w:p>
+      <w:pPr>
+        <w:rPr>
+          <w:rFonts w:ascii="Courier New" w:hAnsi="Courier New" w:cs="Courier New"/>
+          <w:sz w:val="20"/>
+          <w:lang w:eastAsia="ja-JP"/>
+        </w:rPr>
+      </w:pPr>
+      <w:r>
+        <w:rPr>
+          <w:rFonts w:ascii="Courier New" w:hAnsi="Courier New" w:cs="Courier New"/>
+          <w:sz w:val="20"/>
+          <w:lang w:eastAsia="ja-JP"/>
+        </w:rPr>
+        <w:t>waitsig(rd_en,   1, sys_clk, pltbutils_sc, true);</w:t>
+      </w:r>
+    </w:p>
+    <w:p>
+      <w:pPr>
+        <w:rPr>
+          <w:lang w:eastAsia="ja-JP"/>
+        </w:rPr>
+      </w:pPr>
+      <w:r>
+        <w:rPr>
+          <w:rFonts w:ascii="Courier New" w:hAnsi="Courier New" w:cs="Courier New"/>
+          <w:sz w:val="20"/>
+          <w:lang w:eastAsia="ja-JP"/>
+        </w:rPr>
+        <w:t>waitclks(full, '1', sys_clk, pltbutils_sc, true, 1 ms);</w:t>
+      </w:r>
+    </w:p>
+    <w:p>
+      <w:pPr>
         <w:jc w:val="left"/>
         <w:rPr>
           <w:rFonts w:ascii="Courier New" w:hAnsi="Courier New" w:cs="Courier New"/>
@@ -9096,50 +10923,6 @@
           <w:lang w:eastAsia="ja-JP"/>
         </w:rPr>
       </w:pPr>
-      <w:r>
-        <w:rPr>
-          <w:rFonts w:ascii="Courier New" w:hAnsi="Courier New" w:cs="Courier New"/>
-          <w:sz w:val="20"/>
-          <w:lang w:eastAsia="ja-JP"/>
-        </w:rPr>
-        <w:t>waitclks(5, sys_clk, pltbutils_sc);</w:t>
-      </w:r>
-    </w:p>
-    <w:p>
-      <w:pPr>
-        <w:jc w:val="left"/>
-        <w:rPr>
-          <w:rFonts w:ascii="Courier New" w:hAnsi="Courier New" w:cs="Courier New"/>
-          <w:sz w:val="20"/>
-          <w:lang w:eastAsia="ja-JP"/>
-        </w:rPr>
-      </w:pPr>
-      <w:r>
-        <w:rPr>
-          <w:rFonts w:ascii="Courier New" w:hAnsi="Courier New" w:cs="Courier New"/>
-          <w:sz w:val="20"/>
-          <w:lang w:eastAsia="ja-JP"/>
-        </w:rPr>
-        <w:t>waitclks(5, sys_clk, pltbutils_sc, true);</w:t>
-      </w:r>
-    </w:p>
-    <w:p>
-      <w:pPr>
-        <w:jc w:val="left"/>
-        <w:rPr>
-          <w:rFonts w:ascii="Courier New" w:hAnsi="Courier New" w:cs="Courier New"/>
-          <w:sz w:val="20"/>
-          <w:lang w:eastAsia="ja-JP"/>
-        </w:rPr>
-      </w:pPr>
-      <w:r>
-        <w:rPr>
-          <w:rFonts w:ascii="Courier New" w:hAnsi="Courier New" w:cs="Courier New"/>
-          <w:sz w:val="20"/>
-          <w:lang w:eastAsia="ja-JP"/>
-        </w:rPr>
-        <w:t>waitclks(5, sys_clk, pltbutils_sc, true, 1 ms);</w:t>
-      </w:r>
     </w:p>
     <w:p>
       <w:pPr>
@@ -10462,7 +12245,19 @@
         <w:rPr>
           <w:lang w:eastAsia="ja-JP"/>
         </w:rPr>
-        <w:t>PlTbUtils' global status- and control signal.</w:t>
+        <w:t>PlTbUtils</w:t>
+      </w:r>
+      <w:r>
+        <w:rPr>
+          <w:lang w:eastAsia="ja-JP"/>
+        </w:rPr>
+        <w:t>’</w:t>
+      </w:r>
+      <w:r>
+        <w:rPr>
+          <w:lang w:eastAsia="ja-JP"/>
+        </w:rPr>
+        <w:t xml:space="preserve"> global status- and control signal.</w:t>
       </w:r>
       <w:r>
         <w:rPr>
@@ -10542,7 +12337,39 @@
           <w:sz w:val="20"/>
           <w:lang w:eastAsia="ja-JP"/>
         </w:rPr>
-        <w:t>check("dat_o after reset", dat_o, 0</w:t>
+        <w:t>check(</w:t>
+      </w:r>
+      <w:r>
+        <w:rPr>
+          <w:rFonts w:ascii="Courier New" w:hAnsi="Courier New" w:cs="Courier New"/>
+          <w:sz w:val="20"/>
+          <w:lang w:eastAsia="ja-JP"/>
+        </w:rPr>
+        <w:t>“</w:t>
+      </w:r>
+      <w:r>
+        <w:rPr>
+          <w:rFonts w:ascii="Courier New" w:hAnsi="Courier New" w:cs="Courier New"/>
+          <w:sz w:val="20"/>
+          <w:lang w:eastAsia="ja-JP"/>
+        </w:rPr>
+        <w:t>dat_o after reset</w:t>
+      </w:r>
+      <w:r>
+        <w:rPr>
+          <w:rFonts w:ascii="Courier New" w:hAnsi="Courier New" w:cs="Courier New"/>
+          <w:sz w:val="20"/>
+          <w:lang w:eastAsia="ja-JP"/>
+        </w:rPr>
+        <w:t>”</w:t>
+      </w:r>
+      <w:r>
+        <w:rPr>
+          <w:rFonts w:ascii="Courier New" w:hAnsi="Courier New" w:cs="Courier New"/>
+          <w:sz w:val="20"/>
+          <w:lang w:eastAsia="ja-JP"/>
+        </w:rPr>
+        <w:t>, dat_o, 0</w:t>
       </w:r>
       <w:r>
         <w:rPr>
@@ -10616,7 +12443,95 @@
           <w:sz w:val="20"/>
           <w:lang w:eastAsia="ja-JP"/>
         </w:rPr>
-        <w:t>check("Status field in reg_o after start", reg_o, x"01", x"03"</w:t>
+        <w:t>check(</w:t>
+      </w:r>
+      <w:r>
+        <w:rPr>
+          <w:rFonts w:ascii="Courier New" w:hAnsi="Courier New" w:cs="Courier New"/>
+          <w:sz w:val="20"/>
+          <w:lang w:eastAsia="ja-JP"/>
+        </w:rPr>
+        <w:t>“</w:t>
+      </w:r>
+      <w:r>
+        <w:rPr>
+          <w:rFonts w:ascii="Courier New" w:hAnsi="Courier New" w:cs="Courier New"/>
+          <w:sz w:val="20"/>
+          <w:lang w:eastAsia="ja-JP"/>
+        </w:rPr>
+        <w:t>Status field in reg_o after start</w:t>
+      </w:r>
+      <w:r>
+        <w:rPr>
+          <w:rFonts w:ascii="Courier New" w:hAnsi="Courier New" w:cs="Courier New"/>
+          <w:sz w:val="20"/>
+          <w:lang w:eastAsia="ja-JP"/>
+        </w:rPr>
+        <w:t>”</w:t>
+      </w:r>
+      <w:r>
+        <w:rPr>
+          <w:rFonts w:ascii="Courier New" w:hAnsi="Courier New" w:cs="Courier New"/>
+          <w:sz w:val="20"/>
+          <w:lang w:eastAsia="ja-JP"/>
+        </w:rPr>
+        <w:t>, reg_o, x</w:t>
+      </w:r>
+      <w:r>
+        <w:rPr>
+          <w:rFonts w:ascii="Courier New" w:hAnsi="Courier New" w:cs="Courier New"/>
+          <w:sz w:val="20"/>
+          <w:lang w:eastAsia="ja-JP"/>
+        </w:rPr>
+        <w:t>”</w:t>
+      </w:r>
+      <w:r>
+        <w:rPr>
+          <w:rFonts w:ascii="Courier New" w:hAnsi="Courier New" w:cs="Courier New"/>
+          <w:sz w:val="20"/>
+          <w:lang w:eastAsia="ja-JP"/>
+        </w:rPr>
+        <w:t>01</w:t>
+      </w:r>
+      <w:r>
+        <w:rPr>
+          <w:rFonts w:ascii="Courier New" w:hAnsi="Courier New" w:cs="Courier New"/>
+          <w:sz w:val="20"/>
+          <w:lang w:eastAsia="ja-JP"/>
+        </w:rPr>
+        <w:t>”</w:t>
+      </w:r>
+      <w:r>
+        <w:rPr>
+          <w:rFonts w:ascii="Courier New" w:hAnsi="Courier New" w:cs="Courier New"/>
+          <w:sz w:val="20"/>
+          <w:lang w:eastAsia="ja-JP"/>
+        </w:rPr>
+        <w:t>, x</w:t>
+      </w:r>
+      <w:r>
+        <w:rPr>
+          <w:rFonts w:ascii="Courier New" w:hAnsi="Courier New" w:cs="Courier New"/>
+          <w:sz w:val="20"/>
+          <w:lang w:eastAsia="ja-JP"/>
+        </w:rPr>
+        <w:t>”</w:t>
+      </w:r>
+      <w:r>
+        <w:rPr>
+          <w:rFonts w:ascii="Courier New" w:hAnsi="Courier New" w:cs="Courier New"/>
+          <w:sz w:val="20"/>
+          <w:lang w:eastAsia="ja-JP"/>
+        </w:rPr>
+        <w:t>03</w:t>
+      </w:r>
+      <w:r>
+        <w:rPr>
+          <w:rFonts w:ascii="Courier New" w:hAnsi="Courier New" w:cs="Courier New"/>
+          <w:sz w:val="20"/>
+          <w:lang w:eastAsia="ja-JP"/>
+        </w:rPr>
+        <w:t>”</w:t>
       </w:r>
       <w:r>
         <w:rPr>
@@ -10691,7 +12606,39 @@
           <w:sz w:val="20"/>
           <w:lang w:eastAsia="ja-JP"/>
         </w:rPr>
-        <w:t>check("Counter after data burst", cnt_o &gt; 10</w:t>
+        <w:t>check(</w:t>
+      </w:r>
+      <w:r>
+        <w:rPr>
+          <w:rFonts w:ascii="Courier New" w:hAnsi="Courier New" w:cs="Courier New"/>
+          <w:sz w:val="20"/>
+          <w:lang w:eastAsia="ja-JP"/>
+        </w:rPr>
+        <w:t>“</w:t>
+      </w:r>
+      <w:r>
+        <w:rPr>
+          <w:rFonts w:ascii="Courier New" w:hAnsi="Courier New" w:cs="Courier New"/>
+          <w:sz w:val="20"/>
+          <w:lang w:eastAsia="ja-JP"/>
+        </w:rPr>
+        <w:t>Counter after data burst</w:t>
+      </w:r>
+      <w:r>
+        <w:rPr>
+          <w:rFonts w:ascii="Courier New" w:hAnsi="Courier New" w:cs="Courier New"/>
+          <w:sz w:val="20"/>
+          <w:lang w:eastAsia="ja-JP"/>
+        </w:rPr>
+        <w:t>”</w:t>
+      </w:r>
+      <w:r>
+        <w:rPr>
+          <w:rFonts w:ascii="Courier New" w:hAnsi="Courier New" w:cs="Courier New"/>
+          <w:sz w:val="20"/>
+          <w:lang w:eastAsia="ja-JP"/>
+        </w:rPr>
+        <w:t>, cnt_o &gt; 10</w:t>
       </w:r>
       <w:r>
         <w:rPr>
@@ -10753,7 +12700,19 @@
     </w:p>
     <w:p>
       <w:r>
-        <w:t>Creates a clock for use in a testbech. The clock stops when input port stop_sim goes '1'. This makes the simulator stop (unless there are other infinite processes running in the simulation).</w:t>
+        <w:t xml:space="preserve">Creates a clock for use in a testbech. The clock stops when input port stop_sim goes </w:t>
+      </w:r>
+      <w:r>
+        <w:t>‘</w:t>
+      </w:r>
+      <w:r>
+        <w:t>1</w:t>
+      </w:r>
+      <w:r>
+        <w:t>’</w:t>
+      </w:r>
+      <w:r>
+        <w:t>. This makes the simulator stop (unless there are other infinite processes running in the simulation).</w:t>
       </w:r>
     </w:p>
     <w:tbl>
@@ -10911,6 +12870,60 @@
             </w:pPr>
             <w:r>
               <w:t>Clock period.</w:t>
+            </w:r>
+          </w:p>
+        </w:tc>
+      </w:tr>
+      <w:tr>
+        <w:tc>
+          <w:tcPr>
+            <w:tcW w:w="1384" w:type="dxa"/>
+          </w:tcPr>
+          <w:p>
+            <w:pPr>
+              <w:pStyle w:val="Table"/>
+            </w:pPr>
+            <w:r>
+              <w:t>G_INITVALUE</w:t>
+            </w:r>
+          </w:p>
+        </w:tc>
+        <w:tc>
+          <w:tcPr>
+            <w:tcW w:w="974" w:type="dxa"/>
+          </w:tcPr>
+          <w:p>
+            <w:pPr>
+              <w:pStyle w:val="Table"/>
+            </w:pPr>
+            <w:r>
+              <w:t>1</w:t>
+            </w:r>
+          </w:p>
+        </w:tc>
+        <w:tc>
+          <w:tcPr>
+            <w:tcW w:w="1260" w:type="dxa"/>
+          </w:tcPr>
+          <w:p>
+            <w:pPr>
+              <w:pStyle w:val="Table"/>
+            </w:pPr>
+            <w:r>
+              <w:t>std_logic</w:t>
+            </w:r>
+          </w:p>
+        </w:tc>
+        <w:tc>
+          <w:tcPr>
+            <w:tcW w:w="5130" w:type="dxa"/>
+          </w:tcPr>
+          <w:p>
+            <w:pPr>
+              <w:pStyle w:val="Table"/>
+            </w:pPr>
+            <w:r>
+              <w:t>Initial value of the non-inverted clock output.</w:t>
             </w:r>
           </w:p>
         </w:tc>
@@ -11071,7 +13084,77 @@
               <w:pStyle w:val="Table"/>
             </w:pPr>
             <w:r>
-              <w:t>Clock output</w:t>
+              <w:t>Non-inverted c</w:t>
+            </w:r>
+            <w:r>
+              <w:t>lock output</w:t>
+            </w:r>
+            <w:r>
+              <w:t>.</w:t>
+            </w:r>
+            <w:r>
+              <w:br/>
+              <w:t>Use this output for single ended or differential clocks.</w:t>
+            </w:r>
+          </w:p>
+        </w:tc>
+      </w:tr>
+      <w:tr>
+        <w:tc>
+          <w:tcPr>
+            <w:tcW w:w="1384" w:type="dxa"/>
+          </w:tcPr>
+          <w:p>
+            <w:pPr>
+              <w:pStyle w:val="Table"/>
+            </w:pPr>
+            <w:r>
+              <w:t>clk_n_o</w:t>
+            </w:r>
+          </w:p>
+        </w:tc>
+        <w:tc>
+          <w:tcPr>
+            <w:tcW w:w="974" w:type="dxa"/>
+          </w:tcPr>
+          <w:p>
+            <w:pPr>
+              <w:pStyle w:val="Table"/>
+            </w:pPr>
+            <w:r>
+              <w:t>1</w:t>
+            </w:r>
+          </w:p>
+        </w:tc>
+        <w:tc>
+          <w:tcPr>
+            <w:tcW w:w="1260" w:type="dxa"/>
+          </w:tcPr>
+          <w:p>
+            <w:pPr>
+              <w:pStyle w:val="Table"/>
+            </w:pPr>
+            <w:r>
+              <w:t>Output</w:t>
+            </w:r>
+          </w:p>
+        </w:tc>
+        <w:tc>
+          <w:tcPr>
+            <w:tcW w:w="5130" w:type="dxa"/>
+          </w:tcPr>
+          <w:p>
+            <w:pPr>
+              <w:pStyle w:val="Table"/>
+            </w:pPr>
+            <w:r>
+              <w:t xml:space="preserve">Inverted clock output. </w:t>
+            </w:r>
+            <w:r>
+              <w:br/>
+            </w:r>
+            <w:r>
+              <w:t>Use if a differential clock is needed, leave open if single-ended clock is needed.</w:t>
             </w:r>
           </w:p>
         </w:tc>
@@ -11325,7 +13408,7 @@
         <w:rFonts w:ascii="Arial" w:hAnsi="Arial"/>
       </w:rPr>
       <w:tab/>
-      <w:t>Rev 0.1</w:t>
+      <w:t>Rev 0.2</w:t>
     </w:r>
     <w:r>
       <w:rPr>
@@ -11423,7 +13506,10 @@
     </w:hyperlink>
     <w:r>
       <w:tab/>
-      <w:t xml:space="preserve">Rev 0.8 </w:t>
+      <w:t>Rev 0.2</w:t>
+    </w:r>
+    <w:r>
+      <w:t xml:space="preserve"> </w:t>
     </w:r>
     <w:r>
       <w:rPr>
@@ -11507,7 +13593,7 @@
         <w:rFonts w:ascii="Arial" w:hAnsi="Arial"/>
         <w:noProof/>
       </w:rPr>
-      <w:t>28</w:t>
+      <w:t>31</w:t>
     </w:r>
     <w:r>
       <w:rPr>
@@ -11627,7 +13713,7 @@
         <w:rPr>
           <w:noProof/>
         </w:rPr>
-        <w:t>9/2/2013</w:t>
+        <w:t>11/10/2013</w:t>
       </w:r>
     </w:fldSimple>
   </w:p>
@@ -11720,7 +13806,7 @@
         <w:rPr>
           <w:noProof/>
         </w:rPr>
-        <w:t>9/2/2013</w:t>
+        <w:t>11/10/2013</w:t>
       </w:r>
     </w:fldSimple>
   </w:p>
@@ -14168,7 +16254,7 @@
 </file>
 
 <file path=customXml/itemProps1.xml><?xml version="1.0" encoding="utf-8"?>
-<ds:datastoreItem xmlns:ds="http://schemas.openxmlformats.org/officeDocument/2006/customXml" ds:itemID="{96D8C8FF-7E85-4011-9BB9-8E18F1A9555D}">
+<ds:datastoreItem xmlns:ds="http://schemas.openxmlformats.org/officeDocument/2006/customXml" ds:itemID="{2795749D-9E43-4198-8335-D2304D70D936}">
   <ds:schemaRefs>
     <ds:schemaRef ds:uri="http://schemas.openxmlformats.org/officeDocument/2006/bibliography"/>
   </ds:schemaRefs>

</xml_diff>

<commit_message>
Update to opencore's svn trunk
It appears that the "download latest" option on opencore
does not actually get you the latest, for that you need
to execute the subversion export command.
</commit_message>
<xml_diff>
--- a/doc/src/specification_pltbutils.docx
+++ b/doc/src/specification_pltbutils.docx
@@ -1,6 +1,6 @@
 
 <file path=word/document.xml><?xml version="1.0" encoding="utf-8"?>
-<w:document xmlns:ve="http://schemas.openxmlformats.org/markup-compatibility/2006" xmlns:o="urn:schemas-microsoft-com:office:office" xmlns:r="http://schemas.openxmlformats.org/officeDocument/2006/relationships" xmlns:m="http://schemas.openxmlformats.org/officeDocument/2006/math" xmlns:v="urn:schemas-microsoft-com:vml" xmlns:wp="http://schemas.openxmlformats.org/drawingml/2006/wordprocessingDrawing" xmlns:w10="urn:schemas-microsoft-com:office:word" xmlns:w="http://schemas.openxmlformats.org/wordprocessingml/2006/main" xmlns:wne="http://schemas.microsoft.com/office/word/2006/wordml">
+<w:document xmlns:wpc="http://schemas.microsoft.com/office/word/2010/wordprocessingCanvas" xmlns:cx="http://schemas.microsoft.com/office/drawing/2014/chartex" xmlns:cx1="http://schemas.microsoft.com/office/drawing/2015/9/8/chartex" xmlns:cx2="http://schemas.microsoft.com/office/drawing/2015/10/21/chartex" xmlns:cx3="http://schemas.microsoft.com/office/drawing/2016/5/9/chartex" xmlns:cx4="http://schemas.microsoft.com/office/drawing/2016/5/10/chartex" xmlns:cx5="http://schemas.microsoft.com/office/drawing/2016/5/11/chartex" xmlns:cx6="http://schemas.microsoft.com/office/drawing/2016/5/12/chartex" xmlns:cx7="http://schemas.microsoft.com/office/drawing/2016/5/13/chartex" xmlns:cx8="http://schemas.microsoft.com/office/drawing/2016/5/14/chartex" xmlns:mc="http://schemas.openxmlformats.org/markup-compatibility/2006" xmlns:aink="http://schemas.microsoft.com/office/drawing/2016/ink" xmlns:am3d="http://schemas.microsoft.com/office/drawing/2017/model3d" xmlns:o="urn:schemas-microsoft-com:office:office" xmlns:r="http://schemas.openxmlformats.org/officeDocument/2006/relationships" xmlns:m="http://schemas.openxmlformats.org/officeDocument/2006/math" xmlns:v="urn:schemas-microsoft-com:vml" xmlns:wp14="http://schemas.microsoft.com/office/word/2010/wordprocessingDrawing" xmlns:wp="http://schemas.openxmlformats.org/drawingml/2006/wordprocessingDrawing" xmlns:w10="urn:schemas-microsoft-com:office:word" xmlns:w="http://schemas.openxmlformats.org/wordprocessingml/2006/main" xmlns:w14="http://schemas.microsoft.com/office/word/2010/wordml" xmlns:w15="http://schemas.microsoft.com/office/word/2012/wordml" xmlns:w16cid="http://schemas.microsoft.com/office/word/2016/wordml/cid" xmlns:w16se="http://schemas.microsoft.com/office/word/2015/wordml/symex" xmlns:wpg="http://schemas.microsoft.com/office/word/2010/wordprocessingGroup" xmlns:wpi="http://schemas.microsoft.com/office/word/2010/wordprocessingInk" xmlns:wne="http://schemas.microsoft.com/office/word/2006/wordml" xmlns:wps="http://schemas.microsoft.com/office/word/2010/wordprocessingShape" mc:Ignorable="w14 w15 w16se w16cid wp14">
   <w:body>
     <w:p>
       <w:r>
@@ -9,7 +9,7 @@
           <w:lang w:val="sv-SE" w:eastAsia="sv-SE"/>
         </w:rPr>
         <w:drawing>
-          <wp:inline distT="0" distB="0" distL="0" distR="0">
+          <wp:inline distT="0" distB="0" distL="0" distR="0" wp14:anchorId="1F675BD8" wp14:editId="5B3B32A0">
             <wp:extent cx="3571875" cy="1152525"/>
             <wp:effectExtent l="19050" t="0" r="9525" b="0"/>
             <wp:docPr id="1" name="Bild 1" descr="OC_logo_noframe">
@@ -219,7 +219,14 @@
           <w:b/>
           <w:sz w:val="32"/>
         </w:rPr>
-        <w:t>1.0</w:t>
+        <w:t>1.</w:t>
+      </w:r>
+      <w:r>
+        <w:rPr>
+          <w:b/>
+          <w:sz w:val="32"/>
+        </w:rPr>
+        <w:t>2</w:t>
       </w:r>
     </w:p>
     <w:p>
@@ -238,28 +245,28 @@
           <w:b/>
           <w:sz w:val="32"/>
         </w:rPr>
-        <w:t>January</w:t>
+        <w:t>March 1</w:t>
       </w:r>
       <w:r>
         <w:rPr>
           <w:b/>
           <w:sz w:val="32"/>
         </w:rPr>
-        <w:t xml:space="preserve"> </w:t>
+        <w:t>2</w:t>
       </w:r>
       <w:r>
         <w:rPr>
           <w:b/>
           <w:sz w:val="32"/>
         </w:rPr>
-        <w:t>26</w:t>
+        <w:t>, 20</w:t>
       </w:r>
       <w:r>
         <w:rPr>
           <w:b/>
           <w:sz w:val="32"/>
         </w:rPr>
-        <w:t>, 2016</w:t>
+        <w:t>20</w:t>
       </w:r>
     </w:p>
     <w:p>
@@ -292,12 +299,8 @@
           <w:sz w:val="32"/>
         </w:rPr>
         <w:sectPr>
-          <w:headerReference w:type="even" r:id="rId10"/>
-          <w:headerReference w:type="default" r:id="rId11"/>
-          <w:footerReference w:type="even" r:id="rId12"/>
-          <w:footerReference w:type="default" r:id="rId13"/>
-          <w:headerReference w:type="first" r:id="rId14"/>
-          <w:footerReference w:type="first" r:id="rId15"/>
+          <w:headerReference w:type="default" r:id="rId10"/>
+          <w:footerReference w:type="default" r:id="rId11"/>
           <w:pgSz w:w="12240" w:h="15840" w:code="1"/>
           <w:pgMar w:top="1440" w:right="1797" w:bottom="1440" w:left="1797" w:header="720" w:footer="720" w:gutter="0"/>
           <w:pgNumType w:fmt="lowerRoman" w:start="1"/>
@@ -384,7 +387,7 @@
           <w:insideV w:val="single" w:sz="6" w:space="0" w:color="000000"/>
         </w:tblBorders>
         <w:tblLayout w:type="fixed"/>
-        <w:tblLook w:val="00AF"/>
+        <w:tblLook w:val="00A0" w:firstRow="1" w:lastRow="0" w:firstColumn="1" w:lastColumn="0" w:noHBand="0" w:noVBand="0"/>
       </w:tblPr>
       <w:tblGrid>
         <w:gridCol w:w="675"/>
@@ -1047,7 +1050,16 @@
               <w:t xml:space="preserve">dded </w:t>
             </w:r>
             <w:r>
-              <w:t>check() for boolean and for time with tolerance.</w:t>
+              <w:t xml:space="preserve">check() for </w:t>
+            </w:r>
+            <w:r>
+              <w:pgNum/>
+            </w:r>
+            <w:r>
+              <w:t>oolean</w:t>
+            </w:r>
+            <w:r>
+              <w:t xml:space="preserve"> and for time with tolerance.</w:t>
             </w:r>
             <w:r>
               <w:t xml:space="preserve"> In section User Configuration, added info on pltbutils_files.lst .</w:t>
@@ -1217,6 +1229,141 @@
           </w:p>
         </w:tc>
       </w:tr>
+      <w:tr>
+        <w:tc>
+          <w:tcPr>
+            <w:tcW w:w="675" w:type="dxa"/>
+          </w:tcPr>
+          <w:p>
+            <w:pPr>
+              <w:pStyle w:val="Table"/>
+              <w:rPr>
+                <w:lang w:val="de-DE"/>
+              </w:rPr>
+            </w:pPr>
+            <w:r>
+              <w:rPr>
+                <w:lang w:val="de-DE"/>
+              </w:rPr>
+              <w:t>1.2</w:t>
+            </w:r>
+          </w:p>
+        </w:tc>
+        <w:tc>
+          <w:tcPr>
+            <w:tcW w:w="1418" w:type="dxa"/>
+          </w:tcPr>
+          <w:p>
+            <w:pPr>
+              <w:pStyle w:val="Table"/>
+              <w:rPr>
+                <w:lang w:val="de-DE"/>
+              </w:rPr>
+            </w:pPr>
+            <w:r>
+              <w:rPr>
+                <w:lang w:val="de-DE"/>
+              </w:rPr>
+              <w:t>1</w:t>
+            </w:r>
+            <w:r>
+              <w:rPr>
+                <w:lang w:val="de-DE"/>
+              </w:rPr>
+              <w:t>2</w:t>
+            </w:r>
+            <w:r>
+              <w:rPr>
+                <w:lang w:val="de-DE"/>
+              </w:rPr>
+              <w:t>/0</w:t>
+            </w:r>
+            <w:r>
+              <w:rPr>
+                <w:lang w:val="de-DE"/>
+              </w:rPr>
+              <w:t>4</w:t>
+            </w:r>
+            <w:r>
+              <w:rPr>
+                <w:lang w:val="de-DE"/>
+              </w:rPr>
+              <w:t>/2020</w:t>
+            </w:r>
+          </w:p>
+        </w:tc>
+        <w:tc>
+          <w:tcPr>
+            <w:tcW w:w="1525" w:type="dxa"/>
+          </w:tcPr>
+          <w:p>
+            <w:pPr>
+              <w:pStyle w:val="Table"/>
+              <w:rPr>
+                <w:lang w:val="de-DE"/>
+              </w:rPr>
+            </w:pPr>
+            <w:r>
+              <w:rPr>
+                <w:lang w:val="de-DE"/>
+              </w:rPr>
+              <w:t>Per Larsson</w:t>
+            </w:r>
+          </w:p>
+        </w:tc>
+        <w:tc>
+          <w:tcPr>
+            <w:tcW w:w="5130" w:type="dxa"/>
+          </w:tcPr>
+          <w:p>
+            <w:pPr>
+              <w:pStyle w:val="Table"/>
+              <w:rPr>
+                <w:lang w:val="de-DE"/>
+              </w:rPr>
+            </w:pPr>
+            <w:r>
+              <w:rPr>
+                <w:lang w:val="de-DE"/>
+              </w:rPr>
+              <w:t>Updates for pltbutils v1.2:</w:t>
+            </w:r>
+            <w:r>
+              <w:rPr>
+                <w:lang w:val="de-DE"/>
+              </w:rPr>
+              <w:br/>
+            </w:r>
+            <w:r>
+              <w:rPr>
+                <w:lang w:val="de-DE"/>
+              </w:rPr>
+              <w:t>Added waitsig() for unclocked signals.</w:t>
+            </w:r>
+            <w:r>
+              <w:rPr>
+                <w:lang w:val="de-DE"/>
+              </w:rPr>
+              <w:br/>
+              <w:t>Added check_binfile(), check_txtfile(), check_datfile().</w:t>
+            </w:r>
+            <w:r>
+              <w:rPr>
+                <w:lang w:val="de-DE"/>
+              </w:rPr>
+              <w:br/>
+              <w:t>Added str(), str_equal().</w:t>
+            </w:r>
+            <w:r>
+              <w:rPr>
+                <w:lang w:val="de-DE"/>
+              </w:rPr>
+              <w:br/>
+              <w:t>Added pltbutils_time_measure, pltbutils_diff_check.</w:t>
+            </w:r>
+          </w:p>
+        </w:tc>
+      </w:tr>
     </w:tbl>
     <w:p>
       <w:pPr>
@@ -1233,8 +1380,8 @@
           <w:tab w:val="left" w:pos="7371"/>
         </w:tabs>
         <w:sectPr>
-          <w:headerReference w:type="default" r:id="rId16"/>
-          <w:footerReference w:type="default" r:id="rId17"/>
+          <w:headerReference w:type="default" r:id="rId12"/>
+          <w:footerReference w:type="default" r:id="rId13"/>
           <w:type w:val="continuous"/>
           <w:pgSz w:w="12240" w:h="15840" w:code="1"/>
           <w:pgMar w:top="1440" w:right="1800" w:bottom="1440" w:left="1800" w:header="720" w:footer="720" w:gutter="0"/>
@@ -1447,7 +1594,19 @@
         </w:numPr>
       </w:pPr>
       <w:r>
-        <w:t>Supports most popular VHDL simulators, including ModelSim and ISim.</w:t>
+        <w:t>Supports most popular VHDL simulators, including ModelSim</w:t>
+      </w:r>
+      <w:r>
+        <w:t>, ISim</w:t>
+      </w:r>
+      <w:r>
+        <w:t xml:space="preserve"> and </w:t>
+      </w:r>
+      <w:r>
+        <w:t>X</w:t>
+      </w:r>
+      <w:r>
+        <w:t>Sim.</w:t>
       </w:r>
     </w:p>
     <w:p>
@@ -1466,7 +1625,7 @@
       <w:r>
         <w:t xml:space="preserve">d testbench components. Comments, feedback and suggestions are welcome to </w:t>
       </w:r>
-      <w:hyperlink r:id="rId18" w:history="1">
+      <w:hyperlink r:id="rId14" w:history="1">
         <w:r>
           <w:rPr>
             <w:rStyle w:val="Hyperlnk"/>
@@ -1497,7 +1656,7 @@
       <w:r>
         <w:tab/>
       </w:r>
-      <w:hyperlink r:id="rId19" w:history="1">
+      <w:hyperlink r:id="rId15" w:history="1">
         <w:r>
           <w:rPr>
             <w:rStyle w:val="Hyperlnk"/>
@@ -1523,7 +1682,7 @@
       <w:r>
         <w:tab/>
       </w:r>
-      <w:hyperlink r:id="rId20" w:history="1">
+      <w:hyperlink r:id="rId16" w:history="1">
         <w:r>
           <w:rPr>
             <w:rStyle w:val="Hyperlnk"/>
@@ -1688,7 +1847,7 @@
         <w:rPr>
           <w:noProof/>
         </w:rPr>
-        <w:t>19</w:t>
+        <w:t>25</w:t>
       </w:r>
       <w:r>
         <w:fldChar w:fldCharType="end"/>
@@ -1729,7 +1888,7 @@
           <w:lang w:val="sv-SE" w:eastAsia="sv-SE"/>
         </w:rPr>
         <w:drawing>
-          <wp:inline distT="0" distB="0" distL="0" distR="0">
+          <wp:inline distT="0" distB="0" distL="0" distR="0" wp14:anchorId="09121712" wp14:editId="160BB315">
             <wp:extent cx="5296376" cy="3980180"/>
             <wp:effectExtent l="19050" t="0" r="0" b="0"/>
             <wp:docPr id="5" name="Bildobjekt 4" descr="example_wave.png"/>
@@ -1744,7 +1903,7 @@
                     <pic:cNvPicPr/>
                   </pic:nvPicPr>
                   <pic:blipFill>
-                    <a:blip r:embed="rId21" cstate="print"/>
+                    <a:blip r:embed="rId17" cstate="print"/>
                     <a:stretch>
                       <a:fillRect/>
                     </a:stretch>
@@ -1795,7 +1954,7 @@
         </w:rPr>
         <w:lastRenderedPageBreak/>
         <w:drawing>
-          <wp:inline distT="0" distB="0" distL="0" distR="0">
+          <wp:inline distT="0" distB="0" distL="0" distR="0" wp14:anchorId="59E1E02E" wp14:editId="49621D5A">
             <wp:extent cx="5490210" cy="4052037"/>
             <wp:effectExtent l="19050" t="0" r="0" b="0"/>
             <wp:docPr id="10" name="Bildobjekt 9" descr="example_transcript.png"/>
@@ -1810,7 +1969,7 @@
                     <pic:cNvPicPr/>
                   </pic:nvPicPr>
                   <pic:blipFill>
-                    <a:blip r:embed="rId22" cstate="print"/>
+                    <a:blip r:embed="rId18" cstate="print"/>
                     <a:stretch>
                       <a:fillRect/>
                     </a:stretch>
@@ -1850,7 +2009,7 @@
         </w:rPr>
         <w:lastRenderedPageBreak/>
         <w:drawing>
-          <wp:inline distT="0" distB="0" distL="0" distR="0">
+          <wp:inline distT="0" distB="0" distL="0" distR="0" wp14:anchorId="540CDAF6" wp14:editId="0C390455">
             <wp:extent cx="5490210" cy="3877050"/>
             <wp:effectExtent l="19050" t="0" r="0" b="0"/>
             <wp:docPr id="11" name="Bildobjekt 10" descr="example_transcript_bugfixed.png"/>
@@ -1865,7 +2024,7 @@
                     <pic:cNvPicPr/>
                   </pic:nvPicPr>
                   <pic:blipFill>
-                    <a:blip r:embed="rId23" cstate="print"/>
+                    <a:blip r:embed="rId19" cstate="print"/>
                     <a:stretch>
                       <a:fillRect/>
                     </a:stretch>
@@ -5975,7 +6134,7 @@
           <w:lang w:val="sv-SE" w:eastAsia="sv-SE"/>
         </w:rPr>
         <w:drawing>
-          <wp:inline distT="0" distB="0" distL="0" distR="0">
+          <wp:inline distT="0" distB="0" distL="0" distR="0" wp14:anchorId="0267F91D" wp14:editId="69CC84E8">
             <wp:extent cx="5490210" cy="4052037"/>
             <wp:effectExtent l="19050" t="0" r="0" b="0"/>
             <wp:docPr id="14" name="Bildobjekt 13" descr="example_transcript.png"/>
@@ -5990,7 +6149,7 @@
                     <pic:cNvPicPr/>
                   </pic:nvPicPr>
                   <pic:blipFill>
-                    <a:blip r:embed="rId22" cstate="print"/>
+                    <a:blip r:embed="rId18" cstate="print"/>
                     <a:stretch>
                       <a:fillRect/>
                     </a:stretch>
@@ -6045,7 +6204,7 @@
           <w:lang w:val="sv-SE" w:eastAsia="sv-SE"/>
         </w:rPr>
         <w:drawing>
-          <wp:inline distT="0" distB="0" distL="0" distR="0">
+          <wp:inline distT="0" distB="0" distL="0" distR="0" wp14:anchorId="66139B09" wp14:editId="192FA88D">
             <wp:extent cx="5296376" cy="3980180"/>
             <wp:effectExtent l="19050" t="0" r="0" b="0"/>
             <wp:docPr id="15" name="Bildobjekt 14" descr="example_wave.png"/>
@@ -6060,7 +6219,7 @@
                     <pic:cNvPicPr/>
                   </pic:nvPicPr>
                   <pic:blipFill>
-                    <a:blip r:embed="rId21" cstate="print"/>
+                    <a:blip r:embed="rId17" cstate="print"/>
                     <a:stretch>
                       <a:fillRect/>
                     </a:stretch>
@@ -6541,7 +6700,7 @@
         </w:rPr>
         <w:lastRenderedPageBreak/>
         <w:drawing>
-          <wp:inline distT="0" distB="0" distL="0" distR="0">
+          <wp:inline distT="0" distB="0" distL="0" distR="0" wp14:anchorId="5461DB80" wp14:editId="492E92C5">
             <wp:extent cx="5490210" cy="3877050"/>
             <wp:effectExtent l="19050" t="0" r="0" b="0"/>
             <wp:docPr id="16" name="Bildobjekt 15" descr="example_transcript_bugfixed.png"/>
@@ -6556,7 +6715,7 @@
                     <pic:cNvPicPr/>
                   </pic:nvPicPr>
                   <pic:blipFill>
-                    <a:blip r:embed="rId23" cstate="print"/>
+                    <a:blip r:embed="rId19" cstate="print"/>
                     <a:stretch>
                       <a:fillRect/>
                     </a:stretch>
@@ -6597,7 +6756,7 @@
         </w:rPr>
         <w:lastRenderedPageBreak/>
         <w:drawing>
-          <wp:inline distT="0" distB="0" distL="0" distR="0">
+          <wp:inline distT="0" distB="0" distL="0" distR="0" wp14:anchorId="1AC15E2B" wp14:editId="07465FDB">
             <wp:extent cx="5296376" cy="3980180"/>
             <wp:effectExtent l="19050" t="0" r="0" b="0"/>
             <wp:docPr id="17" name="Bildobjekt 16" descr="example_wave_bugfixed.png"/>
@@ -6612,7 +6771,7 @@
                     <pic:cNvPicPr/>
                   </pic:nvPicPr>
                   <pic:blipFill>
-                    <a:blip r:embed="rId24" cstate="print"/>
+                    <a:blip r:embed="rId20" cstate="print"/>
                     <a:stretch>
                       <a:fillRect/>
                     </a:stretch>
@@ -17376,7 +17535,83 @@
         <w:rPr>
           <w:lang w:eastAsia="ja-JP"/>
         </w:rPr>
-        <w:t>Waits until a signal has reached a specified value after specified clock</w:t>
+        <w:t>Waits until a signal has reached a specified value</w:t>
+      </w:r>
+      <w:r>
+        <w:rPr>
+          <w:lang w:eastAsia="ja-JP"/>
+        </w:rPr>
+        <w:t>. In clocked variants of waitsig, the signal is checked after specified clock edge (rising or falling)</w:t>
+      </w:r>
+      <w:r>
+        <w:rPr>
+          <w:lang w:eastAsia="ja-JP"/>
+        </w:rPr>
+        <w:t>.</w:t>
+      </w:r>
+    </w:p>
+    <w:p>
+      <w:pPr>
+        <w:rPr>
+          <w:lang w:eastAsia="ja-JP"/>
+        </w:rPr>
+      </w:pPr>
+      <w:r>
+        <w:rPr>
+          <w:lang w:eastAsia="ja-JP"/>
+        </w:rPr>
+        <w:t>Unclocked variants are currently only available for types std_logic and std_logic_vector.</w:t>
+      </w:r>
+    </w:p>
+    <w:p>
+      <w:pPr>
+        <w:rPr>
+          <w:lang w:eastAsia="ja-JP"/>
+        </w:rPr>
+      </w:pPr>
+      <w:r>
+        <w:rPr>
+          <w:lang w:eastAsia="ja-JP"/>
+        </w:rPr>
+        <w:t xml:space="preserve">Arguments: </w:t>
+      </w:r>
+    </w:p>
+    <w:p>
+      <w:pPr>
+        <w:jc w:val="left"/>
+        <w:rPr>
+          <w:lang w:eastAsia="ja-JP"/>
+        </w:rPr>
+      </w:pPr>
+      <w:r>
+        <w:rPr>
+          <w:lang w:eastAsia="ja-JP"/>
+        </w:rPr>
+        <w:t xml:space="preserve"> s</w:t>
+      </w:r>
+      <w:r>
+        <w:rPr>
+          <w:lang w:eastAsia="ja-JP"/>
+        </w:rPr>
+        <w:tab/>
+      </w:r>
+      <w:r>
+        <w:rPr>
+          <w:lang w:eastAsia="ja-JP"/>
+        </w:rPr>
+        <w:tab/>
+      </w:r>
+      <w:r>
+        <w:rPr>
+          <w:lang w:eastAsia="ja-JP"/>
+        </w:rPr>
+        <w:tab/>
+      </w:r>
+      <w:r>
+        <w:rPr>
+          <w:lang w:eastAsia="ja-JP"/>
+        </w:rPr>
+        <w:t>The signal to test.</w:t>
       </w:r>
       <w:r>
         <w:rPr>
@@ -17388,34 +17623,7 @@
         <w:rPr>
           <w:lang w:eastAsia="ja-JP"/>
         </w:rPr>
-        <w:t>edge.</w:t>
-      </w:r>
-    </w:p>
-    <w:p>
-      <w:pPr>
-        <w:rPr>
-          <w:lang w:eastAsia="ja-JP"/>
-        </w:rPr>
-      </w:pPr>
-      <w:r>
-        <w:rPr>
-          <w:lang w:eastAsia="ja-JP"/>
-        </w:rPr>
-        <w:t xml:space="preserve">Arguments: </w:t>
-      </w:r>
-    </w:p>
-    <w:p>
-      <w:pPr>
-        <w:jc w:val="left"/>
-        <w:rPr>
-          <w:lang w:eastAsia="ja-JP"/>
-        </w:rPr>
-      </w:pPr>
-      <w:r>
-        <w:rPr>
-          <w:lang w:eastAsia="ja-JP"/>
-        </w:rPr>
-        <w:t xml:space="preserve"> s</w:t>
+        <w:br/>
       </w:r>
       <w:r>
         <w:rPr>
@@ -17439,13 +17647,13 @@
         <w:rPr>
           <w:lang w:eastAsia="ja-JP"/>
         </w:rPr>
-        <w:t>The signal to test.</w:t>
-      </w:r>
-      <w:r>
-        <w:rPr>
-          <w:lang w:eastAsia="ja-JP"/>
-        </w:rPr>
-        <w:t xml:space="preserve"> </w:t>
+        <w:t xml:space="preserve">Supported types: integer, std_logic, </w:t>
+      </w:r>
+      <w:r>
+        <w:rPr>
+          <w:lang w:eastAsia="ja-JP"/>
+        </w:rPr>
+        <w:t>std_logic_vector, unsigned,</w:t>
       </w:r>
       <w:r>
         <w:rPr>
@@ -17475,13 +17683,45 @@
         <w:rPr>
           <w:lang w:eastAsia="ja-JP"/>
         </w:rPr>
-        <w:t xml:space="preserve">Supported types: integer, std_logic, </w:t>
-      </w:r>
-      <w:r>
-        <w:rPr>
-          <w:lang w:eastAsia="ja-JP"/>
-        </w:rPr>
-        <w:t>std_logic_vector, unsigned,</w:t>
+        <w:t>signed.</w:t>
+      </w:r>
+    </w:p>
+    <w:p>
+      <w:pPr>
+        <w:jc w:val="left"/>
+        <w:rPr>
+          <w:lang w:eastAsia="ja-JP"/>
+        </w:rPr>
+      </w:pPr>
+      <w:r>
+        <w:rPr>
+          <w:lang w:eastAsia="ja-JP"/>
+        </w:rPr>
+        <w:t>value</w:t>
+      </w:r>
+      <w:r>
+        <w:rPr>
+          <w:lang w:eastAsia="ja-JP"/>
+        </w:rPr>
+        <w:tab/>
+      </w:r>
+      <w:r>
+        <w:rPr>
+          <w:lang w:eastAsia="ja-JP"/>
+        </w:rPr>
+        <w:tab/>
+      </w:r>
+      <w:r>
+        <w:rPr>
+          <w:lang w:eastAsia="ja-JP"/>
+        </w:rPr>
+        <w:tab/>
+      </w:r>
+      <w:r>
+        <w:rPr>
+          <w:lang w:eastAsia="ja-JP"/>
+        </w:rPr>
+        <w:t>Value to wait for.</w:t>
       </w:r>
       <w:r>
         <w:rPr>
@@ -17511,21 +17751,21 @@
         <w:rPr>
           <w:lang w:eastAsia="ja-JP"/>
         </w:rPr>
-        <w:t>signed.</w:t>
-      </w:r>
-    </w:p>
-    <w:p>
-      <w:pPr>
-        <w:jc w:val="left"/>
-        <w:rPr>
-          <w:lang w:eastAsia="ja-JP"/>
-        </w:rPr>
-      </w:pPr>
-      <w:r>
-        <w:rPr>
-          <w:lang w:eastAsia="ja-JP"/>
-        </w:rPr>
-        <w:t>value</w:t>
+        <w:t>Same type as data or integer.</w:t>
+      </w:r>
+    </w:p>
+    <w:p>
+      <w:pPr>
+        <w:jc w:val="left"/>
+        <w:rPr>
+          <w:lang w:eastAsia="ja-JP"/>
+        </w:rPr>
+      </w:pPr>
+      <w:r>
+        <w:rPr>
+          <w:lang w:eastAsia="ja-JP"/>
+        </w:rPr>
+        <w:t>clk</w:t>
       </w:r>
       <w:r>
         <w:rPr>
@@ -17549,75 +17789,7 @@
         <w:rPr>
           <w:lang w:eastAsia="ja-JP"/>
         </w:rPr>
-        <w:t>Value to wait for.</w:t>
-      </w:r>
-      <w:r>
-        <w:rPr>
-          <w:lang w:eastAsia="ja-JP"/>
-        </w:rPr>
-        <w:br/>
-      </w:r>
-      <w:r>
-        <w:rPr>
-          <w:lang w:eastAsia="ja-JP"/>
-        </w:rPr>
-        <w:tab/>
-      </w:r>
-      <w:r>
-        <w:rPr>
-          <w:lang w:eastAsia="ja-JP"/>
-        </w:rPr>
-        <w:tab/>
-      </w:r>
-      <w:r>
-        <w:rPr>
-          <w:lang w:eastAsia="ja-JP"/>
-        </w:rPr>
-        <w:tab/>
-      </w:r>
-      <w:r>
-        <w:rPr>
-          <w:lang w:eastAsia="ja-JP"/>
-        </w:rPr>
-        <w:t>Same type as data or integer.</w:t>
-      </w:r>
-    </w:p>
-    <w:p>
-      <w:pPr>
-        <w:jc w:val="left"/>
-        <w:rPr>
-          <w:lang w:eastAsia="ja-JP"/>
-        </w:rPr>
-      </w:pPr>
-      <w:r>
-        <w:rPr>
-          <w:lang w:eastAsia="ja-JP"/>
-        </w:rPr>
-        <w:t>clk</w:t>
-      </w:r>
-      <w:r>
-        <w:rPr>
-          <w:lang w:eastAsia="ja-JP"/>
-        </w:rPr>
-        <w:tab/>
-      </w:r>
-      <w:r>
-        <w:rPr>
-          <w:lang w:eastAsia="ja-JP"/>
-        </w:rPr>
-        <w:tab/>
-      </w:r>
-      <w:r>
-        <w:rPr>
-          <w:lang w:eastAsia="ja-JP"/>
-        </w:rPr>
-        <w:tab/>
-      </w:r>
-      <w:r>
-        <w:rPr>
-          <w:lang w:eastAsia="ja-JP"/>
-        </w:rPr>
-        <w:t>The clock.</w:t>
+        <w:t>The clock, only present in clocked variants of waitsig.</w:t>
       </w:r>
     </w:p>
     <w:p>
@@ -20236,6 +20408,712 @@
       </w:pPr>
       <w:r>
         <w:lastRenderedPageBreak/>
+        <w:t>check_binfile | check_txtfile | check_datfile</w:t>
+      </w:r>
+    </w:p>
+    <w:p>
+      <w:pPr>
+        <w:jc w:val="left"/>
+        <w:rPr>
+          <w:rFonts w:ascii="Courier New" w:hAnsi="Courier New" w:cs="Courier New"/>
+          <w:sz w:val="20"/>
+          <w:lang w:eastAsia="ja-JP"/>
+        </w:rPr>
+      </w:pPr>
+      <w:r>
+        <w:rPr>
+          <w:rFonts w:ascii="Courier New" w:hAnsi="Courier New" w:cs="Courier New"/>
+          <w:sz w:val="20"/>
+          <w:lang w:eastAsia="ja-JP"/>
+        </w:rPr>
+        <w:t>procedure check_binfile | check_txtfile | check_datfile(</w:t>
+      </w:r>
+      <w:r>
+        <w:rPr>
+          <w:rFonts w:ascii="Courier New" w:hAnsi="Courier New" w:cs="Courier New"/>
+          <w:sz w:val="20"/>
+          <w:lang w:eastAsia="ja-JP"/>
+        </w:rPr>
+        <w:br/>
+        <w:t xml:space="preserve">  </w:t>
+      </w:r>
+      <w:r>
+        <w:rPr>
+          <w:rFonts w:ascii="Courier New" w:hAnsi="Courier New" w:cs="Courier New"/>
+          <w:sz w:val="20"/>
+          <w:lang w:eastAsia="ja-JP"/>
+        </w:rPr>
+        <w:t>constant rpt        : in    string;</w:t>
+      </w:r>
+      <w:r>
+        <w:rPr>
+          <w:rFonts w:ascii="Courier New" w:hAnsi="Courier New" w:cs="Courier New"/>
+          <w:sz w:val="20"/>
+          <w:lang w:eastAsia="ja-JP"/>
+        </w:rPr>
+        <w:br/>
+        <w:t xml:space="preserve">  </w:t>
+      </w:r>
+      <w:r>
+        <w:rPr>
+          <w:rFonts w:ascii="Courier New" w:hAnsi="Courier New" w:cs="Courier New"/>
+          <w:sz w:val="20"/>
+          <w:lang w:eastAsia="ja-JP"/>
+        </w:rPr>
+        <w:t>constant filename1  : in    string;</w:t>
+      </w:r>
+      <w:r>
+        <w:rPr>
+          <w:rFonts w:ascii="Courier New" w:hAnsi="Courier New" w:cs="Courier New"/>
+          <w:sz w:val="20"/>
+          <w:lang w:eastAsia="ja-JP"/>
+        </w:rPr>
+        <w:br/>
+        <w:t xml:space="preserve">  </w:t>
+      </w:r>
+      <w:r>
+        <w:rPr>
+          <w:rFonts w:ascii="Courier New" w:hAnsi="Courier New" w:cs="Courier New"/>
+          <w:sz w:val="20"/>
+          <w:lang w:eastAsia="ja-JP"/>
+        </w:rPr>
+        <w:t>constant filename2  : in    string;</w:t>
+      </w:r>
+      <w:r>
+        <w:rPr>
+          <w:rFonts w:ascii="Courier New" w:hAnsi="Courier New" w:cs="Courier New"/>
+          <w:sz w:val="20"/>
+          <w:lang w:eastAsia="ja-JP"/>
+        </w:rPr>
+        <w:br/>
+        <w:t xml:space="preserve">  </w:t>
+      </w:r>
+      <w:r>
+        <w:rPr>
+          <w:rFonts w:ascii="Courier New" w:hAnsi="Courier New" w:cs="Courier New"/>
+          <w:sz w:val="20"/>
+          <w:lang w:eastAsia="ja-JP"/>
+        </w:rPr>
+        <w:t>constant verbosity  : in    integer;</w:t>
+      </w:r>
+      <w:r>
+        <w:rPr>
+          <w:rFonts w:ascii="Courier New" w:hAnsi="Courier New" w:cs="Courier New"/>
+          <w:sz w:val="20"/>
+          <w:lang w:eastAsia="ja-JP"/>
+        </w:rPr>
+        <w:br/>
+        <w:t xml:space="preserve">  </w:t>
+      </w:r>
+      <w:r>
+        <w:rPr>
+          <w:rFonts w:ascii="Courier New" w:hAnsi="Courier New" w:cs="Courier New"/>
+          <w:sz w:val="20"/>
+          <w:lang w:eastAsia="ja-JP"/>
+        </w:rPr>
+        <w:t>variable pltbv      : inout pltbv_t;</w:t>
+      </w:r>
+      <w:r>
+        <w:rPr>
+          <w:rFonts w:ascii="Courier New" w:hAnsi="Courier New" w:cs="Courier New"/>
+          <w:sz w:val="20"/>
+          <w:lang w:eastAsia="ja-JP"/>
+        </w:rPr>
+        <w:br/>
+        <w:t xml:space="preserve">  </w:t>
+      </w:r>
+      <w:r>
+        <w:rPr>
+          <w:rFonts w:ascii="Courier New" w:hAnsi="Courier New" w:cs="Courier New"/>
+          <w:sz w:val="20"/>
+          <w:lang w:eastAsia="ja-JP"/>
+        </w:rPr>
+        <w:t>signal   pltbs      : out   pltbs_t</w:t>
+      </w:r>
+    </w:p>
+    <w:p>
+      <w:pPr>
+        <w:jc w:val="left"/>
+        <w:rPr>
+          <w:rFonts w:ascii="Courier New" w:hAnsi="Courier New" w:cs="Courier New"/>
+          <w:sz w:val="20"/>
+          <w:lang w:eastAsia="ja-JP"/>
+        </w:rPr>
+      </w:pPr>
+      <w:r>
+        <w:rPr>
+          <w:rFonts w:ascii="Courier New" w:hAnsi="Courier New" w:cs="Courier New"/>
+          <w:sz w:val="20"/>
+          <w:lang w:eastAsia="ja-JP"/>
+        </w:rPr>
+        <w:t>)</w:t>
+      </w:r>
+    </w:p>
+    <w:p>
+      <w:pPr>
+        <w:jc w:val="left"/>
+        <w:rPr>
+          <w:lang w:eastAsia="ja-JP"/>
+        </w:rPr>
+      </w:pPr>
+      <w:r>
+        <w:rPr>
+          <w:lang w:eastAsia="ja-JP"/>
+        </w:rPr>
+        <w:t>Checks that the contents of a file is equal to expected contents, by comparing with a reference file. If not equal, displays an error message and increments the error counter.</w:t>
+      </w:r>
+    </w:p>
+    <w:p>
+      <w:pPr>
+        <w:jc w:val="left"/>
+        <w:rPr>
+          <w:lang w:eastAsia="ja-JP"/>
+        </w:rPr>
+      </w:pPr>
+      <w:r>
+        <w:rPr>
+          <w:lang w:eastAsia="ja-JP"/>
+        </w:rPr>
+        <w:t>This is useful for examining different types of files generated by testbench components during a simulation against reference files. It can be different kinds of data sequences, video image data, etc.</w:t>
+      </w:r>
+    </w:p>
+    <w:p>
+      <w:pPr>
+        <w:jc w:val="left"/>
+        <w:rPr>
+          <w:lang w:eastAsia="ja-JP"/>
+        </w:rPr>
+      </w:pPr>
+      <w:r>
+        <w:rPr>
+          <w:lang w:eastAsia="ja-JP"/>
+        </w:rPr>
+        <w:t>check_binfile compares two binary files. It uses "file of character" to read bytes from the files. The VHDL LRM does not define how a  "file of character" should be written or to/read from disk. In theory, there is a risk that a VHDL file of character is not compatible with a normal binary file, but practical tests done with some popular simulators have shown that they are compatible. This does not guarantee that this procedure works with ALL simulators, and with ALL future versions of the tested simulators. Use your own judgement.</w:t>
+      </w:r>
+    </w:p>
+    <w:p>
+      <w:pPr>
+        <w:jc w:val="left"/>
+        <w:rPr>
+          <w:lang w:eastAsia="ja-JP"/>
+        </w:rPr>
+      </w:pPr>
+      <w:r>
+        <w:rPr>
+          <w:lang w:eastAsia="ja-JP"/>
+        </w:rPr>
+        <w:t>check_txtfile compares two text files.</w:t>
+      </w:r>
+    </w:p>
+    <w:p>
+      <w:pPr>
+        <w:jc w:val="left"/>
+        <w:rPr>
+          <w:lang w:eastAsia="ja-JP"/>
+        </w:rPr>
+      </w:pPr>
+      <w:r>
+        <w:rPr>
+          <w:lang w:eastAsia="ja-JP"/>
+        </w:rPr>
+        <w:t xml:space="preserve">check_datfile compares two files with data formatted as follows. The files contain a sequence of data items separated by whitespace (spaces, tabs, newlines). The files can contain comments starting with a hash sign (#), and ending at next newline. </w:t>
+      </w:r>
+    </w:p>
+    <w:p>
+      <w:pPr>
+        <w:jc w:val="left"/>
+        <w:rPr>
+          <w:lang w:eastAsia="ja-JP"/>
+        </w:rPr>
+      </w:pPr>
+      <w:r>
+        <w:rPr>
+          <w:lang w:eastAsia="ja-JP"/>
+        </w:rPr>
+        <w:t xml:space="preserve">Only the data items are compared. The types of whitespace and comments are ignored. This is useful for different kinds of data dumps, including some image file formats such as </w:t>
+      </w:r>
+    </w:p>
+    <w:p>
+      <w:pPr>
+        <w:jc w:val="left"/>
+        <w:rPr>
+          <w:lang w:eastAsia="ja-JP"/>
+        </w:rPr>
+      </w:pPr>
+      <w:r>
+        <w:rPr>
+          <w:lang w:eastAsia="ja-JP"/>
+        </w:rPr>
+        <w:t xml:space="preserve">  Plain PBM (Portable Bit Map - P1, http://netpbm.sourceforge.net/doc/pbm.html )</w:t>
+      </w:r>
+      <w:r>
+        <w:rPr>
+          <w:lang w:eastAsia="ja-JP"/>
+        </w:rPr>
+        <w:br/>
+        <w:t xml:space="preserve">  Plain PGM (Portable Gray Map - P2, http://netpbm.sourceforge.net/doc/pgm.html )</w:t>
+      </w:r>
+      <w:r>
+        <w:rPr>
+          <w:lang w:eastAsia="ja-JP"/>
+        </w:rPr>
+        <w:br/>
+        <w:t xml:space="preserve">  Plain PPM (Portable Pixel Map - P3, http://netpbm.sourceforge.net/doc/ppm.html )</w:t>
+      </w:r>
+    </w:p>
+    <w:p>
+      <w:pPr>
+        <w:jc w:val="left"/>
+        <w:rPr>
+          <w:lang w:eastAsia="ja-JP"/>
+        </w:rPr>
+      </w:pPr>
+      <w:r>
+        <w:rPr>
+          <w:lang w:eastAsia="ja-JP"/>
+        </w:rPr>
+        <w:t>Arguments:</w:t>
+      </w:r>
+    </w:p>
+    <w:p>
+      <w:pPr>
+        <w:ind w:left="2160" w:hanging="2160"/>
+        <w:jc w:val="left"/>
+        <w:rPr>
+          <w:lang w:eastAsia="ja-JP"/>
+        </w:rPr>
+      </w:pPr>
+      <w:r>
+        <w:rPr>
+          <w:lang w:eastAsia="ja-JP"/>
+        </w:rPr>
+        <w:t>r</w:t>
+      </w:r>
+      <w:r>
+        <w:rPr>
+          <w:lang w:eastAsia="ja-JP"/>
+        </w:rPr>
+        <w:t>pt</w:t>
+      </w:r>
+      <w:r>
+        <w:rPr>
+          <w:lang w:eastAsia="ja-JP"/>
+        </w:rPr>
+        <w:tab/>
+      </w:r>
+      <w:r>
+        <w:rPr>
+          <w:lang w:eastAsia="ja-JP"/>
+        </w:rPr>
+        <w:t>Report message to be displayed in case of</w:t>
+      </w:r>
+      <w:r>
+        <w:rPr>
+          <w:lang w:eastAsia="ja-JP"/>
+        </w:rPr>
+        <w:t xml:space="preserve"> </w:t>
+      </w:r>
+      <w:r>
+        <w:rPr>
+          <w:lang w:eastAsia="ja-JP"/>
+        </w:rPr>
+        <w:t>mismatch.</w:t>
+      </w:r>
+      <w:r>
+        <w:rPr>
+          <w:lang w:eastAsia="ja-JP"/>
+        </w:rPr>
+        <w:br/>
+      </w:r>
+      <w:r>
+        <w:rPr>
+          <w:lang w:eastAsia="ja-JP"/>
+        </w:rPr>
+        <w:t>It is recommended that the message is unique</w:t>
+      </w:r>
+      <w:r>
+        <w:rPr>
+          <w:lang w:eastAsia="ja-JP"/>
+        </w:rPr>
+        <w:t xml:space="preserve"> </w:t>
+      </w:r>
+      <w:r>
+        <w:rPr>
+          <w:lang w:eastAsia="ja-JP"/>
+        </w:rPr>
+        <w:t>and that it contains the name of the signal</w:t>
+      </w:r>
+      <w:r>
+        <w:rPr>
+          <w:lang w:eastAsia="ja-JP"/>
+        </w:rPr>
+        <w:t xml:space="preserve"> </w:t>
+      </w:r>
+      <w:r>
+        <w:rPr>
+          <w:lang w:eastAsia="ja-JP"/>
+        </w:rPr>
+        <w:t>or variable being checked.</w:t>
+      </w:r>
+    </w:p>
+    <w:p>
+      <w:pPr>
+        <w:ind w:left="2160" w:hanging="2160"/>
+        <w:jc w:val="left"/>
+        <w:rPr>
+          <w:lang w:eastAsia="ja-JP"/>
+        </w:rPr>
+      </w:pPr>
+      <w:r>
+        <w:rPr>
+          <w:lang w:eastAsia="ja-JP"/>
+        </w:rPr>
+        <w:t>filename1</w:t>
+      </w:r>
+      <w:r>
+        <w:rPr>
+          <w:lang w:eastAsia="ja-JP"/>
+        </w:rPr>
+        <w:tab/>
+      </w:r>
+      <w:r>
+        <w:rPr>
+          <w:lang w:eastAsia="ja-JP"/>
+        </w:rPr>
+        <w:t xml:space="preserve">Name of first file to be compared, including relative path from the </w:t>
+      </w:r>
+      <w:r>
+        <w:rPr>
+          <w:lang w:eastAsia="ja-JP"/>
+        </w:rPr>
+        <w:br/>
+      </w:r>
+      <w:r>
+        <w:rPr>
+          <w:lang w:eastAsia="ja-JP"/>
+        </w:rPr>
+        <w:t>simulator'</w:t>
+      </w:r>
+      <w:r>
+        <w:rPr>
+          <w:lang w:eastAsia="ja-JP"/>
+        </w:rPr>
+        <w:t xml:space="preserve">s </w:t>
+      </w:r>
+      <w:r>
+        <w:rPr>
+          <w:lang w:eastAsia="ja-JP"/>
+        </w:rPr>
+        <w:t>working directory.</w:t>
+      </w:r>
+    </w:p>
+    <w:p>
+      <w:pPr>
+        <w:ind w:left="2160" w:hanging="2160"/>
+        <w:jc w:val="left"/>
+        <w:rPr>
+          <w:lang w:eastAsia="ja-JP"/>
+        </w:rPr>
+      </w:pPr>
+      <w:r>
+        <w:rPr>
+          <w:lang w:eastAsia="ja-JP"/>
+        </w:rPr>
+        <w:t>filename2</w:t>
+      </w:r>
+      <w:r>
+        <w:rPr>
+          <w:lang w:eastAsia="ja-JP"/>
+        </w:rPr>
+        <w:tab/>
+      </w:r>
+      <w:r>
+        <w:rPr>
+          <w:lang w:eastAsia="ja-JP"/>
+        </w:rPr>
+        <w:t xml:space="preserve">Name of second file to be compared, including relative path from </w:t>
+      </w:r>
+      <w:r>
+        <w:rPr>
+          <w:lang w:eastAsia="ja-JP"/>
+        </w:rPr>
+        <w:br/>
+      </w:r>
+      <w:r>
+        <w:rPr>
+          <w:lang w:eastAsia="ja-JP"/>
+        </w:rPr>
+        <w:t>the simulator's</w:t>
+      </w:r>
+      <w:r>
+        <w:rPr>
+          <w:lang w:eastAsia="ja-JP"/>
+        </w:rPr>
+        <w:t xml:space="preserve"> </w:t>
+      </w:r>
+      <w:r>
+        <w:rPr>
+          <w:lang w:eastAsia="ja-JP"/>
+        </w:rPr>
+        <w:t>working directory.</w:t>
+      </w:r>
+    </w:p>
+    <w:p>
+      <w:pPr>
+        <w:ind w:left="2160" w:hanging="2160"/>
+        <w:jc w:val="left"/>
+        <w:rPr>
+          <w:lang w:eastAsia="ja-JP"/>
+        </w:rPr>
+      </w:pPr>
+      <w:r>
+        <w:rPr>
+          <w:lang w:eastAsia="ja-JP"/>
+        </w:rPr>
+        <w:lastRenderedPageBreak/>
+        <w:t>v</w:t>
+      </w:r>
+      <w:r>
+        <w:rPr>
+          <w:lang w:eastAsia="ja-JP"/>
+        </w:rPr>
+        <w:t>erbosity</w:t>
+      </w:r>
+      <w:r>
+        <w:rPr>
+          <w:lang w:eastAsia="ja-JP"/>
+        </w:rPr>
+        <w:tab/>
+      </w:r>
+      <w:r>
+        <w:rPr>
+          <w:lang w:eastAsia="ja-JP"/>
+        </w:rPr>
+        <w:t>Controls amount of individual error reports when</w:t>
+      </w:r>
+      <w:r>
+        <w:rPr>
+          <w:lang w:eastAsia="ja-JP"/>
+        </w:rPr>
+        <w:t xml:space="preserve"> </w:t>
+      </w:r>
+      <w:r>
+        <w:rPr>
+          <w:lang w:eastAsia="ja-JP"/>
+        </w:rPr>
+        <w:t>differences</w:t>
+      </w:r>
+      <w:r>
+        <w:rPr>
+          <w:lang w:eastAsia="ja-JP"/>
+        </w:rPr>
+        <w:br/>
+      </w:r>
+      <w:r>
+        <w:rPr>
+          <w:lang w:eastAsia="ja-JP"/>
+        </w:rPr>
+        <w:t>between files are found, to make it possible to prevent flooding with error messages.</w:t>
+      </w:r>
+      <w:r>
+        <w:rPr>
+          <w:lang w:eastAsia="ja-JP"/>
+        </w:rPr>
+        <w:br/>
+      </w:r>
+      <w:r>
+        <w:rPr>
+          <w:lang w:eastAsia="ja-JP"/>
+        </w:rPr>
+        <w:t>0: no in</w:t>
+      </w:r>
+      <w:r>
+        <w:rPr>
+          <w:lang w:eastAsia="ja-JP"/>
+        </w:rPr>
+        <w:t>d</w:t>
+      </w:r>
+      <w:r>
+        <w:rPr>
+          <w:lang w:eastAsia="ja-JP"/>
+        </w:rPr>
+        <w:t>ividual differences reported</w:t>
+      </w:r>
+      <w:r>
+        <w:rPr>
+          <w:lang w:eastAsia="ja-JP"/>
+        </w:rPr>
+        <w:br/>
+      </w:r>
+      <w:r>
+        <w:rPr>
+          <w:lang w:eastAsia="ja-JP"/>
+        </w:rPr>
+        <w:t>1: the first ten differences reported</w:t>
+      </w:r>
+      <w:r>
+        <w:rPr>
+          <w:lang w:eastAsia="ja-JP"/>
+        </w:rPr>
+        <w:br/>
+      </w:r>
+      <w:r>
+        <w:rPr>
+          <w:lang w:eastAsia="ja-JP"/>
+        </w:rPr>
+        <w:t>2: all differences reported</w:t>
+      </w:r>
+    </w:p>
+    <w:p>
+      <w:pPr>
+        <w:jc w:val="left"/>
+        <w:rPr>
+          <w:lang w:eastAsia="ja-JP"/>
+        </w:rPr>
+      </w:pPr>
+      <w:r>
+        <w:rPr>
+          <w:lang w:eastAsia="ja-JP"/>
+        </w:rPr>
+        <w:t xml:space="preserve">  pltbv, pltbs</w:t>
+      </w:r>
+      <w:r>
+        <w:rPr>
+          <w:lang w:eastAsia="ja-JP"/>
+        </w:rPr>
+        <w:tab/>
+      </w:r>
+      <w:r>
+        <w:rPr>
+          <w:lang w:eastAsia="ja-JP"/>
+        </w:rPr>
+        <w:tab/>
+      </w:r>
+      <w:r>
+        <w:rPr>
+          <w:lang w:eastAsia="ja-JP"/>
+        </w:rPr>
+        <w:t>PlTbUtils' status- and control variable and</w:t>
+      </w:r>
+      <w:r>
+        <w:rPr>
+          <w:lang w:eastAsia="ja-JP"/>
+        </w:rPr>
+        <w:t xml:space="preserve"> </w:t>
+      </w:r>
+      <w:r>
+        <w:rPr>
+          <w:lang w:eastAsia="ja-JP"/>
+        </w:rPr>
+        <w:t>-signal.</w:t>
+      </w:r>
+    </w:p>
+    <w:p>
+      <w:pPr>
+        <w:jc w:val="left"/>
+        <w:rPr>
+          <w:lang w:eastAsia="ja-JP"/>
+        </w:rPr>
+      </w:pPr>
+    </w:p>
+    <w:p>
+      <w:pPr>
+        <w:jc w:val="left"/>
+        <w:rPr>
+          <w:lang w:eastAsia="ja-JP"/>
+        </w:rPr>
+      </w:pPr>
+      <w:r>
+        <w:rPr>
+          <w:lang w:eastAsia="ja-JP"/>
+        </w:rPr>
+        <w:t>Examples:</w:t>
+      </w:r>
+    </w:p>
+    <w:p>
+      <w:pPr>
+        <w:jc w:val="left"/>
+        <w:rPr>
+          <w:rFonts w:ascii="Courier New" w:hAnsi="Courier New" w:cs="Courier New"/>
+          <w:sz w:val="20"/>
+          <w:lang w:eastAsia="ja-JP"/>
+        </w:rPr>
+      </w:pPr>
+      <w:r>
+        <w:rPr>
+          <w:rFonts w:ascii="Courier New" w:hAnsi="Courier New" w:cs="Courier New"/>
+          <w:sz w:val="20"/>
+          <w:lang w:eastAsia="ja-JP"/>
+        </w:rPr>
+        <w:t>check_binfile("Data output file", "out_file.bin", "ref_file.bin", 0, pltbv, pltbs);</w:t>
+      </w:r>
+    </w:p>
+    <w:p>
+      <w:pPr>
+        <w:jc w:val="left"/>
+        <w:rPr>
+          <w:rFonts w:ascii="Courier New" w:hAnsi="Courier New" w:cs="Courier New"/>
+          <w:sz w:val="20"/>
+          <w:lang w:eastAsia="ja-JP"/>
+        </w:rPr>
+      </w:pPr>
+      <w:r>
+        <w:rPr>
+          <w:rFonts w:ascii="Courier New" w:hAnsi="Courier New" w:cs="Courier New"/>
+          <w:sz w:val="20"/>
+          <w:lang w:eastAsia="ja-JP"/>
+        </w:rPr>
+        <w:t>check_txtfile("Result file", G_RESULT_FILE, G_REF_FILE, G_CHECKFILE_VEROBOSITY, pltbv, pltbs);</w:t>
+      </w:r>
+    </w:p>
+    <w:p>
+      <w:pPr>
+        <w:jc w:val="left"/>
+        <w:rPr>
+          <w:rFonts w:ascii="Courier New" w:hAnsi="Courier New" w:cs="Courier New"/>
+          <w:sz w:val="20"/>
+          <w:lang w:eastAsia="ja-JP"/>
+        </w:rPr>
+      </w:pPr>
+      <w:r>
+        <w:rPr>
+          <w:rFonts w:ascii="Courier New" w:hAnsi="Courier New" w:cs="Courier New"/>
+          <w:sz w:val="20"/>
+          <w:lang w:eastAsia="ja-JP"/>
+        </w:rPr>
+        <w:t>check_datfile("Resulting image", "result_img.ppm", "ref_img.ppm", 2, pltbv, pltbs);</w:t>
+      </w:r>
+    </w:p>
+    <w:p>
+      <w:pPr>
+        <w:jc w:val="left"/>
+        <w:rPr>
+          <w:lang w:eastAsia="ja-JP"/>
+        </w:rPr>
+      </w:pPr>
+    </w:p>
+    <w:p>
+      <w:pPr>
+        <w:spacing w:after="0"/>
+        <w:jc w:val="left"/>
+        <w:rPr>
+          <w:rFonts w:ascii="Arial" w:hAnsi="Arial"/>
+          <w:b/>
+          <w:i/>
+          <w:sz w:val="28"/>
+          <w:lang w:eastAsia="ja-JP"/>
+        </w:rPr>
+      </w:pPr>
+      <w:r>
+        <w:br w:type="page"/>
+      </w:r>
+    </w:p>
+    <w:p>
+      <w:pPr>
+        <w:pStyle w:val="Rubrik4"/>
+      </w:pPr>
+      <w:r>
+        <w:lastRenderedPageBreak/>
         <w:t>to_ascending</w:t>
       </w:r>
     </w:p>
@@ -21178,12 +22056,250 @@
     </w:p>
     <w:p>
       <w:pPr>
-        <w:spacing w:after="0"/>
-        <w:jc w:val="left"/>
-        <w:rPr>
-          <w:lang w:eastAsia="ja-JP"/>
-        </w:rPr>
-      </w:pPr>
+        <w:pStyle w:val="Rubrik4"/>
+      </w:pPr>
+      <w:r>
+        <w:t>str</w:t>
+      </w:r>
+    </w:p>
+    <w:p>
+      <w:pPr>
+        <w:jc w:val="left"/>
+        <w:rPr>
+          <w:rFonts w:ascii="Courier New" w:hAnsi="Courier New" w:cs="Courier New"/>
+          <w:sz w:val="20"/>
+          <w:lang w:eastAsia="ja-JP"/>
+        </w:rPr>
+      </w:pPr>
+      <w:r>
+        <w:rPr>
+          <w:rFonts w:ascii="Courier New" w:hAnsi="Courier New" w:cs="Courier New"/>
+          <w:sz w:val="20"/>
+          <w:lang w:eastAsia="ja-JP"/>
+        </w:rPr>
+        <w:t>function str(</w:t>
+      </w:r>
+    </w:p>
+    <w:p>
+      <w:pPr>
+        <w:jc w:val="left"/>
+        <w:rPr>
+          <w:rFonts w:ascii="Courier New" w:hAnsi="Courier New" w:cs="Courier New"/>
+          <w:sz w:val="20"/>
+          <w:lang w:eastAsia="ja-JP"/>
+        </w:rPr>
+      </w:pPr>
+      <w:r>
+        <w:rPr>
+          <w:rFonts w:ascii="Courier New" w:hAnsi="Courier New" w:cs="Courier New"/>
+          <w:sz w:val="20"/>
+          <w:lang w:eastAsia="ja-JP"/>
+        </w:rPr>
+        <w:t xml:space="preserve">      constant n                  : integer;</w:t>
+      </w:r>
+    </w:p>
+    <w:p>
+      <w:pPr>
+        <w:jc w:val="left"/>
+        <w:rPr>
+          <w:rFonts w:ascii="Courier New" w:hAnsi="Courier New" w:cs="Courier New"/>
+          <w:sz w:val="20"/>
+          <w:lang w:eastAsia="ja-JP"/>
+        </w:rPr>
+      </w:pPr>
+      <w:r>
+        <w:rPr>
+          <w:rFonts w:ascii="Courier New" w:hAnsi="Courier New" w:cs="Courier New"/>
+          <w:sz w:val="20"/>
+          <w:lang w:eastAsia="ja-JP"/>
+        </w:rPr>
+        <w:t xml:space="preserve">      constant len                : integer;</w:t>
+      </w:r>
+    </w:p>
+    <w:p>
+      <w:pPr>
+        <w:jc w:val="left"/>
+        <w:rPr>
+          <w:rFonts w:ascii="Courier New" w:hAnsi="Courier New" w:cs="Courier New"/>
+          <w:sz w:val="20"/>
+          <w:lang w:eastAsia="ja-JP"/>
+        </w:rPr>
+      </w:pPr>
+      <w:r>
+        <w:rPr>
+          <w:rFonts w:ascii="Courier New" w:hAnsi="Courier New" w:cs="Courier New"/>
+          <w:sz w:val="20"/>
+          <w:lang w:eastAsia="ja-JP"/>
+        </w:rPr>
+        <w:t xml:space="preserve">      constant fillchar           : character := ' '</w:t>
+      </w:r>
+    </w:p>
+    <w:p>
+      <w:pPr>
+        <w:jc w:val="left"/>
+        <w:rPr>
+          <w:rFonts w:ascii="Courier New" w:hAnsi="Courier New" w:cs="Courier New"/>
+          <w:sz w:val="20"/>
+          <w:lang w:eastAsia="ja-JP"/>
+        </w:rPr>
+      </w:pPr>
+      <w:r>
+        <w:rPr>
+          <w:rFonts w:ascii="Courier New" w:hAnsi="Courier New" w:cs="Courier New"/>
+          <w:sz w:val="20"/>
+          <w:lang w:eastAsia="ja-JP"/>
+        </w:rPr>
+        <w:t xml:space="preserve">  )</w:t>
+      </w:r>
+      <w:r>
+        <w:t xml:space="preserve"> </w:t>
+      </w:r>
+      <w:r>
+        <w:rPr>
+          <w:rFonts w:ascii="Courier New" w:hAnsi="Courier New" w:cs="Courier New"/>
+          <w:sz w:val="20"/>
+          <w:lang w:eastAsia="ja-JP"/>
+        </w:rPr>
+        <w:t>return string</w:t>
+      </w:r>
+      <w:r>
+        <w:rPr>
+          <w:rFonts w:ascii="Courier New" w:hAnsi="Courier New" w:cs="Courier New"/>
+          <w:sz w:val="20"/>
+          <w:lang w:eastAsia="ja-JP"/>
+        </w:rPr>
+        <w:t>;</w:t>
+      </w:r>
+    </w:p>
+    <w:p>
+      <w:pPr>
+        <w:jc w:val="left"/>
+        <w:rPr>
+          <w:lang w:eastAsia="ja-JP"/>
+        </w:rPr>
+      </w:pPr>
+      <w:r>
+        <w:rPr>
+          <w:lang w:eastAsia="ja-JP"/>
+        </w:rPr>
+        <w:t>Converts integer n to a string with fixed length len and leading fillchar.</w:t>
+      </w:r>
+    </w:p>
+    <w:p>
+      <w:pPr>
+        <w:pStyle w:val="Rubrik4"/>
+      </w:pPr>
+      <w:r>
+        <w:t>str_equal</w:t>
+      </w:r>
+    </w:p>
+    <w:p>
+      <w:pPr>
+        <w:jc w:val="left"/>
+        <w:rPr>
+          <w:rFonts w:ascii="Courier New" w:hAnsi="Courier New" w:cs="Courier New"/>
+          <w:sz w:val="20"/>
+          <w:lang w:eastAsia="ja-JP"/>
+        </w:rPr>
+      </w:pPr>
+      <w:r>
+        <w:rPr>
+          <w:rFonts w:ascii="Courier New" w:hAnsi="Courier New" w:cs="Courier New"/>
+          <w:sz w:val="20"/>
+          <w:lang w:eastAsia="ja-JP"/>
+        </w:rPr>
+        <w:t>function str_equal (</w:t>
+      </w:r>
+    </w:p>
+    <w:p>
+      <w:pPr>
+        <w:jc w:val="left"/>
+        <w:rPr>
+          <w:rFonts w:ascii="Courier New" w:hAnsi="Courier New" w:cs="Courier New"/>
+          <w:sz w:val="20"/>
+          <w:lang w:eastAsia="ja-JP"/>
+        </w:rPr>
+      </w:pPr>
+      <w:r>
+        <w:rPr>
+          <w:rFonts w:ascii="Courier New" w:hAnsi="Courier New" w:cs="Courier New"/>
+          <w:sz w:val="20"/>
+          <w:lang w:eastAsia="ja-JP"/>
+        </w:rPr>
+        <w:t xml:space="preserve">    constant s1 : STRING;</w:t>
+      </w:r>
+    </w:p>
+    <w:p>
+      <w:pPr>
+        <w:jc w:val="left"/>
+        <w:rPr>
+          <w:rFonts w:ascii="Courier New" w:hAnsi="Courier New" w:cs="Courier New"/>
+          <w:sz w:val="20"/>
+          <w:lang w:eastAsia="ja-JP"/>
+        </w:rPr>
+      </w:pPr>
+      <w:r>
+        <w:rPr>
+          <w:rFonts w:ascii="Courier New" w:hAnsi="Courier New" w:cs="Courier New"/>
+          <w:sz w:val="20"/>
+          <w:lang w:eastAsia="ja-JP"/>
+        </w:rPr>
+        <w:t xml:space="preserve">    constant s2 : STRING</w:t>
+      </w:r>
+    </w:p>
+    <w:p>
+      <w:pPr>
+        <w:jc w:val="left"/>
+        <w:rPr>
+          <w:rFonts w:ascii="Courier New" w:hAnsi="Courier New" w:cs="Courier New"/>
+          <w:sz w:val="20"/>
+          <w:lang w:eastAsia="ja-JP"/>
+        </w:rPr>
+      </w:pPr>
+      <w:r>
+        <w:rPr>
+          <w:rFonts w:ascii="Courier New" w:hAnsi="Courier New" w:cs="Courier New"/>
+          <w:sz w:val="20"/>
+          <w:lang w:eastAsia="ja-JP"/>
+        </w:rPr>
+        <w:t xml:space="preserve">  ) return boolean</w:t>
+      </w:r>
+      <w:r>
+        <w:rPr>
+          <w:rFonts w:ascii="Courier New" w:hAnsi="Courier New" w:cs="Courier New"/>
+          <w:sz w:val="20"/>
+          <w:lang w:eastAsia="ja-JP"/>
+        </w:rPr>
+        <w:t>;</w:t>
+      </w:r>
+    </w:p>
+    <w:p>
+      <w:pPr>
+        <w:jc w:val="left"/>
+        <w:rPr>
+          <w:lang w:eastAsia="ja-JP"/>
+        </w:rPr>
+      </w:pPr>
+      <w:r>
+        <w:rPr>
+          <w:lang w:eastAsia="ja-JP"/>
+        </w:rPr>
+        <w:t>Returns true if strings s1 and s2 are equal, otherwise false.</w:t>
+      </w:r>
+    </w:p>
+    <w:p>
+      <w:pPr>
+        <w:jc w:val="left"/>
+        <w:rPr>
+          <w:lang w:eastAsia="ja-JP"/>
+        </w:rPr>
+      </w:pPr>
+      <w:r>
+        <w:rPr>
+          <w:lang w:eastAsia="ja-JP"/>
+        </w:rPr>
+        <w:t xml:space="preserve"> The normal VHDL string comparison s1 = s2 only works correctly if the length of the strings are equal. str_equal works even if the lengths differ.</w:t>
+      </w:r>
       <w:r>
         <w:rPr>
           <w:lang w:eastAsia="ja-JP"/>
@@ -21541,7 +22657,7 @@
           <w:noProof/>
           <w:sz w:val="20"/>
         </w:rPr>
-        <w:t>37</w:t>
+        <w:t>43</w:t>
       </w:r>
       <w:r>
         <w:rPr>
@@ -22627,13 +23743,12 @@
           <w:insideV w:val="single" w:sz="4" w:space="0" w:color="000000"/>
         </w:tblBorders>
         <w:tblLayout w:type="fixed"/>
-        <w:tblLook w:val="00AF"/>
+        <w:tblLook w:val="00A0" w:firstRow="1" w:lastRow="0" w:firstColumn="1" w:lastColumn="0" w:noHBand="0" w:noVBand="0"/>
       </w:tblPr>
       <w:tblGrid>
-        <w:gridCol w:w="1384"/>
-        <w:gridCol w:w="974"/>
-        <w:gridCol w:w="1260"/>
-        <w:gridCol w:w="5130"/>
+        <w:gridCol w:w="1951"/>
+        <w:gridCol w:w="1843"/>
+        <w:gridCol w:w="4954"/>
       </w:tblGrid>
       <w:tr>
         <w:trPr>
@@ -22641,7 +23756,7 @@
         </w:trPr>
         <w:tc>
           <w:tcPr>
-            <w:tcW w:w="1384" w:type="dxa"/>
+            <w:tcW w:w="1951" w:type="dxa"/>
             <w:shd w:val="pct12" w:color="auto" w:fill="auto"/>
           </w:tcPr>
           <w:p>
@@ -22661,27 +23776,7 @@
         </w:tc>
         <w:tc>
           <w:tcPr>
-            <w:tcW w:w="974" w:type="dxa"/>
-            <w:shd w:val="pct12" w:color="auto" w:fill="auto"/>
-          </w:tcPr>
-          <w:p>
-            <w:pPr>
-              <w:pStyle w:val="Table"/>
-              <w:rPr>
-                <w:b/>
-              </w:rPr>
-            </w:pPr>
-            <w:r>
-              <w:rPr>
-                <w:b/>
-              </w:rPr>
-              <w:t>Width</w:t>
-            </w:r>
-          </w:p>
-        </w:tc>
-        <w:tc>
-          <w:tcPr>
-            <w:tcW w:w="1260" w:type="dxa"/>
+            <w:tcW w:w="1843" w:type="dxa"/>
             <w:shd w:val="pct12" w:color="auto" w:fill="auto"/>
           </w:tcPr>
           <w:p>
@@ -22697,11 +23792,18 @@
               </w:rPr>
               <w:t>Type</w:t>
             </w:r>
+            <w:r>
+              <w:rPr>
+                <w:b/>
+              </w:rPr>
+              <w:br/>
+              <w:t>Width</w:t>
+            </w:r>
           </w:p>
         </w:tc>
         <w:tc>
           <w:tcPr>
-            <w:tcW w:w="5130" w:type="dxa"/>
+            <w:tcW w:w="4954" w:type="dxa"/>
             <w:shd w:val="pct12" w:color="auto" w:fill="auto"/>
           </w:tcPr>
           <w:p>
@@ -22723,7 +23825,7 @@
       <w:tr>
         <w:tc>
           <w:tcPr>
-            <w:tcW w:w="1384" w:type="dxa"/>
+            <w:tcW w:w="1951" w:type="dxa"/>
           </w:tcPr>
           <w:p>
             <w:pPr>
@@ -22736,20 +23838,7 @@
         </w:tc>
         <w:tc>
           <w:tcPr>
-            <w:tcW w:w="974" w:type="dxa"/>
-          </w:tcPr>
-          <w:p>
-            <w:pPr>
-              <w:pStyle w:val="Table"/>
-            </w:pPr>
-            <w:r>
-              <w:t>1</w:t>
-            </w:r>
-          </w:p>
-        </w:tc>
-        <w:tc>
-          <w:tcPr>
-            <w:tcW w:w="1260" w:type="dxa"/>
+            <w:tcW w:w="1843" w:type="dxa"/>
           </w:tcPr>
           <w:p>
             <w:pPr>
@@ -22762,7 +23851,7 @@
         </w:tc>
         <w:tc>
           <w:tcPr>
-            <w:tcW w:w="5130" w:type="dxa"/>
+            <w:tcW w:w="4954" w:type="dxa"/>
           </w:tcPr>
           <w:p>
             <w:pPr>
@@ -22777,7 +23866,7 @@
       <w:tr>
         <w:tc>
           <w:tcPr>
-            <w:tcW w:w="1384" w:type="dxa"/>
+            <w:tcW w:w="1951" w:type="dxa"/>
           </w:tcPr>
           <w:p>
             <w:pPr>
@@ -22790,20 +23879,7 @@
         </w:tc>
         <w:tc>
           <w:tcPr>
-            <w:tcW w:w="974" w:type="dxa"/>
-          </w:tcPr>
-          <w:p>
-            <w:pPr>
-              <w:pStyle w:val="Table"/>
-            </w:pPr>
-            <w:r>
-              <w:t>1</w:t>
-            </w:r>
-          </w:p>
-        </w:tc>
-        <w:tc>
-          <w:tcPr>
-            <w:tcW w:w="1260" w:type="dxa"/>
+            <w:tcW w:w="1843" w:type="dxa"/>
           </w:tcPr>
           <w:p>
             <w:pPr>
@@ -22816,7 +23892,7 @@
         </w:tc>
         <w:tc>
           <w:tcPr>
-            <w:tcW w:w="5130" w:type="dxa"/>
+            <w:tcW w:w="4954" w:type="dxa"/>
           </w:tcPr>
           <w:p>
             <w:pPr>
@@ -22842,13 +23918,13 @@
           <w:insideV w:val="single" w:sz="4" w:space="0" w:color="000000"/>
         </w:tblBorders>
         <w:tblLayout w:type="fixed"/>
-        <w:tblLook w:val="00AF"/>
+        <w:tblLook w:val="00A0" w:firstRow="1" w:lastRow="0" w:firstColumn="1" w:lastColumn="0" w:noHBand="0" w:noVBand="0"/>
       </w:tblPr>
       <w:tblGrid>
-        <w:gridCol w:w="1384"/>
-        <w:gridCol w:w="974"/>
-        <w:gridCol w:w="1260"/>
-        <w:gridCol w:w="5130"/>
+        <w:gridCol w:w="1951"/>
+        <w:gridCol w:w="1134"/>
+        <w:gridCol w:w="709"/>
+        <w:gridCol w:w="4954"/>
       </w:tblGrid>
       <w:tr>
         <w:trPr>
@@ -22856,7 +23932,7 @@
         </w:trPr>
         <w:tc>
           <w:tcPr>
-            <w:tcW w:w="1384" w:type="dxa"/>
+            <w:tcW w:w="1951" w:type="dxa"/>
             <w:shd w:val="pct12" w:color="auto" w:fill="auto"/>
           </w:tcPr>
           <w:p>
@@ -22876,7 +23952,7 @@
         </w:tc>
         <w:tc>
           <w:tcPr>
-            <w:tcW w:w="974" w:type="dxa"/>
+            <w:tcW w:w="1134" w:type="dxa"/>
             <w:shd w:val="pct12" w:color="auto" w:fill="auto"/>
           </w:tcPr>
           <w:p>
@@ -22890,13 +23966,25 @@
               <w:rPr>
                 <w:b/>
               </w:rPr>
+              <w:t>Type</w:t>
+            </w:r>
+            <w:r>
+              <w:rPr>
+                <w:b/>
+              </w:rPr>
+              <w:br/>
+            </w:r>
+            <w:r>
+              <w:rPr>
+                <w:b/>
+              </w:rPr>
               <w:t>Width</w:t>
             </w:r>
           </w:p>
         </w:tc>
         <w:tc>
           <w:tcPr>
-            <w:tcW w:w="1260" w:type="dxa"/>
+            <w:tcW w:w="709" w:type="dxa"/>
             <w:shd w:val="pct12" w:color="auto" w:fill="auto"/>
           </w:tcPr>
           <w:p>
@@ -22910,13 +23998,13 @@
               <w:rPr>
                 <w:b/>
               </w:rPr>
-              <w:t>Direction</w:t>
+              <w:t>Dir</w:t>
             </w:r>
           </w:p>
         </w:tc>
         <w:tc>
           <w:tcPr>
-            <w:tcW w:w="5130" w:type="dxa"/>
+            <w:tcW w:w="4954" w:type="dxa"/>
             <w:shd w:val="pct12" w:color="auto" w:fill="auto"/>
           </w:tcPr>
           <w:p>
@@ -22938,7 +24026,7 @@
       <w:tr>
         <w:tc>
           <w:tcPr>
-            <w:tcW w:w="1384" w:type="dxa"/>
+            <w:tcW w:w="1951" w:type="dxa"/>
           </w:tcPr>
           <w:p>
             <w:pPr>
@@ -22951,33 +24039,33 @@
         </w:tc>
         <w:tc>
           <w:tcPr>
-            <w:tcW w:w="974" w:type="dxa"/>
+            <w:tcW w:w="1134" w:type="dxa"/>
           </w:tcPr>
           <w:p>
             <w:pPr>
               <w:pStyle w:val="Table"/>
             </w:pPr>
             <w:r>
-              <w:t>1</w:t>
+              <w:t>std_logic</w:t>
             </w:r>
           </w:p>
         </w:tc>
         <w:tc>
           <w:tcPr>
-            <w:tcW w:w="1260" w:type="dxa"/>
+            <w:tcW w:w="709" w:type="dxa"/>
           </w:tcPr>
           <w:p>
             <w:pPr>
               <w:pStyle w:val="Table"/>
             </w:pPr>
             <w:r>
-              <w:t>Output</w:t>
+              <w:t>Out</w:t>
             </w:r>
           </w:p>
         </w:tc>
         <w:tc>
           <w:tcPr>
-            <w:tcW w:w="5130" w:type="dxa"/>
+            <w:tcW w:w="4954" w:type="dxa"/>
           </w:tcPr>
           <w:p>
             <w:pPr>
@@ -23002,7 +24090,7 @@
       <w:tr>
         <w:tc>
           <w:tcPr>
-            <w:tcW w:w="1384" w:type="dxa"/>
+            <w:tcW w:w="1951" w:type="dxa"/>
           </w:tcPr>
           <w:p>
             <w:pPr>
@@ -23015,33 +24103,33 @@
         </w:tc>
         <w:tc>
           <w:tcPr>
-            <w:tcW w:w="974" w:type="dxa"/>
+            <w:tcW w:w="1134" w:type="dxa"/>
           </w:tcPr>
           <w:p>
             <w:pPr>
               <w:pStyle w:val="Table"/>
             </w:pPr>
             <w:r>
-              <w:t>1</w:t>
+              <w:t>std_logic</w:t>
             </w:r>
           </w:p>
         </w:tc>
         <w:tc>
           <w:tcPr>
-            <w:tcW w:w="1260" w:type="dxa"/>
+            <w:tcW w:w="709" w:type="dxa"/>
           </w:tcPr>
           <w:p>
             <w:pPr>
               <w:pStyle w:val="Table"/>
             </w:pPr>
             <w:r>
-              <w:t>Output</w:t>
+              <w:t>Out</w:t>
             </w:r>
           </w:p>
         </w:tc>
         <w:tc>
           <w:tcPr>
-            <w:tcW w:w="5130" w:type="dxa"/>
+            <w:tcW w:w="4954" w:type="dxa"/>
           </w:tcPr>
           <w:p>
             <w:pPr>
@@ -23062,7 +24150,7 @@
       <w:tr>
         <w:tc>
           <w:tcPr>
-            <w:tcW w:w="1384" w:type="dxa"/>
+            <w:tcW w:w="1951" w:type="dxa"/>
           </w:tcPr>
           <w:p>
             <w:pPr>
@@ -23075,33 +24163,33 @@
         </w:tc>
         <w:tc>
           <w:tcPr>
-            <w:tcW w:w="974" w:type="dxa"/>
+            <w:tcW w:w="1134" w:type="dxa"/>
           </w:tcPr>
           <w:p>
             <w:pPr>
               <w:pStyle w:val="Table"/>
             </w:pPr>
             <w:r>
-              <w:t>1</w:t>
+              <w:t>std_logic</w:t>
             </w:r>
           </w:p>
         </w:tc>
         <w:tc>
           <w:tcPr>
-            <w:tcW w:w="1260" w:type="dxa"/>
+            <w:tcW w:w="709" w:type="dxa"/>
           </w:tcPr>
           <w:p>
             <w:pPr>
               <w:pStyle w:val="Table"/>
             </w:pPr>
             <w:r>
-              <w:t>Input</w:t>
+              <w:t>In</w:t>
             </w:r>
           </w:p>
         </w:tc>
         <w:tc>
           <w:tcPr>
-            <w:tcW w:w="5130" w:type="dxa"/>
+            <w:tcW w:w="4954" w:type="dxa"/>
           </w:tcPr>
           <w:p>
             <w:pPr>
@@ -23119,11 +24207,1130 @@
         <w:pStyle w:val="Beskrivning"/>
       </w:pPr>
     </w:p>
+    <w:p>
+      <w:pPr>
+        <w:pStyle w:val="Rubrik4"/>
+      </w:pPr>
+      <w:r>
+        <w:t>pltbutils_time_measure</w:t>
+      </w:r>
+    </w:p>
+    <w:p>
+      <w:r>
+        <w:t>Measures high-time, low-time and period of a signal, usually a clock. Setting G_VERBOSITY to at least 20 reports measures times. Set G_RPT_LABEL to a prefix used in reports, typically the name of the signal being measured.</w:t>
+      </w:r>
+    </w:p>
+    <w:tbl>
+      <w:tblPr>
+        <w:tblW w:w="0" w:type="auto"/>
+        <w:tblBorders>
+          <w:top w:val="single" w:sz="8" w:space="0" w:color="000000"/>
+          <w:left w:val="single" w:sz="8" w:space="0" w:color="000000"/>
+          <w:bottom w:val="single" w:sz="8" w:space="0" w:color="000000"/>
+          <w:right w:val="single" w:sz="8" w:space="0" w:color="000000"/>
+          <w:insideH w:val="single" w:sz="4" w:space="0" w:color="000000"/>
+          <w:insideV w:val="single" w:sz="4" w:space="0" w:color="000000"/>
+        </w:tblBorders>
+        <w:tblLayout w:type="fixed"/>
+        <w:tblLook w:val="00A0" w:firstRow="1" w:lastRow="0" w:firstColumn="1" w:lastColumn="0" w:noHBand="0" w:noVBand="0"/>
+      </w:tblPr>
+      <w:tblGrid>
+        <w:gridCol w:w="1951"/>
+        <w:gridCol w:w="1843"/>
+        <w:gridCol w:w="4954"/>
+      </w:tblGrid>
+      <w:tr>
+        <w:trPr>
+          <w:tblHeader/>
+        </w:trPr>
+        <w:tc>
+          <w:tcPr>
+            <w:tcW w:w="1951" w:type="dxa"/>
+            <w:shd w:val="pct12" w:color="auto" w:fill="auto"/>
+          </w:tcPr>
+          <w:p>
+            <w:pPr>
+              <w:pStyle w:val="Table"/>
+              <w:rPr>
+                <w:b/>
+              </w:rPr>
+            </w:pPr>
+            <w:r>
+              <w:rPr>
+                <w:b/>
+              </w:rPr>
+              <w:t>Generic</w:t>
+            </w:r>
+          </w:p>
+        </w:tc>
+        <w:tc>
+          <w:tcPr>
+            <w:tcW w:w="1843" w:type="dxa"/>
+            <w:shd w:val="pct12" w:color="auto" w:fill="auto"/>
+          </w:tcPr>
+          <w:p>
+            <w:pPr>
+              <w:pStyle w:val="Table"/>
+              <w:rPr>
+                <w:b/>
+              </w:rPr>
+            </w:pPr>
+            <w:r>
+              <w:rPr>
+                <w:b/>
+              </w:rPr>
+              <w:t>Type</w:t>
+            </w:r>
+            <w:r>
+              <w:rPr>
+                <w:b/>
+              </w:rPr>
+              <w:br/>
+              <w:t>Width</w:t>
+            </w:r>
+          </w:p>
+        </w:tc>
+        <w:tc>
+          <w:tcPr>
+            <w:tcW w:w="4954" w:type="dxa"/>
+            <w:shd w:val="pct12" w:color="auto" w:fill="auto"/>
+          </w:tcPr>
+          <w:p>
+            <w:pPr>
+              <w:pStyle w:val="Table"/>
+              <w:rPr>
+                <w:b/>
+              </w:rPr>
+            </w:pPr>
+            <w:r>
+              <w:rPr>
+                <w:b/>
+              </w:rPr>
+              <w:t>Description</w:t>
+            </w:r>
+          </w:p>
+        </w:tc>
+      </w:tr>
+      <w:tr>
+        <w:tc>
+          <w:tcPr>
+            <w:tcW w:w="1951" w:type="dxa"/>
+          </w:tcPr>
+          <w:p>
+            <w:pPr>
+              <w:pStyle w:val="Table"/>
+            </w:pPr>
+            <w:r>
+              <w:t>G_VERBOSITY</w:t>
+            </w:r>
+          </w:p>
+        </w:tc>
+        <w:tc>
+          <w:tcPr>
+            <w:tcW w:w="1843" w:type="dxa"/>
+          </w:tcPr>
+          <w:p>
+            <w:pPr>
+              <w:pStyle w:val="Table"/>
+            </w:pPr>
+            <w:r>
+              <w:t>integer</w:t>
+            </w:r>
+          </w:p>
+        </w:tc>
+        <w:tc>
+          <w:tcPr>
+            <w:tcW w:w="4954" w:type="dxa"/>
+          </w:tcPr>
+          <w:p>
+            <w:pPr>
+              <w:pStyle w:val="Table"/>
+            </w:pPr>
+            <w:r>
+              <w:t>C</w:t>
+            </w:r>
+            <w:r>
+              <w:t>ontrols amount of reports</w:t>
+            </w:r>
+          </w:p>
+        </w:tc>
+      </w:tr>
+      <w:tr>
+        <w:tc>
+          <w:tcPr>
+            <w:tcW w:w="1951" w:type="dxa"/>
+          </w:tcPr>
+          <w:p>
+            <w:pPr>
+              <w:pStyle w:val="Table"/>
+            </w:pPr>
+            <w:r>
+              <w:t>G_RPT_LABEL</w:t>
+            </w:r>
+          </w:p>
+        </w:tc>
+        <w:tc>
+          <w:tcPr>
+            <w:tcW w:w="1843" w:type="dxa"/>
+          </w:tcPr>
+          <w:p>
+            <w:pPr>
+              <w:pStyle w:val="Table"/>
+            </w:pPr>
+            <w:r>
+              <w:t>string</w:t>
+            </w:r>
+          </w:p>
+        </w:tc>
+        <w:tc>
+          <w:tcPr>
+            <w:tcW w:w="4954" w:type="dxa"/>
+          </w:tcPr>
+          <w:p>
+            <w:pPr>
+              <w:pStyle w:val="Table"/>
+            </w:pPr>
+            <w:r>
+              <w:t>Prefix used in reports</w:t>
+            </w:r>
+          </w:p>
+        </w:tc>
+      </w:tr>
+    </w:tbl>
+    <w:p/>
+    <w:tbl>
+      <w:tblPr>
+        <w:tblW w:w="0" w:type="auto"/>
+        <w:tblBorders>
+          <w:top w:val="single" w:sz="8" w:space="0" w:color="000000"/>
+          <w:left w:val="single" w:sz="8" w:space="0" w:color="000000"/>
+          <w:bottom w:val="single" w:sz="8" w:space="0" w:color="000000"/>
+          <w:right w:val="single" w:sz="8" w:space="0" w:color="000000"/>
+          <w:insideH w:val="single" w:sz="4" w:space="0" w:color="000000"/>
+          <w:insideV w:val="single" w:sz="4" w:space="0" w:color="000000"/>
+        </w:tblBorders>
+        <w:tblLayout w:type="fixed"/>
+        <w:tblLook w:val="00A0" w:firstRow="1" w:lastRow="0" w:firstColumn="1" w:lastColumn="0" w:noHBand="0" w:noVBand="0"/>
+      </w:tblPr>
+      <w:tblGrid>
+        <w:gridCol w:w="1951"/>
+        <w:gridCol w:w="1134"/>
+        <w:gridCol w:w="709"/>
+        <w:gridCol w:w="4954"/>
+      </w:tblGrid>
+      <w:tr>
+        <w:trPr>
+          <w:tblHeader/>
+        </w:trPr>
+        <w:tc>
+          <w:tcPr>
+            <w:tcW w:w="1951" w:type="dxa"/>
+            <w:shd w:val="pct12" w:color="auto" w:fill="auto"/>
+          </w:tcPr>
+          <w:p>
+            <w:pPr>
+              <w:pStyle w:val="Table"/>
+              <w:rPr>
+                <w:b/>
+              </w:rPr>
+            </w:pPr>
+            <w:r>
+              <w:rPr>
+                <w:b/>
+              </w:rPr>
+              <w:t>Port</w:t>
+            </w:r>
+          </w:p>
+        </w:tc>
+        <w:tc>
+          <w:tcPr>
+            <w:tcW w:w="1134" w:type="dxa"/>
+            <w:shd w:val="pct12" w:color="auto" w:fill="auto"/>
+          </w:tcPr>
+          <w:p>
+            <w:pPr>
+              <w:pStyle w:val="Table"/>
+              <w:rPr>
+                <w:b/>
+              </w:rPr>
+            </w:pPr>
+            <w:r>
+              <w:rPr>
+                <w:b/>
+              </w:rPr>
+              <w:t>Type</w:t>
+            </w:r>
+            <w:r>
+              <w:rPr>
+                <w:b/>
+              </w:rPr>
+              <w:br/>
+            </w:r>
+            <w:r>
+              <w:rPr>
+                <w:b/>
+              </w:rPr>
+              <w:t>Width</w:t>
+            </w:r>
+          </w:p>
+        </w:tc>
+        <w:tc>
+          <w:tcPr>
+            <w:tcW w:w="709" w:type="dxa"/>
+            <w:shd w:val="pct12" w:color="auto" w:fill="auto"/>
+          </w:tcPr>
+          <w:p>
+            <w:pPr>
+              <w:pStyle w:val="Table"/>
+              <w:rPr>
+                <w:b/>
+              </w:rPr>
+            </w:pPr>
+            <w:r>
+              <w:rPr>
+                <w:b/>
+              </w:rPr>
+              <w:t>Dir</w:t>
+            </w:r>
+          </w:p>
+        </w:tc>
+        <w:tc>
+          <w:tcPr>
+            <w:tcW w:w="4954" w:type="dxa"/>
+            <w:shd w:val="pct12" w:color="auto" w:fill="auto"/>
+          </w:tcPr>
+          <w:p>
+            <w:pPr>
+              <w:pStyle w:val="Table"/>
+              <w:rPr>
+                <w:b/>
+              </w:rPr>
+            </w:pPr>
+            <w:r>
+              <w:rPr>
+                <w:b/>
+              </w:rPr>
+              <w:t>Description</w:t>
+            </w:r>
+          </w:p>
+        </w:tc>
+      </w:tr>
+      <w:tr>
+        <w:tc>
+          <w:tcPr>
+            <w:tcW w:w="1951" w:type="dxa"/>
+          </w:tcPr>
+          <w:p>
+            <w:pPr>
+              <w:pStyle w:val="Table"/>
+            </w:pPr>
+            <w:r>
+              <w:t>t_hi_o</w:t>
+            </w:r>
+          </w:p>
+        </w:tc>
+        <w:tc>
+          <w:tcPr>
+            <w:tcW w:w="1134" w:type="dxa"/>
+          </w:tcPr>
+          <w:p>
+            <w:pPr>
+              <w:pStyle w:val="Table"/>
+            </w:pPr>
+            <w:r>
+              <w:t>time</w:t>
+            </w:r>
+          </w:p>
+        </w:tc>
+        <w:tc>
+          <w:tcPr>
+            <w:tcW w:w="709" w:type="dxa"/>
+          </w:tcPr>
+          <w:p>
+            <w:pPr>
+              <w:pStyle w:val="Table"/>
+            </w:pPr>
+            <w:r>
+              <w:t>Out</w:t>
+            </w:r>
+          </w:p>
+        </w:tc>
+        <w:tc>
+          <w:tcPr>
+            <w:tcW w:w="4954" w:type="dxa"/>
+          </w:tcPr>
+          <w:p>
+            <w:pPr>
+              <w:pStyle w:val="Table"/>
+            </w:pPr>
+            <w:r>
+              <w:t>High time</w:t>
+            </w:r>
+          </w:p>
+        </w:tc>
+      </w:tr>
+      <w:tr>
+        <w:tc>
+          <w:tcPr>
+            <w:tcW w:w="1951" w:type="dxa"/>
+          </w:tcPr>
+          <w:p>
+            <w:pPr>
+              <w:pStyle w:val="Table"/>
+            </w:pPr>
+            <w:r>
+              <w:t>t_lo_o</w:t>
+            </w:r>
+          </w:p>
+        </w:tc>
+        <w:tc>
+          <w:tcPr>
+            <w:tcW w:w="1134" w:type="dxa"/>
+          </w:tcPr>
+          <w:p>
+            <w:pPr>
+              <w:pStyle w:val="Table"/>
+            </w:pPr>
+            <w:r>
+              <w:t>time</w:t>
+            </w:r>
+          </w:p>
+        </w:tc>
+        <w:tc>
+          <w:tcPr>
+            <w:tcW w:w="709" w:type="dxa"/>
+          </w:tcPr>
+          <w:p>
+            <w:pPr>
+              <w:pStyle w:val="Table"/>
+            </w:pPr>
+            <w:r>
+              <w:t>Out</w:t>
+            </w:r>
+          </w:p>
+        </w:tc>
+        <w:tc>
+          <w:tcPr>
+            <w:tcW w:w="4954" w:type="dxa"/>
+          </w:tcPr>
+          <w:p>
+            <w:pPr>
+              <w:pStyle w:val="Table"/>
+            </w:pPr>
+            <w:r>
+              <w:t>Low time</w:t>
+            </w:r>
+          </w:p>
+        </w:tc>
+      </w:tr>
+      <w:tr>
+        <w:tc>
+          <w:tcPr>
+            <w:tcW w:w="1951" w:type="dxa"/>
+          </w:tcPr>
+          <w:p>
+            <w:pPr>
+              <w:pStyle w:val="Table"/>
+            </w:pPr>
+            <w:r>
+              <w:t>t</w:t>
+            </w:r>
+            <w:r>
+              <w:t>_per_o</w:t>
+            </w:r>
+          </w:p>
+        </w:tc>
+        <w:tc>
+          <w:tcPr>
+            <w:tcW w:w="1134" w:type="dxa"/>
+          </w:tcPr>
+          <w:p>
+            <w:pPr>
+              <w:pStyle w:val="Table"/>
+            </w:pPr>
+            <w:r>
+              <w:t>time</w:t>
+            </w:r>
+          </w:p>
+        </w:tc>
+        <w:tc>
+          <w:tcPr>
+            <w:tcW w:w="709" w:type="dxa"/>
+          </w:tcPr>
+          <w:p>
+            <w:pPr>
+              <w:pStyle w:val="Table"/>
+            </w:pPr>
+            <w:r>
+              <w:t>Out</w:t>
+            </w:r>
+          </w:p>
+        </w:tc>
+        <w:tc>
+          <w:tcPr>
+            <w:tcW w:w="4954" w:type="dxa"/>
+          </w:tcPr>
+          <w:p>
+            <w:pPr>
+              <w:pStyle w:val="Table"/>
+            </w:pPr>
+            <w:r>
+              <w:t>Period time</w:t>
+            </w:r>
+          </w:p>
+        </w:tc>
+      </w:tr>
+      <w:tr>
+        <w:tc>
+          <w:tcPr>
+            <w:tcW w:w="1951" w:type="dxa"/>
+          </w:tcPr>
+          <w:p>
+            <w:pPr>
+              <w:pStyle w:val="Table"/>
+            </w:pPr>
+            <w:r>
+              <w:t>s_i</w:t>
+            </w:r>
+          </w:p>
+        </w:tc>
+        <w:tc>
+          <w:tcPr>
+            <w:tcW w:w="1134" w:type="dxa"/>
+          </w:tcPr>
+          <w:p>
+            <w:pPr>
+              <w:pStyle w:val="Table"/>
+            </w:pPr>
+            <w:r>
+              <w:t>std_logic</w:t>
+            </w:r>
+          </w:p>
+        </w:tc>
+        <w:tc>
+          <w:tcPr>
+            <w:tcW w:w="709" w:type="dxa"/>
+          </w:tcPr>
+          <w:p>
+            <w:pPr>
+              <w:pStyle w:val="Table"/>
+            </w:pPr>
+            <w:r>
+              <w:t>In</w:t>
+            </w:r>
+          </w:p>
+        </w:tc>
+        <w:tc>
+          <w:tcPr>
+            <w:tcW w:w="4954" w:type="dxa"/>
+          </w:tcPr>
+          <w:p>
+            <w:pPr>
+              <w:pStyle w:val="Table"/>
+            </w:pPr>
+            <w:r>
+              <w:t>Signal to measure</w:t>
+            </w:r>
+          </w:p>
+        </w:tc>
+      </w:tr>
+    </w:tbl>
+    <w:p>
+      <w:pPr>
+        <w:pStyle w:val="Beskrivning"/>
+      </w:pPr>
+    </w:p>
+    <w:p/>
+    <w:p>
+      <w:pPr>
+        <w:pStyle w:val="Rubrik4"/>
+      </w:pPr>
+      <w:r>
+        <w:t>pltbutils_</w:t>
+      </w:r>
+      <w:r>
+        <w:t>diff_check</w:t>
+      </w:r>
+    </w:p>
+    <w:p>
+      <w:r>
+        <w:t>Checks that the negative half of a diff pair is the always the complement of the positive half.</w:t>
+      </w:r>
+      <w:r>
+        <w:t xml:space="preserve"> </w:t>
+      </w:r>
+      <w:r>
+        <w:t>Setting G_VERBOSITY to at least 100 reports number of diff errors.</w:t>
+      </w:r>
+      <w:r>
+        <w:t xml:space="preserve"> </w:t>
+      </w:r>
+      <w:r>
+        <w:t>Set G_RPT_LABEL to a prefix used in reports, typically the name of the signal being measured.</w:t>
+      </w:r>
+    </w:p>
+    <w:tbl>
+      <w:tblPr>
+        <w:tblW w:w="0" w:type="auto"/>
+        <w:tblBorders>
+          <w:top w:val="single" w:sz="8" w:space="0" w:color="000000"/>
+          <w:left w:val="single" w:sz="8" w:space="0" w:color="000000"/>
+          <w:bottom w:val="single" w:sz="8" w:space="0" w:color="000000"/>
+          <w:right w:val="single" w:sz="8" w:space="0" w:color="000000"/>
+          <w:insideH w:val="single" w:sz="4" w:space="0" w:color="000000"/>
+          <w:insideV w:val="single" w:sz="4" w:space="0" w:color="000000"/>
+        </w:tblBorders>
+        <w:tblLayout w:type="fixed"/>
+        <w:tblLook w:val="00A0" w:firstRow="1" w:lastRow="0" w:firstColumn="1" w:lastColumn="0" w:noHBand="0" w:noVBand="0"/>
+      </w:tblPr>
+      <w:tblGrid>
+        <w:gridCol w:w="1951"/>
+        <w:gridCol w:w="1843"/>
+        <w:gridCol w:w="4954"/>
+      </w:tblGrid>
+      <w:tr>
+        <w:trPr>
+          <w:tblHeader/>
+        </w:trPr>
+        <w:tc>
+          <w:tcPr>
+            <w:tcW w:w="1951" w:type="dxa"/>
+            <w:shd w:val="pct12" w:color="auto" w:fill="auto"/>
+          </w:tcPr>
+          <w:p>
+            <w:pPr>
+              <w:pStyle w:val="Table"/>
+              <w:rPr>
+                <w:b/>
+              </w:rPr>
+            </w:pPr>
+            <w:r>
+              <w:rPr>
+                <w:b/>
+              </w:rPr>
+              <w:t>Generic</w:t>
+            </w:r>
+          </w:p>
+        </w:tc>
+        <w:tc>
+          <w:tcPr>
+            <w:tcW w:w="1843" w:type="dxa"/>
+            <w:shd w:val="pct12" w:color="auto" w:fill="auto"/>
+          </w:tcPr>
+          <w:p>
+            <w:pPr>
+              <w:pStyle w:val="Table"/>
+              <w:rPr>
+                <w:b/>
+              </w:rPr>
+            </w:pPr>
+            <w:r>
+              <w:rPr>
+                <w:b/>
+              </w:rPr>
+              <w:t>Type</w:t>
+            </w:r>
+            <w:r>
+              <w:rPr>
+                <w:b/>
+              </w:rPr>
+              <w:br/>
+              <w:t>Width</w:t>
+            </w:r>
+          </w:p>
+        </w:tc>
+        <w:tc>
+          <w:tcPr>
+            <w:tcW w:w="4954" w:type="dxa"/>
+            <w:shd w:val="pct12" w:color="auto" w:fill="auto"/>
+          </w:tcPr>
+          <w:p>
+            <w:pPr>
+              <w:pStyle w:val="Table"/>
+              <w:rPr>
+                <w:b/>
+              </w:rPr>
+            </w:pPr>
+            <w:r>
+              <w:rPr>
+                <w:b/>
+              </w:rPr>
+              <w:t>Description</w:t>
+            </w:r>
+          </w:p>
+        </w:tc>
+      </w:tr>
+      <w:tr>
+        <w:tc>
+          <w:tcPr>
+            <w:tcW w:w="1951" w:type="dxa"/>
+          </w:tcPr>
+          <w:p>
+            <w:pPr>
+              <w:pStyle w:val="Table"/>
+            </w:pPr>
+            <w:r>
+              <w:t>G_VERBOSITY</w:t>
+            </w:r>
+          </w:p>
+        </w:tc>
+        <w:tc>
+          <w:tcPr>
+            <w:tcW w:w="1843" w:type="dxa"/>
+          </w:tcPr>
+          <w:p>
+            <w:pPr>
+              <w:pStyle w:val="Table"/>
+            </w:pPr>
+            <w:r>
+              <w:t>integer</w:t>
+            </w:r>
+          </w:p>
+        </w:tc>
+        <w:tc>
+          <w:tcPr>
+            <w:tcW w:w="4954" w:type="dxa"/>
+          </w:tcPr>
+          <w:p>
+            <w:pPr>
+              <w:pStyle w:val="Table"/>
+            </w:pPr>
+            <w:r>
+              <w:t>Controls amount of reports</w:t>
+            </w:r>
+          </w:p>
+        </w:tc>
+      </w:tr>
+      <w:tr>
+        <w:tc>
+          <w:tcPr>
+            <w:tcW w:w="1951" w:type="dxa"/>
+          </w:tcPr>
+          <w:p>
+            <w:pPr>
+              <w:pStyle w:val="Table"/>
+            </w:pPr>
+            <w:r>
+              <w:t>G_RPT_LABEL</w:t>
+            </w:r>
+          </w:p>
+        </w:tc>
+        <w:tc>
+          <w:tcPr>
+            <w:tcW w:w="1843" w:type="dxa"/>
+          </w:tcPr>
+          <w:p>
+            <w:pPr>
+              <w:pStyle w:val="Table"/>
+            </w:pPr>
+            <w:r>
+              <w:t>string</w:t>
+            </w:r>
+          </w:p>
+        </w:tc>
+        <w:tc>
+          <w:tcPr>
+            <w:tcW w:w="4954" w:type="dxa"/>
+          </w:tcPr>
+          <w:p>
+            <w:pPr>
+              <w:pStyle w:val="Table"/>
+            </w:pPr>
+            <w:r>
+              <w:t>Prefix used in reports</w:t>
+            </w:r>
+          </w:p>
+        </w:tc>
+      </w:tr>
+    </w:tbl>
+    <w:p/>
+    <w:tbl>
+      <w:tblPr>
+        <w:tblW w:w="0" w:type="auto"/>
+        <w:tblBorders>
+          <w:top w:val="single" w:sz="8" w:space="0" w:color="000000"/>
+          <w:left w:val="single" w:sz="8" w:space="0" w:color="000000"/>
+          <w:bottom w:val="single" w:sz="8" w:space="0" w:color="000000"/>
+          <w:right w:val="single" w:sz="8" w:space="0" w:color="000000"/>
+          <w:insideH w:val="single" w:sz="4" w:space="0" w:color="000000"/>
+          <w:insideV w:val="single" w:sz="4" w:space="0" w:color="000000"/>
+        </w:tblBorders>
+        <w:tblLayout w:type="fixed"/>
+        <w:tblLook w:val="00A0" w:firstRow="1" w:lastRow="0" w:firstColumn="1" w:lastColumn="0" w:noHBand="0" w:noVBand="0"/>
+      </w:tblPr>
+      <w:tblGrid>
+        <w:gridCol w:w="1951"/>
+        <w:gridCol w:w="1134"/>
+        <w:gridCol w:w="709"/>
+        <w:gridCol w:w="4954"/>
+      </w:tblGrid>
+      <w:tr>
+        <w:trPr>
+          <w:tblHeader/>
+        </w:trPr>
+        <w:tc>
+          <w:tcPr>
+            <w:tcW w:w="1951" w:type="dxa"/>
+            <w:shd w:val="pct12" w:color="auto" w:fill="auto"/>
+          </w:tcPr>
+          <w:p>
+            <w:pPr>
+              <w:pStyle w:val="Table"/>
+              <w:rPr>
+                <w:b/>
+              </w:rPr>
+            </w:pPr>
+            <w:r>
+              <w:rPr>
+                <w:b/>
+              </w:rPr>
+              <w:t>Port</w:t>
+            </w:r>
+          </w:p>
+        </w:tc>
+        <w:tc>
+          <w:tcPr>
+            <w:tcW w:w="1134" w:type="dxa"/>
+            <w:shd w:val="pct12" w:color="auto" w:fill="auto"/>
+          </w:tcPr>
+          <w:p>
+            <w:pPr>
+              <w:pStyle w:val="Table"/>
+              <w:rPr>
+                <w:b/>
+              </w:rPr>
+            </w:pPr>
+            <w:r>
+              <w:rPr>
+                <w:b/>
+              </w:rPr>
+              <w:t>TypeWidth</w:t>
+            </w:r>
+          </w:p>
+        </w:tc>
+        <w:tc>
+          <w:tcPr>
+            <w:tcW w:w="709" w:type="dxa"/>
+            <w:shd w:val="pct12" w:color="auto" w:fill="auto"/>
+          </w:tcPr>
+          <w:p>
+            <w:pPr>
+              <w:pStyle w:val="Table"/>
+              <w:rPr>
+                <w:b/>
+              </w:rPr>
+            </w:pPr>
+            <w:r>
+              <w:rPr>
+                <w:b/>
+              </w:rPr>
+              <w:t>Dir</w:t>
+            </w:r>
+          </w:p>
+        </w:tc>
+        <w:tc>
+          <w:tcPr>
+            <w:tcW w:w="4954" w:type="dxa"/>
+            <w:shd w:val="pct12" w:color="auto" w:fill="auto"/>
+          </w:tcPr>
+          <w:p>
+            <w:pPr>
+              <w:pStyle w:val="Table"/>
+              <w:rPr>
+                <w:b/>
+              </w:rPr>
+            </w:pPr>
+            <w:r>
+              <w:rPr>
+                <w:b/>
+              </w:rPr>
+              <w:t>Description</w:t>
+            </w:r>
+          </w:p>
+        </w:tc>
+      </w:tr>
+      <w:tr>
+        <w:tc>
+          <w:tcPr>
+            <w:tcW w:w="1951" w:type="dxa"/>
+          </w:tcPr>
+          <w:p>
+            <w:pPr>
+              <w:pStyle w:val="Table"/>
+            </w:pPr>
+            <w:r>
+              <w:t>diff_error_o</w:t>
+            </w:r>
+          </w:p>
+        </w:tc>
+        <w:tc>
+          <w:tcPr>
+            <w:tcW w:w="1134" w:type="dxa"/>
+          </w:tcPr>
+          <w:p>
+            <w:pPr>
+              <w:pStyle w:val="Table"/>
+            </w:pPr>
+            <w:r>
+              <w:t>std_logic</w:t>
+            </w:r>
+          </w:p>
+        </w:tc>
+        <w:tc>
+          <w:tcPr>
+            <w:tcW w:w="709" w:type="dxa"/>
+          </w:tcPr>
+          <w:p>
+            <w:pPr>
+              <w:pStyle w:val="Table"/>
+            </w:pPr>
+            <w:r>
+              <w:t>Out</w:t>
+            </w:r>
+          </w:p>
+        </w:tc>
+        <w:tc>
+          <w:tcPr>
+            <w:tcW w:w="4954" w:type="dxa"/>
+          </w:tcPr>
+          <w:p>
+            <w:pPr>
+              <w:pStyle w:val="Table"/>
+            </w:pPr>
+            <w:r>
+              <w:t>High when diff error detected</w:t>
+            </w:r>
+          </w:p>
+        </w:tc>
+      </w:tr>
+      <w:tr>
+        <w:tc>
+          <w:tcPr>
+            <w:tcW w:w="1951" w:type="dxa"/>
+          </w:tcPr>
+          <w:p>
+            <w:pPr>
+              <w:pStyle w:val="Table"/>
+            </w:pPr>
+            <w:r>
+              <w:t>diff_errors_o</w:t>
+            </w:r>
+          </w:p>
+        </w:tc>
+        <w:tc>
+          <w:tcPr>
+            <w:tcW w:w="1134" w:type="dxa"/>
+          </w:tcPr>
+          <w:p>
+            <w:pPr>
+              <w:pStyle w:val="Table"/>
+            </w:pPr>
+            <w:r>
+              <w:t>integer</w:t>
+            </w:r>
+          </w:p>
+        </w:tc>
+        <w:tc>
+          <w:tcPr>
+            <w:tcW w:w="709" w:type="dxa"/>
+          </w:tcPr>
+          <w:p>
+            <w:pPr>
+              <w:pStyle w:val="Table"/>
+            </w:pPr>
+            <w:r>
+              <w:t>Out</w:t>
+            </w:r>
+          </w:p>
+        </w:tc>
+        <w:tc>
+          <w:tcPr>
+            <w:tcW w:w="4954" w:type="dxa"/>
+          </w:tcPr>
+          <w:p>
+            <w:pPr>
+              <w:pStyle w:val="Table"/>
+            </w:pPr>
+            <w:r>
+              <w:t>Number of diff errors detected</w:t>
+            </w:r>
+          </w:p>
+        </w:tc>
+      </w:tr>
+      <w:tr>
+        <w:tc>
+          <w:tcPr>
+            <w:tcW w:w="1951" w:type="dxa"/>
+          </w:tcPr>
+          <w:p>
+            <w:pPr>
+              <w:pStyle w:val="Table"/>
+            </w:pPr>
+            <w:r>
+              <w:t>s_i</w:t>
+            </w:r>
+          </w:p>
+        </w:tc>
+        <w:tc>
+          <w:tcPr>
+            <w:tcW w:w="1134" w:type="dxa"/>
+          </w:tcPr>
+          <w:p>
+            <w:pPr>
+              <w:pStyle w:val="Table"/>
+            </w:pPr>
+            <w:r>
+              <w:t>std_logic</w:t>
+            </w:r>
+          </w:p>
+        </w:tc>
+        <w:tc>
+          <w:tcPr>
+            <w:tcW w:w="709" w:type="dxa"/>
+          </w:tcPr>
+          <w:p>
+            <w:pPr>
+              <w:pStyle w:val="Table"/>
+            </w:pPr>
+            <w:r>
+              <w:t>In</w:t>
+            </w:r>
+          </w:p>
+        </w:tc>
+        <w:tc>
+          <w:tcPr>
+            <w:tcW w:w="4954" w:type="dxa"/>
+          </w:tcPr>
+          <w:p>
+            <w:pPr>
+              <w:pStyle w:val="Table"/>
+            </w:pPr>
+            <w:r>
+              <w:t>Pos half of diff pair to check</w:t>
+            </w:r>
+          </w:p>
+        </w:tc>
+      </w:tr>
+      <w:tr>
+        <w:tc>
+          <w:tcPr>
+            <w:tcW w:w="1951" w:type="dxa"/>
+          </w:tcPr>
+          <w:p>
+            <w:pPr>
+              <w:pStyle w:val="Table"/>
+            </w:pPr>
+            <w:r>
+              <w:t>s_</w:t>
+            </w:r>
+            <w:r>
+              <w:t>n_</w:t>
+            </w:r>
+            <w:r>
+              <w:t>i</w:t>
+            </w:r>
+          </w:p>
+        </w:tc>
+        <w:tc>
+          <w:tcPr>
+            <w:tcW w:w="1134" w:type="dxa"/>
+          </w:tcPr>
+          <w:p>
+            <w:pPr>
+              <w:pStyle w:val="Table"/>
+            </w:pPr>
+            <w:r>
+              <w:t>std_logic</w:t>
+            </w:r>
+          </w:p>
+        </w:tc>
+        <w:tc>
+          <w:tcPr>
+            <w:tcW w:w="709" w:type="dxa"/>
+          </w:tcPr>
+          <w:p>
+            <w:pPr>
+              <w:pStyle w:val="Table"/>
+            </w:pPr>
+            <w:r>
+              <w:t>In</w:t>
+            </w:r>
+          </w:p>
+        </w:tc>
+        <w:tc>
+          <w:tcPr>
+            <w:tcW w:w="4954" w:type="dxa"/>
+          </w:tcPr>
+          <w:p>
+            <w:pPr>
+              <w:pStyle w:val="Table"/>
+            </w:pPr>
+            <w:r>
+              <w:t>Neg half of diff pair to check</w:t>
+            </w:r>
+          </w:p>
+        </w:tc>
+      </w:tr>
+      <w:tr>
+        <w:tc>
+          <w:tcPr>
+            <w:tcW w:w="1951" w:type="dxa"/>
+          </w:tcPr>
+          <w:p>
+            <w:pPr>
+              <w:pStyle w:val="Table"/>
+            </w:pPr>
+            <w:r>
+              <w:t>rst_errors_i</w:t>
+            </w:r>
+          </w:p>
+        </w:tc>
+        <w:tc>
+          <w:tcPr>
+            <w:tcW w:w="1134" w:type="dxa"/>
+          </w:tcPr>
+          <w:p>
+            <w:pPr>
+              <w:pStyle w:val="Table"/>
+            </w:pPr>
+            <w:r>
+              <w:t>std_logic</w:t>
+            </w:r>
+          </w:p>
+        </w:tc>
+        <w:tc>
+          <w:tcPr>
+            <w:tcW w:w="709" w:type="dxa"/>
+          </w:tcPr>
+          <w:p>
+            <w:pPr>
+              <w:pStyle w:val="Table"/>
+            </w:pPr>
+            <w:r>
+              <w:t>In</w:t>
+            </w:r>
+          </w:p>
+        </w:tc>
+        <w:tc>
+          <w:tcPr>
+            <w:tcW w:w="4954" w:type="dxa"/>
+          </w:tcPr>
+          <w:p>
+            <w:pPr>
+              <w:pStyle w:val="Table"/>
+            </w:pPr>
+            <w:r>
+              <w:t>High resets diff error counter</w:t>
+            </w:r>
+          </w:p>
+        </w:tc>
+      </w:tr>
+    </w:tbl>
     <w:p/>
     <w:p/>
     <w:sectPr>
-      <w:headerReference w:type="even" r:id="rId25"/>
-      <w:footerReference w:type="default" r:id="rId26"/>
+      <w:headerReference w:type="even" r:id="rId21"/>
+      <w:footerReference w:type="default" r:id="rId22"/>
       <w:pgSz w:w="12240" w:h="15840"/>
       <w:pgMar w:top="1440" w:right="1797" w:bottom="1440" w:left="1797" w:header="720" w:footer="720" w:gutter="0"/>
       <w:pgNumType w:start="1"/>
@@ -23134,7 +25341,7 @@
 </file>
 
 <file path=word/endnotes.xml><?xml version="1.0" encoding="utf-8"?>
-<w:endnotes xmlns:ve="http://schemas.openxmlformats.org/markup-compatibility/2006" xmlns:o="urn:schemas-microsoft-com:office:office" xmlns:r="http://schemas.openxmlformats.org/officeDocument/2006/relationships" xmlns:m="http://schemas.openxmlformats.org/officeDocument/2006/math" xmlns:v="urn:schemas-microsoft-com:vml" xmlns:wp="http://schemas.openxmlformats.org/drawingml/2006/wordprocessingDrawing" xmlns:w10="urn:schemas-microsoft-com:office:word" xmlns:w="http://schemas.openxmlformats.org/wordprocessingml/2006/main" xmlns:wne="http://schemas.microsoft.com/office/word/2006/wordml">
+<w:endnotes xmlns:wpc="http://schemas.microsoft.com/office/word/2010/wordprocessingCanvas" xmlns:cx="http://schemas.microsoft.com/office/drawing/2014/chartex" xmlns:cx1="http://schemas.microsoft.com/office/drawing/2015/9/8/chartex" xmlns:cx2="http://schemas.microsoft.com/office/drawing/2015/10/21/chartex" xmlns:cx3="http://schemas.microsoft.com/office/drawing/2016/5/9/chartex" xmlns:cx4="http://schemas.microsoft.com/office/drawing/2016/5/10/chartex" xmlns:cx5="http://schemas.microsoft.com/office/drawing/2016/5/11/chartex" xmlns:cx6="http://schemas.microsoft.com/office/drawing/2016/5/12/chartex" xmlns:cx7="http://schemas.microsoft.com/office/drawing/2016/5/13/chartex" xmlns:cx8="http://schemas.microsoft.com/office/drawing/2016/5/14/chartex" xmlns:mc="http://schemas.openxmlformats.org/markup-compatibility/2006" xmlns:aink="http://schemas.microsoft.com/office/drawing/2016/ink" xmlns:am3d="http://schemas.microsoft.com/office/drawing/2017/model3d" xmlns:o="urn:schemas-microsoft-com:office:office" xmlns:r="http://schemas.openxmlformats.org/officeDocument/2006/relationships" xmlns:m="http://schemas.openxmlformats.org/officeDocument/2006/math" xmlns:v="urn:schemas-microsoft-com:vml" xmlns:wp14="http://schemas.microsoft.com/office/word/2010/wordprocessingDrawing" xmlns:wp="http://schemas.openxmlformats.org/drawingml/2006/wordprocessingDrawing" xmlns:w10="urn:schemas-microsoft-com:office:word" xmlns:w="http://schemas.openxmlformats.org/wordprocessingml/2006/main" xmlns:w14="http://schemas.microsoft.com/office/word/2010/wordml" xmlns:w15="http://schemas.microsoft.com/office/word/2012/wordml" xmlns:w16cid="http://schemas.microsoft.com/office/word/2016/wordml/cid" xmlns:w16se="http://schemas.microsoft.com/office/word/2015/wordml/symex" xmlns:wpg="http://schemas.microsoft.com/office/word/2010/wordprocessingGroup" xmlns:wpi="http://schemas.microsoft.com/office/word/2010/wordprocessingInk" xmlns:wne="http://schemas.microsoft.com/office/word/2006/wordml" xmlns:wps="http://schemas.microsoft.com/office/word/2010/wordprocessingShape" mc:Ignorable="w14 w15 w16se w16cid wp14">
   <w:endnote w:type="separator" w:id="-1">
     <w:p>
       <w:r>
@@ -23153,17 +25360,7 @@
 </file>
 
 <file path=word/footer1.xml><?xml version="1.0" encoding="utf-8"?>
-<w:ftr xmlns:ve="http://schemas.openxmlformats.org/markup-compatibility/2006" xmlns:o="urn:schemas-microsoft-com:office:office" xmlns:r="http://schemas.openxmlformats.org/officeDocument/2006/relationships" xmlns:m="http://schemas.openxmlformats.org/officeDocument/2006/math" xmlns:v="urn:schemas-microsoft-com:vml" xmlns:wp="http://schemas.openxmlformats.org/drawingml/2006/wordprocessingDrawing" xmlns:w10="urn:schemas-microsoft-com:office:word" xmlns:w="http://schemas.openxmlformats.org/wordprocessingml/2006/main" xmlns:wne="http://schemas.microsoft.com/office/word/2006/wordml">
-  <w:p>
-    <w:pPr>
-      <w:pStyle w:val="Sidfot"/>
-    </w:pPr>
-  </w:p>
-</w:ftr>
-</file>
-
-<file path=word/footer2.xml><?xml version="1.0" encoding="utf-8"?>
-<w:ftr xmlns:ve="http://schemas.openxmlformats.org/markup-compatibility/2006" xmlns:o="urn:schemas-microsoft-com:office:office" xmlns:r="http://schemas.openxmlformats.org/officeDocument/2006/relationships" xmlns:m="http://schemas.openxmlformats.org/officeDocument/2006/math" xmlns:v="urn:schemas-microsoft-com:vml" xmlns:wp="http://schemas.openxmlformats.org/drawingml/2006/wordprocessingDrawing" xmlns:w10="urn:schemas-microsoft-com:office:word" xmlns:w="http://schemas.openxmlformats.org/wordprocessingml/2006/main" xmlns:wne="http://schemas.microsoft.com/office/word/2006/wordml">
+<w:ftr xmlns:wpc="http://schemas.microsoft.com/office/word/2010/wordprocessingCanvas" xmlns:cx="http://schemas.microsoft.com/office/drawing/2014/chartex" xmlns:cx1="http://schemas.microsoft.com/office/drawing/2015/9/8/chartex" xmlns:cx2="http://schemas.microsoft.com/office/drawing/2015/10/21/chartex" xmlns:cx3="http://schemas.microsoft.com/office/drawing/2016/5/9/chartex" xmlns:cx4="http://schemas.microsoft.com/office/drawing/2016/5/10/chartex" xmlns:cx5="http://schemas.microsoft.com/office/drawing/2016/5/11/chartex" xmlns:cx6="http://schemas.microsoft.com/office/drawing/2016/5/12/chartex" xmlns:cx7="http://schemas.microsoft.com/office/drawing/2016/5/13/chartex" xmlns:cx8="http://schemas.microsoft.com/office/drawing/2016/5/14/chartex" xmlns:mc="http://schemas.openxmlformats.org/markup-compatibility/2006" xmlns:aink="http://schemas.microsoft.com/office/drawing/2016/ink" xmlns:am3d="http://schemas.microsoft.com/office/drawing/2017/model3d" xmlns:o="urn:schemas-microsoft-com:office:office" xmlns:r="http://schemas.openxmlformats.org/officeDocument/2006/relationships" xmlns:m="http://schemas.openxmlformats.org/officeDocument/2006/math" xmlns:v="urn:schemas-microsoft-com:vml" xmlns:wp14="http://schemas.microsoft.com/office/word/2010/wordprocessingDrawing" xmlns:wp="http://schemas.openxmlformats.org/drawingml/2006/wordprocessingDrawing" xmlns:w10="urn:schemas-microsoft-com:office:word" xmlns:w="http://schemas.openxmlformats.org/wordprocessingml/2006/main" xmlns:w14="http://schemas.microsoft.com/office/word/2010/wordml" xmlns:w15="http://schemas.microsoft.com/office/word/2012/wordml" xmlns:w16cid="http://schemas.microsoft.com/office/word/2016/wordml/cid" xmlns:w16se="http://schemas.microsoft.com/office/word/2015/wordml/symex" xmlns:wpg="http://schemas.microsoft.com/office/word/2010/wordprocessingGroup" xmlns:wpi="http://schemas.microsoft.com/office/word/2010/wordprocessingInk" xmlns:wne="http://schemas.microsoft.com/office/word/2006/wordml" xmlns:wps="http://schemas.microsoft.com/office/word/2010/wordprocessingShape" mc:Ignorable="w14 w15 w16se w16cid wp14">
   <w:p>
     <w:pPr>
       <w:pStyle w:val="Sidfot"/>
@@ -23268,18 +25465,8 @@
 </w:ftr>
 </file>
 
-<file path=word/footer3.xml><?xml version="1.0" encoding="utf-8"?>
-<w:ftr xmlns:ve="http://schemas.openxmlformats.org/markup-compatibility/2006" xmlns:o="urn:schemas-microsoft-com:office:office" xmlns:r="http://schemas.openxmlformats.org/officeDocument/2006/relationships" xmlns:m="http://schemas.openxmlformats.org/officeDocument/2006/math" xmlns:v="urn:schemas-microsoft-com:vml" xmlns:wp="http://schemas.openxmlformats.org/drawingml/2006/wordprocessingDrawing" xmlns:w10="urn:schemas-microsoft-com:office:word" xmlns:w="http://schemas.openxmlformats.org/wordprocessingml/2006/main" xmlns:wne="http://schemas.microsoft.com/office/word/2006/wordml">
-  <w:p>
-    <w:pPr>
-      <w:pStyle w:val="Sidfot"/>
-    </w:pPr>
-  </w:p>
-</w:ftr>
-</file>
-
-<file path=word/footer4.xml><?xml version="1.0" encoding="utf-8"?>
-<w:ftr xmlns:ve="http://schemas.openxmlformats.org/markup-compatibility/2006" xmlns:o="urn:schemas-microsoft-com:office:office" xmlns:r="http://schemas.openxmlformats.org/officeDocument/2006/relationships" xmlns:m="http://schemas.openxmlformats.org/officeDocument/2006/math" xmlns:v="urn:schemas-microsoft-com:vml" xmlns:wp="http://schemas.openxmlformats.org/drawingml/2006/wordprocessingDrawing" xmlns:w10="urn:schemas-microsoft-com:office:word" xmlns:w="http://schemas.openxmlformats.org/wordprocessingml/2006/main" xmlns:wne="http://schemas.microsoft.com/office/word/2006/wordml">
+<file path=word/footer2.xml><?xml version="1.0" encoding="utf-8"?>
+<w:ftr xmlns:wpc="http://schemas.microsoft.com/office/word/2010/wordprocessingCanvas" xmlns:cx="http://schemas.microsoft.com/office/drawing/2014/chartex" xmlns:cx1="http://schemas.microsoft.com/office/drawing/2015/9/8/chartex" xmlns:cx2="http://schemas.microsoft.com/office/drawing/2015/10/21/chartex" xmlns:cx3="http://schemas.microsoft.com/office/drawing/2016/5/9/chartex" xmlns:cx4="http://schemas.microsoft.com/office/drawing/2016/5/10/chartex" xmlns:cx5="http://schemas.microsoft.com/office/drawing/2016/5/11/chartex" xmlns:cx6="http://schemas.microsoft.com/office/drawing/2016/5/12/chartex" xmlns:cx7="http://schemas.microsoft.com/office/drawing/2016/5/13/chartex" xmlns:cx8="http://schemas.microsoft.com/office/drawing/2016/5/14/chartex" xmlns:mc="http://schemas.openxmlformats.org/markup-compatibility/2006" xmlns:aink="http://schemas.microsoft.com/office/drawing/2016/ink" xmlns:am3d="http://schemas.microsoft.com/office/drawing/2017/model3d" xmlns:o="urn:schemas-microsoft-com:office:office" xmlns:r="http://schemas.openxmlformats.org/officeDocument/2006/relationships" xmlns:m="http://schemas.openxmlformats.org/officeDocument/2006/math" xmlns:v="urn:schemas-microsoft-com:vml" xmlns:wp14="http://schemas.microsoft.com/office/word/2010/wordprocessingDrawing" xmlns:wp="http://schemas.openxmlformats.org/drawingml/2006/wordprocessingDrawing" xmlns:w10="urn:schemas-microsoft-com:office:word" xmlns:w="http://schemas.openxmlformats.org/wordprocessingml/2006/main" xmlns:w14="http://schemas.microsoft.com/office/word/2010/wordml" xmlns:w15="http://schemas.microsoft.com/office/word/2012/wordml" xmlns:w16cid="http://schemas.microsoft.com/office/word/2016/wordml/cid" xmlns:w16se="http://schemas.microsoft.com/office/word/2015/wordml/symex" xmlns:wpg="http://schemas.microsoft.com/office/word/2010/wordprocessingGroup" xmlns:wpi="http://schemas.microsoft.com/office/word/2010/wordprocessingInk" xmlns:wne="http://schemas.microsoft.com/office/word/2006/wordml" xmlns:wps="http://schemas.microsoft.com/office/word/2010/wordprocessingShape" mc:Ignorable="w14 w15 w16se w16cid wp14">
   <w:p>
     <w:pPr>
       <w:pStyle w:val="Sidfot"/>
@@ -23328,19 +25515,7 @@
         <w:rFonts w:ascii="Arial" w:hAnsi="Arial"/>
       </w:rPr>
       <w:tab/>
-      <w:t>Rev 1</w:t>
-    </w:r>
-    <w:r>
-      <w:rPr>
-        <w:rFonts w:ascii="Arial" w:hAnsi="Arial"/>
-      </w:rPr>
-      <w:t>.</w:t>
-    </w:r>
-    <w:r>
-      <w:rPr>
-        <w:rFonts w:ascii="Arial" w:hAnsi="Arial"/>
-      </w:rPr>
-      <w:t>0</w:t>
+      <w:t>Rev 1.2</w:t>
     </w:r>
     <w:r>
       <w:rPr>
@@ -23398,8 +25573,8 @@
 </w:ftr>
 </file>
 
-<file path=word/footer5.xml><?xml version="1.0" encoding="utf-8"?>
-<w:ftr xmlns:ve="http://schemas.openxmlformats.org/markup-compatibility/2006" xmlns:o="urn:schemas-microsoft-com:office:office" xmlns:r="http://schemas.openxmlformats.org/officeDocument/2006/relationships" xmlns:m="http://schemas.openxmlformats.org/officeDocument/2006/math" xmlns:v="urn:schemas-microsoft-com:vml" xmlns:wp="http://schemas.openxmlformats.org/drawingml/2006/wordprocessingDrawing" xmlns:w10="urn:schemas-microsoft-com:office:word" xmlns:w="http://schemas.openxmlformats.org/wordprocessingml/2006/main" xmlns:wne="http://schemas.microsoft.com/office/word/2006/wordml">
+<file path=word/footer3.xml><?xml version="1.0" encoding="utf-8"?>
+<w:ftr xmlns:wpc="http://schemas.microsoft.com/office/word/2010/wordprocessingCanvas" xmlns:cx="http://schemas.microsoft.com/office/drawing/2014/chartex" xmlns:cx1="http://schemas.microsoft.com/office/drawing/2015/9/8/chartex" xmlns:cx2="http://schemas.microsoft.com/office/drawing/2015/10/21/chartex" xmlns:cx3="http://schemas.microsoft.com/office/drawing/2016/5/9/chartex" xmlns:cx4="http://schemas.microsoft.com/office/drawing/2016/5/10/chartex" xmlns:cx5="http://schemas.microsoft.com/office/drawing/2016/5/11/chartex" xmlns:cx6="http://schemas.microsoft.com/office/drawing/2016/5/12/chartex" xmlns:cx7="http://schemas.microsoft.com/office/drawing/2016/5/13/chartex" xmlns:cx8="http://schemas.microsoft.com/office/drawing/2016/5/14/chartex" xmlns:mc="http://schemas.openxmlformats.org/markup-compatibility/2006" xmlns:aink="http://schemas.microsoft.com/office/drawing/2016/ink" xmlns:am3d="http://schemas.microsoft.com/office/drawing/2017/model3d" xmlns:o="urn:schemas-microsoft-com:office:office" xmlns:r="http://schemas.openxmlformats.org/officeDocument/2006/relationships" xmlns:m="http://schemas.openxmlformats.org/officeDocument/2006/math" xmlns:v="urn:schemas-microsoft-com:vml" xmlns:wp14="http://schemas.microsoft.com/office/word/2010/wordprocessingDrawing" xmlns:wp="http://schemas.openxmlformats.org/drawingml/2006/wordprocessingDrawing" xmlns:w10="urn:schemas-microsoft-com:office:word" xmlns:w="http://schemas.openxmlformats.org/wordprocessingml/2006/main" xmlns:w14="http://schemas.microsoft.com/office/word/2010/wordml" xmlns:w15="http://schemas.microsoft.com/office/word/2012/wordml" xmlns:w16cid="http://schemas.microsoft.com/office/word/2016/wordml/cid" xmlns:w16se="http://schemas.microsoft.com/office/word/2015/wordml/symex" xmlns:wpg="http://schemas.microsoft.com/office/word/2010/wordprocessingGroup" xmlns:wpi="http://schemas.microsoft.com/office/word/2010/wordprocessingInk" xmlns:wne="http://schemas.microsoft.com/office/word/2006/wordml" xmlns:wps="http://schemas.microsoft.com/office/word/2010/wordprocessingShape" mc:Ignorable="w14 w15 w16se w16cid wp14">
   <w:p>
     <w:pPr>
       <w:pStyle w:val="Sidfot"/>
@@ -23425,13 +25600,7 @@
     </w:hyperlink>
     <w:r>
       <w:tab/>
-      <w:t>Rev 1</w:t>
-    </w:r>
-    <w:r>
-      <w:t>.</w:t>
-    </w:r>
-    <w:r>
-      <w:t>0</w:t>
+      <w:t>Rev 1.2</w:t>
     </w:r>
     <w:r>
       <w:tab/>
@@ -23513,7 +25682,7 @@
         <w:rFonts w:ascii="Arial" w:hAnsi="Arial"/>
         <w:noProof/>
       </w:rPr>
-      <w:t>44</w:t>
+      <w:t>47</w:t>
     </w:r>
     <w:r>
       <w:rPr>
@@ -23529,7 +25698,7 @@
 </file>
 
 <file path=word/footnotes.xml><?xml version="1.0" encoding="utf-8"?>
-<w:footnotes xmlns:ve="http://schemas.openxmlformats.org/markup-compatibility/2006" xmlns:o="urn:schemas-microsoft-com:office:office" xmlns:r="http://schemas.openxmlformats.org/officeDocument/2006/relationships" xmlns:m="http://schemas.openxmlformats.org/officeDocument/2006/math" xmlns:v="urn:schemas-microsoft-com:vml" xmlns:wp="http://schemas.openxmlformats.org/drawingml/2006/wordprocessingDrawing" xmlns:w10="urn:schemas-microsoft-com:office:word" xmlns:w="http://schemas.openxmlformats.org/wordprocessingml/2006/main" xmlns:wne="http://schemas.microsoft.com/office/word/2006/wordml">
+<w:footnotes xmlns:wpc="http://schemas.microsoft.com/office/word/2010/wordprocessingCanvas" xmlns:cx="http://schemas.microsoft.com/office/drawing/2014/chartex" xmlns:cx1="http://schemas.microsoft.com/office/drawing/2015/9/8/chartex" xmlns:cx2="http://schemas.microsoft.com/office/drawing/2015/10/21/chartex" xmlns:cx3="http://schemas.microsoft.com/office/drawing/2016/5/9/chartex" xmlns:cx4="http://schemas.microsoft.com/office/drawing/2016/5/10/chartex" xmlns:cx5="http://schemas.microsoft.com/office/drawing/2016/5/11/chartex" xmlns:cx6="http://schemas.microsoft.com/office/drawing/2016/5/12/chartex" xmlns:cx7="http://schemas.microsoft.com/office/drawing/2016/5/13/chartex" xmlns:cx8="http://schemas.microsoft.com/office/drawing/2016/5/14/chartex" xmlns:mc="http://schemas.openxmlformats.org/markup-compatibility/2006" xmlns:aink="http://schemas.microsoft.com/office/drawing/2016/ink" xmlns:am3d="http://schemas.microsoft.com/office/drawing/2017/model3d" xmlns:o="urn:schemas-microsoft-com:office:office" xmlns:r="http://schemas.openxmlformats.org/officeDocument/2006/relationships" xmlns:m="http://schemas.openxmlformats.org/officeDocument/2006/math" xmlns:v="urn:schemas-microsoft-com:vml" xmlns:wp14="http://schemas.microsoft.com/office/word/2010/wordprocessingDrawing" xmlns:wp="http://schemas.openxmlformats.org/drawingml/2006/wordprocessingDrawing" xmlns:w10="urn:schemas-microsoft-com:office:word" xmlns:w="http://schemas.openxmlformats.org/wordprocessingml/2006/main" xmlns:w14="http://schemas.microsoft.com/office/word/2010/wordml" xmlns:w15="http://schemas.microsoft.com/office/word/2012/wordml" xmlns:w16cid="http://schemas.microsoft.com/office/word/2016/wordml/cid" xmlns:w16se="http://schemas.microsoft.com/office/word/2015/wordml/symex" xmlns:wpg="http://schemas.microsoft.com/office/word/2010/wordprocessingGroup" xmlns:wpi="http://schemas.microsoft.com/office/word/2010/wordprocessingInk" xmlns:wne="http://schemas.microsoft.com/office/word/2006/wordml" xmlns:wps="http://schemas.microsoft.com/office/word/2010/wordprocessingShape" mc:Ignorable="w14 w15 w16se w16cid wp14">
   <w:footnote w:type="separator" w:id="-1">
     <w:p>
       <w:r>
@@ -23548,17 +25717,7 @@
 </file>
 
 <file path=word/header1.xml><?xml version="1.0" encoding="utf-8"?>
-<w:hdr xmlns:ve="http://schemas.openxmlformats.org/markup-compatibility/2006" xmlns:o="urn:schemas-microsoft-com:office:office" xmlns:r="http://schemas.openxmlformats.org/officeDocument/2006/relationships" xmlns:m="http://schemas.openxmlformats.org/officeDocument/2006/math" xmlns:v="urn:schemas-microsoft-com:vml" xmlns:wp="http://schemas.openxmlformats.org/drawingml/2006/wordprocessingDrawing" xmlns:w10="urn:schemas-microsoft-com:office:word" xmlns:w="http://schemas.openxmlformats.org/wordprocessingml/2006/main" xmlns:wne="http://schemas.microsoft.com/office/word/2006/wordml">
-  <w:p>
-    <w:pPr>
-      <w:pStyle w:val="Sidhuvud"/>
-    </w:pPr>
-  </w:p>
-</w:hdr>
-</file>
-
-<file path=word/header2.xml><?xml version="1.0" encoding="utf-8"?>
-<w:hdr xmlns:ve="http://schemas.openxmlformats.org/markup-compatibility/2006" xmlns:o="urn:schemas-microsoft-com:office:office" xmlns:r="http://schemas.openxmlformats.org/officeDocument/2006/relationships" xmlns:m="http://schemas.openxmlformats.org/officeDocument/2006/math" xmlns:v="urn:schemas-microsoft-com:vml" xmlns:wp="http://schemas.openxmlformats.org/drawingml/2006/wordprocessingDrawing" xmlns:w10="urn:schemas-microsoft-com:office:word" xmlns:w="http://schemas.openxmlformats.org/wordprocessingml/2006/main" xmlns:wne="http://schemas.microsoft.com/office/word/2006/wordml">
+<w:hdr xmlns:wpc="http://schemas.microsoft.com/office/word/2010/wordprocessingCanvas" xmlns:cx="http://schemas.microsoft.com/office/drawing/2014/chartex" xmlns:cx1="http://schemas.microsoft.com/office/drawing/2015/9/8/chartex" xmlns:cx2="http://schemas.microsoft.com/office/drawing/2015/10/21/chartex" xmlns:cx3="http://schemas.microsoft.com/office/drawing/2016/5/9/chartex" xmlns:cx4="http://schemas.microsoft.com/office/drawing/2016/5/10/chartex" xmlns:cx5="http://schemas.microsoft.com/office/drawing/2016/5/11/chartex" xmlns:cx6="http://schemas.microsoft.com/office/drawing/2016/5/12/chartex" xmlns:cx7="http://schemas.microsoft.com/office/drawing/2016/5/13/chartex" xmlns:cx8="http://schemas.microsoft.com/office/drawing/2016/5/14/chartex" xmlns:mc="http://schemas.openxmlformats.org/markup-compatibility/2006" xmlns:aink="http://schemas.microsoft.com/office/drawing/2016/ink" xmlns:am3d="http://schemas.microsoft.com/office/drawing/2017/model3d" xmlns:o="urn:schemas-microsoft-com:office:office" xmlns:r="http://schemas.openxmlformats.org/officeDocument/2006/relationships" xmlns:m="http://schemas.openxmlformats.org/officeDocument/2006/math" xmlns:v="urn:schemas-microsoft-com:vml" xmlns:wp14="http://schemas.microsoft.com/office/word/2010/wordprocessingDrawing" xmlns:wp="http://schemas.openxmlformats.org/drawingml/2006/wordprocessingDrawing" xmlns:w10="urn:schemas-microsoft-com:office:word" xmlns:w="http://schemas.openxmlformats.org/wordprocessingml/2006/main" xmlns:w14="http://schemas.microsoft.com/office/word/2010/wordml" xmlns:w15="http://schemas.microsoft.com/office/word/2012/wordml" xmlns:w16cid="http://schemas.microsoft.com/office/word/2016/wordml/cid" xmlns:w16se="http://schemas.microsoft.com/office/word/2015/wordml/symex" xmlns:wpg="http://schemas.microsoft.com/office/word/2010/wordprocessingGroup" xmlns:wpi="http://schemas.microsoft.com/office/word/2010/wordprocessingInk" xmlns:wne="http://schemas.microsoft.com/office/word/2006/wordml" xmlns:wps="http://schemas.microsoft.com/office/word/2010/wordprocessingShape" mc:Ignorable="w14 w15 w16se w16cid wp14">
   <w:p>
     <w:pPr>
       <w:pStyle w:val="Sidhuvud"/>
@@ -23570,7 +25729,7 @@
         <w:lang w:val="sv-SE" w:eastAsia="sv-SE"/>
       </w:rPr>
       <w:drawing>
-        <wp:inline distT="0" distB="0" distL="0" distR="0">
+        <wp:inline distT="0" distB="0" distL="0" distR="0" wp14:anchorId="1108803B" wp14:editId="0E2BFF4C">
           <wp:extent cx="228600" cy="228600"/>
           <wp:effectExtent l="19050" t="0" r="0" b="0"/>
           <wp:docPr id="2" name="Bild 2" descr="oc_logo_small"/>
@@ -23643,25 +25802,15 @@
         <w:rPr>
           <w:noProof/>
         </w:rPr>
-        <w:t>1/26/2016</w:t>
+        <w:t>4/12/2020</w:t>
       </w:r>
     </w:fldSimple>
   </w:p>
 </w:hdr>
 </file>
 
-<file path=word/header3.xml><?xml version="1.0" encoding="utf-8"?>
-<w:hdr xmlns:ve="http://schemas.openxmlformats.org/markup-compatibility/2006" xmlns:o="urn:schemas-microsoft-com:office:office" xmlns:r="http://schemas.openxmlformats.org/officeDocument/2006/relationships" xmlns:m="http://schemas.openxmlformats.org/officeDocument/2006/math" xmlns:v="urn:schemas-microsoft-com:vml" xmlns:wp="http://schemas.openxmlformats.org/drawingml/2006/wordprocessingDrawing" xmlns:w10="urn:schemas-microsoft-com:office:word" xmlns:w="http://schemas.openxmlformats.org/wordprocessingml/2006/main" xmlns:wne="http://schemas.microsoft.com/office/word/2006/wordml">
-  <w:p>
-    <w:pPr>
-      <w:pStyle w:val="Sidhuvud"/>
-    </w:pPr>
-  </w:p>
-</w:hdr>
-</file>
-
-<file path=word/header4.xml><?xml version="1.0" encoding="utf-8"?>
-<w:hdr xmlns:ve="http://schemas.openxmlformats.org/markup-compatibility/2006" xmlns:o="urn:schemas-microsoft-com:office:office" xmlns:r="http://schemas.openxmlformats.org/officeDocument/2006/relationships" xmlns:m="http://schemas.openxmlformats.org/officeDocument/2006/math" xmlns:v="urn:schemas-microsoft-com:vml" xmlns:wp="http://schemas.openxmlformats.org/drawingml/2006/wordprocessingDrawing" xmlns:w10="urn:schemas-microsoft-com:office:word" xmlns:w="http://schemas.openxmlformats.org/wordprocessingml/2006/main" xmlns:wne="http://schemas.microsoft.com/office/word/2006/wordml">
+<file path=word/header2.xml><?xml version="1.0" encoding="utf-8"?>
+<w:hdr xmlns:wpc="http://schemas.microsoft.com/office/word/2010/wordprocessingCanvas" xmlns:cx="http://schemas.microsoft.com/office/drawing/2014/chartex" xmlns:cx1="http://schemas.microsoft.com/office/drawing/2015/9/8/chartex" xmlns:cx2="http://schemas.microsoft.com/office/drawing/2015/10/21/chartex" xmlns:cx3="http://schemas.microsoft.com/office/drawing/2016/5/9/chartex" xmlns:cx4="http://schemas.microsoft.com/office/drawing/2016/5/10/chartex" xmlns:cx5="http://schemas.microsoft.com/office/drawing/2016/5/11/chartex" xmlns:cx6="http://schemas.microsoft.com/office/drawing/2016/5/12/chartex" xmlns:cx7="http://schemas.microsoft.com/office/drawing/2016/5/13/chartex" xmlns:cx8="http://schemas.microsoft.com/office/drawing/2016/5/14/chartex" xmlns:mc="http://schemas.openxmlformats.org/markup-compatibility/2006" xmlns:aink="http://schemas.microsoft.com/office/drawing/2016/ink" xmlns:am3d="http://schemas.microsoft.com/office/drawing/2017/model3d" xmlns:o="urn:schemas-microsoft-com:office:office" xmlns:r="http://schemas.openxmlformats.org/officeDocument/2006/relationships" xmlns:m="http://schemas.openxmlformats.org/officeDocument/2006/math" xmlns:v="urn:schemas-microsoft-com:vml" xmlns:wp14="http://schemas.microsoft.com/office/word/2010/wordprocessingDrawing" xmlns:wp="http://schemas.openxmlformats.org/drawingml/2006/wordprocessingDrawing" xmlns:w10="urn:schemas-microsoft-com:office:word" xmlns:w="http://schemas.openxmlformats.org/wordprocessingml/2006/main" xmlns:w14="http://schemas.microsoft.com/office/word/2010/wordml" xmlns:w15="http://schemas.microsoft.com/office/word/2012/wordml" xmlns:w16cid="http://schemas.microsoft.com/office/word/2016/wordml/cid" xmlns:w16se="http://schemas.microsoft.com/office/word/2015/wordml/symex" xmlns:wpg="http://schemas.microsoft.com/office/word/2010/wordprocessingGroup" xmlns:wpi="http://schemas.microsoft.com/office/word/2010/wordprocessingInk" xmlns:wne="http://schemas.microsoft.com/office/word/2006/wordml" xmlns:wps="http://schemas.microsoft.com/office/word/2010/wordprocessingShape" mc:Ignorable="w14 w15 w16se w16cid wp14">
   <w:p>
     <w:pPr>
       <w:pStyle w:val="Sidhuvud"/>
@@ -23673,7 +25822,7 @@
         <w:lang w:val="sv-SE" w:eastAsia="sv-SE"/>
       </w:rPr>
       <w:drawing>
-        <wp:inline distT="0" distB="0" distL="0" distR="0">
+        <wp:inline distT="0" distB="0" distL="0" distR="0" wp14:anchorId="48EDD25D" wp14:editId="66AC05C3">
           <wp:extent cx="228600" cy="228600"/>
           <wp:effectExtent l="19050" t="0" r="0" b="0"/>
           <wp:docPr id="3" name="Bild 3" descr="oc_logo_small"/>
@@ -23746,22 +25895,22 @@
         <w:rPr>
           <w:noProof/>
         </w:rPr>
-        <w:t>1/26/2016</w:t>
+        <w:t>4/12/2020</w:t>
       </w:r>
     </w:fldSimple>
   </w:p>
 </w:hdr>
 </file>
 
-<file path=word/header5.xml><?xml version="1.0" encoding="utf-8"?>
-<w:hdr xmlns:ve="http://schemas.openxmlformats.org/markup-compatibility/2006" xmlns:o="urn:schemas-microsoft-com:office:office" xmlns:r="http://schemas.openxmlformats.org/officeDocument/2006/relationships" xmlns:m="http://schemas.openxmlformats.org/officeDocument/2006/math" xmlns:v="urn:schemas-microsoft-com:vml" xmlns:wp="http://schemas.openxmlformats.org/drawingml/2006/wordprocessingDrawing" xmlns:w10="urn:schemas-microsoft-com:office:word" xmlns:w="http://schemas.openxmlformats.org/wordprocessingml/2006/main" xmlns:wne="http://schemas.microsoft.com/office/word/2006/wordml">
+<file path=word/header3.xml><?xml version="1.0" encoding="utf-8"?>
+<w:hdr xmlns:wpc="http://schemas.microsoft.com/office/word/2010/wordprocessingCanvas" xmlns:cx="http://schemas.microsoft.com/office/drawing/2014/chartex" xmlns:cx1="http://schemas.microsoft.com/office/drawing/2015/9/8/chartex" xmlns:cx2="http://schemas.microsoft.com/office/drawing/2015/10/21/chartex" xmlns:cx3="http://schemas.microsoft.com/office/drawing/2016/5/9/chartex" xmlns:cx4="http://schemas.microsoft.com/office/drawing/2016/5/10/chartex" xmlns:cx5="http://schemas.microsoft.com/office/drawing/2016/5/11/chartex" xmlns:cx6="http://schemas.microsoft.com/office/drawing/2016/5/12/chartex" xmlns:cx7="http://schemas.microsoft.com/office/drawing/2016/5/13/chartex" xmlns:cx8="http://schemas.microsoft.com/office/drawing/2016/5/14/chartex" xmlns:mc="http://schemas.openxmlformats.org/markup-compatibility/2006" xmlns:aink="http://schemas.microsoft.com/office/drawing/2016/ink" xmlns:am3d="http://schemas.microsoft.com/office/drawing/2017/model3d" xmlns:o="urn:schemas-microsoft-com:office:office" xmlns:r="http://schemas.openxmlformats.org/officeDocument/2006/relationships" xmlns:m="http://schemas.openxmlformats.org/officeDocument/2006/math" xmlns:v="urn:schemas-microsoft-com:vml" xmlns:wp14="http://schemas.microsoft.com/office/word/2010/wordprocessingDrawing" xmlns:wp="http://schemas.openxmlformats.org/drawingml/2006/wordprocessingDrawing" xmlns:w10="urn:schemas-microsoft-com:office:word" xmlns:w="http://schemas.openxmlformats.org/wordprocessingml/2006/main" xmlns:w14="http://schemas.microsoft.com/office/word/2010/wordml" xmlns:w15="http://schemas.microsoft.com/office/word/2012/wordml" xmlns:w16cid="http://schemas.microsoft.com/office/word/2016/wordml/cid" xmlns:w16se="http://schemas.microsoft.com/office/word/2015/wordml/symex" xmlns:wpg="http://schemas.microsoft.com/office/word/2010/wordprocessingGroup" xmlns:wpi="http://schemas.microsoft.com/office/word/2010/wordprocessingInk" xmlns:wne="http://schemas.microsoft.com/office/word/2006/wordml" xmlns:wps="http://schemas.microsoft.com/office/word/2010/wordprocessingShape" mc:Ignorable="w14 w15 w16se w16cid wp14">
   <w:p/>
 </w:hdr>
 </file>
 
 <file path=word/numbering.xml><?xml version="1.0" encoding="utf-8"?>
-<w:numbering xmlns:ve="http://schemas.openxmlformats.org/markup-compatibility/2006" xmlns:o="urn:schemas-microsoft-com:office:office" xmlns:r="http://schemas.openxmlformats.org/officeDocument/2006/relationships" xmlns:m="http://schemas.openxmlformats.org/officeDocument/2006/math" xmlns:v="urn:schemas-microsoft-com:vml" xmlns:wp="http://schemas.openxmlformats.org/drawingml/2006/wordprocessingDrawing" xmlns:w10="urn:schemas-microsoft-com:office:word" xmlns:w="http://schemas.openxmlformats.org/wordprocessingml/2006/main" xmlns:wne="http://schemas.microsoft.com/office/word/2006/wordml">
-  <w:abstractNum w:abstractNumId="0">
+<w:numbering xmlns:wpc="http://schemas.microsoft.com/office/word/2010/wordprocessingCanvas" xmlns:cx="http://schemas.microsoft.com/office/drawing/2014/chartex" xmlns:cx1="http://schemas.microsoft.com/office/drawing/2015/9/8/chartex" xmlns:cx2="http://schemas.microsoft.com/office/drawing/2015/10/21/chartex" xmlns:cx3="http://schemas.microsoft.com/office/drawing/2016/5/9/chartex" xmlns:cx4="http://schemas.microsoft.com/office/drawing/2016/5/10/chartex" xmlns:cx5="http://schemas.microsoft.com/office/drawing/2016/5/11/chartex" xmlns:cx6="http://schemas.microsoft.com/office/drawing/2016/5/12/chartex" xmlns:cx7="http://schemas.microsoft.com/office/drawing/2016/5/13/chartex" xmlns:cx8="http://schemas.microsoft.com/office/drawing/2016/5/14/chartex" xmlns:mc="http://schemas.openxmlformats.org/markup-compatibility/2006" xmlns:aink="http://schemas.microsoft.com/office/drawing/2016/ink" xmlns:am3d="http://schemas.microsoft.com/office/drawing/2017/model3d" xmlns:o="urn:schemas-microsoft-com:office:office" xmlns:r="http://schemas.openxmlformats.org/officeDocument/2006/relationships" xmlns:m="http://schemas.openxmlformats.org/officeDocument/2006/math" xmlns:v="urn:schemas-microsoft-com:vml" xmlns:wp14="http://schemas.microsoft.com/office/word/2010/wordprocessingDrawing" xmlns:wp="http://schemas.openxmlformats.org/drawingml/2006/wordprocessingDrawing" xmlns:w10="urn:schemas-microsoft-com:office:word" xmlns:w="http://schemas.openxmlformats.org/wordprocessingml/2006/main" xmlns:w14="http://schemas.microsoft.com/office/word/2010/wordml" xmlns:w15="http://schemas.microsoft.com/office/word/2012/wordml" xmlns:w16cid="http://schemas.microsoft.com/office/word/2016/wordml/cid" xmlns:w16se="http://schemas.microsoft.com/office/word/2015/wordml/symex" xmlns:wpg="http://schemas.microsoft.com/office/word/2010/wordprocessingGroup" xmlns:wpi="http://schemas.microsoft.com/office/word/2010/wordprocessingInk" xmlns:wne="http://schemas.microsoft.com/office/word/2006/wordml" xmlns:wps="http://schemas.microsoft.com/office/word/2010/wordprocessingShape" mc:Ignorable="w14 w15 w16se w16cid wp14">
+  <w:abstractNum w:abstractNumId="0" w15:restartNumberingAfterBreak="0">
     <w:nsid w:val="FFFFFF7C"/>
     <w:multiLevelType w:val="singleLevel"/>
     <w:tmpl w:val="3256668E"/>
@@ -23779,7 +25928,7 @@
       </w:pPr>
     </w:lvl>
   </w:abstractNum>
-  <w:abstractNum w:abstractNumId="1">
+  <w:abstractNum w:abstractNumId="1" w15:restartNumberingAfterBreak="0">
     <w:nsid w:val="FFFFFF7D"/>
     <w:multiLevelType w:val="singleLevel"/>
     <w:tmpl w:val="68DAE8F2"/>
@@ -23797,7 +25946,7 @@
       </w:pPr>
     </w:lvl>
   </w:abstractNum>
-  <w:abstractNum w:abstractNumId="2">
+  <w:abstractNum w:abstractNumId="2" w15:restartNumberingAfterBreak="0">
     <w:nsid w:val="FFFFFF7E"/>
     <w:multiLevelType w:val="singleLevel"/>
     <w:tmpl w:val="3A9863D0"/>
@@ -23815,7 +25964,7 @@
       </w:pPr>
     </w:lvl>
   </w:abstractNum>
-  <w:abstractNum w:abstractNumId="3">
+  <w:abstractNum w:abstractNumId="3" w15:restartNumberingAfterBreak="0">
     <w:nsid w:val="FFFFFF7F"/>
     <w:multiLevelType w:val="singleLevel"/>
     <w:tmpl w:val="047C51A2"/>
@@ -23833,7 +25982,7 @@
       </w:pPr>
     </w:lvl>
   </w:abstractNum>
-  <w:abstractNum w:abstractNumId="4">
+  <w:abstractNum w:abstractNumId="4" w15:restartNumberingAfterBreak="0">
     <w:nsid w:val="FFFFFF80"/>
     <w:multiLevelType w:val="singleLevel"/>
     <w:tmpl w:val="3886C1E8"/>
@@ -23854,7 +26003,7 @@
       </w:rPr>
     </w:lvl>
   </w:abstractNum>
-  <w:abstractNum w:abstractNumId="5">
+  <w:abstractNum w:abstractNumId="5" w15:restartNumberingAfterBreak="0">
     <w:nsid w:val="FFFFFF81"/>
     <w:multiLevelType w:val="singleLevel"/>
     <w:tmpl w:val="98465EDC"/>
@@ -23875,7 +26024,7 @@
       </w:rPr>
     </w:lvl>
   </w:abstractNum>
-  <w:abstractNum w:abstractNumId="6">
+  <w:abstractNum w:abstractNumId="6" w15:restartNumberingAfterBreak="0">
     <w:nsid w:val="FFFFFF82"/>
     <w:multiLevelType w:val="singleLevel"/>
     <w:tmpl w:val="9D7E88A4"/>
@@ -23896,7 +26045,7 @@
       </w:rPr>
     </w:lvl>
   </w:abstractNum>
-  <w:abstractNum w:abstractNumId="7">
+  <w:abstractNum w:abstractNumId="7" w15:restartNumberingAfterBreak="0">
     <w:nsid w:val="FFFFFF83"/>
     <w:multiLevelType w:val="singleLevel"/>
     <w:tmpl w:val="F4E46F52"/>
@@ -23917,7 +26066,7 @@
       </w:rPr>
     </w:lvl>
   </w:abstractNum>
-  <w:abstractNum w:abstractNumId="8">
+  <w:abstractNum w:abstractNumId="8" w15:restartNumberingAfterBreak="0">
     <w:nsid w:val="FFFFFF88"/>
     <w:multiLevelType w:val="singleLevel"/>
     <w:tmpl w:val="742AF4C6"/>
@@ -23935,7 +26084,7 @@
       </w:pPr>
     </w:lvl>
   </w:abstractNum>
-  <w:abstractNum w:abstractNumId="9">
+  <w:abstractNum w:abstractNumId="9" w15:restartNumberingAfterBreak="0">
     <w:nsid w:val="FFFFFF89"/>
     <w:multiLevelType w:val="singleLevel"/>
     <w:tmpl w:val="9910904C"/>
@@ -23956,7 +26105,7 @@
       </w:rPr>
     </w:lvl>
   </w:abstractNum>
-  <w:abstractNum w:abstractNumId="10">
+  <w:abstractNum w:abstractNumId="10" w15:restartNumberingAfterBreak="0">
     <w:nsid w:val="0DBD2F65"/>
     <w:multiLevelType w:val="singleLevel"/>
     <w:tmpl w:val="08CCF08E"/>
@@ -23980,7 +26129,7 @@
       </w:rPr>
     </w:lvl>
   </w:abstractNum>
-  <w:abstractNum w:abstractNumId="11">
+  <w:abstractNum w:abstractNumId="11" w15:restartNumberingAfterBreak="0">
     <w:nsid w:val="356C2C0B"/>
     <w:multiLevelType w:val="multilevel"/>
     <w:tmpl w:val="E6BC435C"/>
@@ -24093,7 +26242,7 @@
       </w:pPr>
     </w:lvl>
   </w:abstractNum>
-  <w:abstractNum w:abstractNumId="12">
+  <w:abstractNum w:abstractNumId="12" w15:restartNumberingAfterBreak="0">
     <w:nsid w:val="3EC01E8B"/>
     <w:multiLevelType w:val="singleLevel"/>
     <w:tmpl w:val="3ED6083E"/>
@@ -24110,7 +26259,7 @@
       </w:pPr>
     </w:lvl>
   </w:abstractNum>
-  <w:abstractNum w:abstractNumId="13">
+  <w:abstractNum w:abstractNumId="13" w15:restartNumberingAfterBreak="0">
     <w:nsid w:val="4955003B"/>
     <w:multiLevelType w:val="hybridMultilevel"/>
     <w:tmpl w:val="AB0ED446"/>
@@ -24222,7 +26371,7 @@
       </w:rPr>
     </w:lvl>
   </w:abstractNum>
-  <w:abstractNum w:abstractNumId="14">
+  <w:abstractNum w:abstractNumId="14" w15:restartNumberingAfterBreak="0">
     <w:nsid w:val="4DA877BA"/>
     <w:multiLevelType w:val="singleLevel"/>
     <w:tmpl w:val="304645A8"/>
@@ -24246,7 +26395,7 @@
       </w:rPr>
     </w:lvl>
   </w:abstractNum>
-  <w:abstractNum w:abstractNumId="15">
+  <w:abstractNum w:abstractNumId="15" w15:restartNumberingAfterBreak="0">
     <w:nsid w:val="50452663"/>
     <w:multiLevelType w:val="singleLevel"/>
     <w:tmpl w:val="78586D7C"/>
@@ -24263,7 +26412,7 @@
       </w:pPr>
     </w:lvl>
   </w:abstractNum>
-  <w:abstractNum w:abstractNumId="16">
+  <w:abstractNum w:abstractNumId="16" w15:restartNumberingAfterBreak="0">
     <w:nsid w:val="56E30854"/>
     <w:multiLevelType w:val="singleLevel"/>
     <w:tmpl w:val="CF4C2326"/>
@@ -24287,7 +26436,7 @@
       </w:rPr>
     </w:lvl>
   </w:abstractNum>
-  <w:abstractNum w:abstractNumId="17">
+  <w:abstractNum w:abstractNumId="17" w15:restartNumberingAfterBreak="0">
     <w:nsid w:val="59D51A1D"/>
     <w:multiLevelType w:val="hybridMultilevel"/>
     <w:tmpl w:val="0CC8D4CA"/>
@@ -24400,7 +26549,7 @@
       </w:rPr>
     </w:lvl>
   </w:abstractNum>
-  <w:abstractNum w:abstractNumId="18">
+  <w:abstractNum w:abstractNumId="18" w15:restartNumberingAfterBreak="0">
     <w:nsid w:val="5FC13AA5"/>
     <w:multiLevelType w:val="singleLevel"/>
     <w:tmpl w:val="AB963102"/>
@@ -24424,7 +26573,7 @@
       </w:rPr>
     </w:lvl>
   </w:abstractNum>
-  <w:abstractNum w:abstractNumId="19">
+  <w:abstractNum w:abstractNumId="19" w15:restartNumberingAfterBreak="0">
     <w:nsid w:val="68386A67"/>
     <w:multiLevelType w:val="singleLevel"/>
     <w:tmpl w:val="754672C2"/>
@@ -24442,7 +26591,7 @@
       </w:pPr>
     </w:lvl>
   </w:abstractNum>
-  <w:abstractNum w:abstractNumId="20">
+  <w:abstractNum w:abstractNumId="20" w15:restartNumberingAfterBreak="0">
     <w:nsid w:val="7A5E3989"/>
     <w:multiLevelType w:val="singleLevel"/>
     <w:tmpl w:val="04090001"/>
@@ -24462,7 +26611,7 @@
       </w:rPr>
     </w:lvl>
   </w:abstractNum>
-  <w:abstractNum w:abstractNumId="21">
+  <w:abstractNum w:abstractNumId="21" w15:restartNumberingAfterBreak="0">
     <w:nsid w:val="7B820045"/>
     <w:multiLevelType w:val="singleLevel"/>
     <w:tmpl w:val="0409000F"/>
@@ -24555,7 +26704,7 @@
 </file>
 
 <file path=word/styles.xml><?xml version="1.0" encoding="utf-8"?>
-<w:styles xmlns:r="http://schemas.openxmlformats.org/officeDocument/2006/relationships" xmlns:w="http://schemas.openxmlformats.org/wordprocessingml/2006/main">
+<w:styles xmlns:mc="http://schemas.openxmlformats.org/markup-compatibility/2006" xmlns:r="http://schemas.openxmlformats.org/officeDocument/2006/relationships" xmlns:w="http://schemas.openxmlformats.org/wordprocessingml/2006/main" xmlns:w14="http://schemas.microsoft.com/office/word/2010/wordml" xmlns:w15="http://schemas.microsoft.com/office/word/2012/wordml" xmlns:w16cid="http://schemas.microsoft.com/office/word/2016/wordml/cid" xmlns:w16se="http://schemas.microsoft.com/office/word/2015/wordml/symex" mc:Ignorable="w14 w15 w16se w16cid">
   <w:docDefaults>
     <w:rPrDefault>
       <w:rPr>
@@ -24565,22 +26714,154 @@
     </w:rPrDefault>
     <w:pPrDefault/>
   </w:docDefaults>
-  <w:latentStyles w:defLockedState="0" w:defUIPriority="0" w:defSemiHidden="0" w:defUnhideWhenUsed="0" w:defQFormat="0" w:count="267">
+  <w:latentStyles w:defLockedState="0" w:defUIPriority="0" w:defSemiHidden="0" w:defUnhideWhenUsed="0" w:defQFormat="0" w:count="376">
     <w:lsdException w:name="Normal" w:qFormat="1"/>
     <w:lsdException w:name="heading 1" w:qFormat="1"/>
-    <w:lsdException w:name="heading 2" w:qFormat="1"/>
-    <w:lsdException w:name="heading 3" w:qFormat="1"/>
-    <w:lsdException w:name="heading 4" w:qFormat="1"/>
-    <w:lsdException w:name="heading 5" w:qFormat="1"/>
-    <w:lsdException w:name="heading 6" w:qFormat="1"/>
-    <w:lsdException w:name="heading 7" w:qFormat="1"/>
-    <w:lsdException w:name="heading 8" w:qFormat="1"/>
-    <w:lsdException w:name="heading 9" w:qFormat="1"/>
-    <w:lsdException w:name="caption" w:qFormat="1"/>
+    <w:lsdException w:name="heading 2" w:semiHidden="1" w:unhideWhenUsed="1" w:qFormat="1"/>
+    <w:lsdException w:name="heading 3" w:semiHidden="1" w:unhideWhenUsed="1" w:qFormat="1"/>
+    <w:lsdException w:name="heading 4" w:semiHidden="1" w:unhideWhenUsed="1" w:qFormat="1"/>
+    <w:lsdException w:name="heading 5" w:semiHidden="1" w:unhideWhenUsed="1" w:qFormat="1"/>
+    <w:lsdException w:name="heading 6" w:semiHidden="1" w:unhideWhenUsed="1" w:qFormat="1"/>
+    <w:lsdException w:name="heading 7" w:semiHidden="1" w:unhideWhenUsed="1" w:qFormat="1"/>
+    <w:lsdException w:name="heading 8" w:semiHidden="1" w:unhideWhenUsed="1" w:qFormat="1"/>
+    <w:lsdException w:name="heading 9" w:semiHidden="1" w:unhideWhenUsed="1" w:qFormat="1"/>
+    <w:lsdException w:name="index 1" w:semiHidden="1" w:unhideWhenUsed="1"/>
+    <w:lsdException w:name="index 2" w:semiHidden="1" w:unhideWhenUsed="1"/>
+    <w:lsdException w:name="index 3" w:semiHidden="1" w:unhideWhenUsed="1"/>
+    <w:lsdException w:name="index 4" w:semiHidden="1" w:unhideWhenUsed="1"/>
+    <w:lsdException w:name="index 5" w:semiHidden="1" w:unhideWhenUsed="1"/>
+    <w:lsdException w:name="index 6" w:semiHidden="1" w:unhideWhenUsed="1"/>
+    <w:lsdException w:name="index 7" w:semiHidden="1" w:unhideWhenUsed="1"/>
+    <w:lsdException w:name="index 8" w:semiHidden="1" w:unhideWhenUsed="1"/>
+    <w:lsdException w:name="index 9" w:semiHidden="1" w:unhideWhenUsed="1"/>
+    <w:lsdException w:name="toc 1" w:semiHidden="1" w:unhideWhenUsed="1"/>
+    <w:lsdException w:name="toc 2" w:semiHidden="1" w:unhideWhenUsed="1"/>
+    <w:lsdException w:name="toc 3" w:semiHidden="1" w:unhideWhenUsed="1"/>
+    <w:lsdException w:name="toc 4" w:semiHidden="1" w:unhideWhenUsed="1"/>
+    <w:lsdException w:name="toc 5" w:semiHidden="1" w:unhideWhenUsed="1"/>
+    <w:lsdException w:name="toc 6" w:semiHidden="1" w:unhideWhenUsed="1"/>
+    <w:lsdException w:name="toc 7" w:semiHidden="1" w:unhideWhenUsed="1"/>
+    <w:lsdException w:name="toc 8" w:semiHidden="1" w:unhideWhenUsed="1"/>
+    <w:lsdException w:name="toc 9" w:semiHidden="1" w:unhideWhenUsed="1"/>
+    <w:lsdException w:name="Normal Indent" w:semiHidden="1" w:unhideWhenUsed="1"/>
+    <w:lsdException w:name="footnote text" w:semiHidden="1" w:unhideWhenUsed="1"/>
+    <w:lsdException w:name="annotation text" w:semiHidden="1" w:unhideWhenUsed="1"/>
+    <w:lsdException w:name="header" w:semiHidden="1" w:unhideWhenUsed="1"/>
+    <w:lsdException w:name="footer" w:semiHidden="1" w:unhideWhenUsed="1"/>
+    <w:lsdException w:name="index heading" w:semiHidden="1" w:unhideWhenUsed="1"/>
+    <w:lsdException w:name="caption" w:semiHidden="1" w:unhideWhenUsed="1" w:qFormat="1"/>
+    <w:lsdException w:name="table of figures" w:semiHidden="1" w:unhideWhenUsed="1"/>
+    <w:lsdException w:name="envelope address" w:semiHidden="1" w:unhideWhenUsed="1"/>
+    <w:lsdException w:name="envelope return" w:semiHidden="1" w:unhideWhenUsed="1"/>
+    <w:lsdException w:name="footnote reference" w:semiHidden="1" w:unhideWhenUsed="1"/>
+    <w:lsdException w:name="annotation reference" w:semiHidden="1" w:unhideWhenUsed="1"/>
+    <w:lsdException w:name="line number" w:semiHidden="1" w:unhideWhenUsed="1"/>
+    <w:lsdException w:name="page number" w:semiHidden="1" w:unhideWhenUsed="1"/>
+    <w:lsdException w:name="endnote reference" w:semiHidden="1" w:unhideWhenUsed="1"/>
+    <w:lsdException w:name="endnote text" w:semiHidden="1" w:unhideWhenUsed="1"/>
+    <w:lsdException w:name="macro" w:semiHidden="1" w:unhideWhenUsed="1"/>
+    <w:lsdException w:name="toa heading" w:semiHidden="1" w:unhideWhenUsed="1"/>
+    <w:lsdException w:name="List Number" w:semiHidden="1" w:unhideWhenUsed="1"/>
+    <w:lsdException w:name="List 2" w:semiHidden="1" w:unhideWhenUsed="1"/>
+    <w:lsdException w:name="List 3" w:semiHidden="1" w:unhideWhenUsed="1"/>
+    <w:lsdException w:name="List 4" w:semiHidden="1" w:unhideWhenUsed="1"/>
+    <w:lsdException w:name="List 5" w:semiHidden="1" w:unhideWhenUsed="1"/>
+    <w:lsdException w:name="List Bullet 2" w:semiHidden="1" w:unhideWhenUsed="1"/>
+    <w:lsdException w:name="List Bullet 3" w:semiHidden="1" w:unhideWhenUsed="1"/>
+    <w:lsdException w:name="List Bullet 4" w:semiHidden="1" w:unhideWhenUsed="1"/>
+    <w:lsdException w:name="List Bullet 5" w:semiHidden="1" w:unhideWhenUsed="1"/>
+    <w:lsdException w:name="List Number 2" w:semiHidden="1" w:unhideWhenUsed="1"/>
+    <w:lsdException w:name="List Number 3" w:semiHidden="1" w:unhideWhenUsed="1"/>
+    <w:lsdException w:name="List Number 4" w:semiHidden="1" w:unhideWhenUsed="1"/>
+    <w:lsdException w:name="List Number 5" w:semiHidden="1" w:unhideWhenUsed="1"/>
     <w:lsdException w:name="Title" w:qFormat="1"/>
+    <w:lsdException w:name="Closing" w:semiHidden="1" w:unhideWhenUsed="1"/>
+    <w:lsdException w:name="Signature" w:semiHidden="1" w:unhideWhenUsed="1"/>
+    <w:lsdException w:name="Default Paragraph Font" w:semiHidden="1" w:unhideWhenUsed="1"/>
+    <w:lsdException w:name="Body Text" w:semiHidden="1" w:unhideWhenUsed="1"/>
+    <w:lsdException w:name="Body Text Indent" w:semiHidden="1" w:unhideWhenUsed="1"/>
+    <w:lsdException w:name="List Continue" w:semiHidden="1" w:unhideWhenUsed="1"/>
+    <w:lsdException w:name="Message Header" w:semiHidden="1" w:unhideWhenUsed="1"/>
     <w:lsdException w:name="Subtitle" w:qFormat="1"/>
+    <w:lsdException w:name="Salutation" w:semiHidden="1" w:unhideWhenUsed="1"/>
+    <w:lsdException w:name="Date" w:semiHidden="1" w:unhideWhenUsed="1"/>
+    <w:lsdException w:name="Body Text First Indent" w:semiHidden="1" w:unhideWhenUsed="1"/>
+    <w:lsdException w:name="Body Text First Indent 2" w:semiHidden="1" w:unhideWhenUsed="1"/>
+    <w:lsdException w:name="Note Heading" w:semiHidden="1" w:unhideWhenUsed="1"/>
+    <w:lsdException w:name="Body Text 2" w:semiHidden="1" w:unhideWhenUsed="1"/>
+    <w:lsdException w:name="Body Text 3" w:semiHidden="1" w:unhideWhenUsed="1"/>
+    <w:lsdException w:name="Body Text Indent 2" w:semiHidden="1" w:unhideWhenUsed="1"/>
+    <w:lsdException w:name="Body Text Indent 3" w:semiHidden="1" w:unhideWhenUsed="1"/>
+    <w:lsdException w:name="Block Text" w:semiHidden="1" w:unhideWhenUsed="1"/>
+    <w:lsdException w:name="Hyperlink" w:semiHidden="1" w:unhideWhenUsed="1"/>
+    <w:lsdException w:name="FollowedHyperlink" w:semiHidden="1" w:unhideWhenUsed="1"/>
     <w:lsdException w:name="Strong" w:qFormat="1"/>
     <w:lsdException w:name="Emphasis" w:qFormat="1"/>
+    <w:lsdException w:name="Document Map" w:semiHidden="1" w:unhideWhenUsed="1"/>
+    <w:lsdException w:name="Plain Text" w:semiHidden="1" w:unhideWhenUsed="1"/>
+    <w:lsdException w:name="E-mail Signature" w:semiHidden="1" w:unhideWhenUsed="1"/>
+    <w:lsdException w:name="HTML Top of Form" w:semiHidden="1" w:unhideWhenUsed="1"/>
+    <w:lsdException w:name="HTML Bottom of Form" w:semiHidden="1" w:unhideWhenUsed="1"/>
+    <w:lsdException w:name="Normal (Web)" w:semiHidden="1" w:unhideWhenUsed="1"/>
+    <w:lsdException w:name="HTML Acronym" w:semiHidden="1" w:unhideWhenUsed="1"/>
+    <w:lsdException w:name="HTML Address" w:semiHidden="1" w:unhideWhenUsed="1"/>
+    <w:lsdException w:name="HTML Cite" w:semiHidden="1" w:unhideWhenUsed="1"/>
+    <w:lsdException w:name="HTML Code" w:semiHidden="1" w:unhideWhenUsed="1"/>
+    <w:lsdException w:name="HTML Definition" w:semiHidden="1" w:unhideWhenUsed="1"/>
+    <w:lsdException w:name="HTML Keyboard" w:semiHidden="1" w:unhideWhenUsed="1"/>
+    <w:lsdException w:name="HTML Preformatted" w:semiHidden="1" w:unhideWhenUsed="1"/>
+    <w:lsdException w:name="HTML Sample" w:semiHidden="1" w:unhideWhenUsed="1"/>
+    <w:lsdException w:name="HTML Typewriter" w:semiHidden="1" w:unhideWhenUsed="1"/>
+    <w:lsdException w:name="HTML Variable" w:semiHidden="1" w:unhideWhenUsed="1"/>
+    <w:lsdException w:name="Normal Table" w:semiHidden="1" w:unhideWhenUsed="1"/>
+    <w:lsdException w:name="annotation subject" w:semiHidden="1" w:unhideWhenUsed="1"/>
+    <w:lsdException w:name="No List" w:semiHidden="1" w:unhideWhenUsed="1"/>
+    <w:lsdException w:name="Outline List 1" w:semiHidden="1" w:unhideWhenUsed="1"/>
+    <w:lsdException w:name="Outline List 2" w:semiHidden="1" w:unhideWhenUsed="1"/>
+    <w:lsdException w:name="Outline List 3" w:semiHidden="1" w:unhideWhenUsed="1"/>
+    <w:lsdException w:name="Table Simple 1" w:semiHidden="1" w:unhideWhenUsed="1"/>
+    <w:lsdException w:name="Table Simple 2" w:semiHidden="1" w:unhideWhenUsed="1"/>
+    <w:lsdException w:name="Table Simple 3" w:semiHidden="1" w:unhideWhenUsed="1"/>
+    <w:lsdException w:name="Table Classic 1" w:semiHidden="1" w:unhideWhenUsed="1"/>
+    <w:lsdException w:name="Table Classic 2" w:semiHidden="1" w:unhideWhenUsed="1"/>
+    <w:lsdException w:name="Table Classic 3" w:semiHidden="1" w:unhideWhenUsed="1"/>
+    <w:lsdException w:name="Table Classic 4" w:semiHidden="1" w:unhideWhenUsed="1"/>
+    <w:lsdException w:name="Table Colorful 1" w:semiHidden="1" w:unhideWhenUsed="1"/>
+    <w:lsdException w:name="Table Colorful 2" w:semiHidden="1" w:unhideWhenUsed="1"/>
+    <w:lsdException w:name="Table Colorful 3" w:semiHidden="1" w:unhideWhenUsed="1"/>
+    <w:lsdException w:name="Table Columns 1" w:semiHidden="1" w:unhideWhenUsed="1"/>
+    <w:lsdException w:name="Table Columns 2" w:semiHidden="1" w:unhideWhenUsed="1"/>
+    <w:lsdException w:name="Table Columns 3" w:semiHidden="1" w:unhideWhenUsed="1"/>
+    <w:lsdException w:name="Table Columns 4" w:semiHidden="1" w:unhideWhenUsed="1"/>
+    <w:lsdException w:name="Table Columns 5" w:semiHidden="1" w:unhideWhenUsed="1"/>
+    <w:lsdException w:name="Table Grid 1" w:semiHidden="1" w:unhideWhenUsed="1"/>
+    <w:lsdException w:name="Table Grid 2" w:semiHidden="1" w:unhideWhenUsed="1"/>
+    <w:lsdException w:name="Table Grid 3" w:semiHidden="1" w:unhideWhenUsed="1"/>
+    <w:lsdException w:name="Table Grid 4" w:semiHidden="1" w:unhideWhenUsed="1"/>
+    <w:lsdException w:name="Table Grid 5" w:semiHidden="1" w:unhideWhenUsed="1"/>
+    <w:lsdException w:name="Table Grid 6" w:semiHidden="1" w:unhideWhenUsed="1"/>
+    <w:lsdException w:name="Table Grid 7" w:semiHidden="1" w:unhideWhenUsed="1"/>
+    <w:lsdException w:name="Table Grid 8" w:semiHidden="1" w:unhideWhenUsed="1"/>
+    <w:lsdException w:name="Table List 1" w:semiHidden="1" w:unhideWhenUsed="1"/>
+    <w:lsdException w:name="Table List 2" w:semiHidden="1" w:unhideWhenUsed="1"/>
+    <w:lsdException w:name="Table List 3" w:semiHidden="1" w:unhideWhenUsed="1"/>
+    <w:lsdException w:name="Table List 4" w:semiHidden="1" w:unhideWhenUsed="1"/>
+    <w:lsdException w:name="Table List 5" w:semiHidden="1" w:unhideWhenUsed="1"/>
+    <w:lsdException w:name="Table List 6" w:semiHidden="1" w:unhideWhenUsed="1"/>
+    <w:lsdException w:name="Table List 7" w:semiHidden="1" w:unhideWhenUsed="1"/>
+    <w:lsdException w:name="Table List 8" w:semiHidden="1" w:unhideWhenUsed="1"/>
+    <w:lsdException w:name="Table 3D effects 1" w:semiHidden="1" w:unhideWhenUsed="1"/>
+    <w:lsdException w:name="Table 3D effects 2" w:semiHidden="1" w:unhideWhenUsed="1"/>
+    <w:lsdException w:name="Table 3D effects 3" w:semiHidden="1" w:unhideWhenUsed="1"/>
+    <w:lsdException w:name="Table Contemporary" w:semiHidden="1" w:unhideWhenUsed="1"/>
+    <w:lsdException w:name="Table Elegant" w:semiHidden="1" w:unhideWhenUsed="1"/>
+    <w:lsdException w:name="Table Professional" w:semiHidden="1" w:unhideWhenUsed="1"/>
+    <w:lsdException w:name="Table Subtle 1" w:semiHidden="1" w:unhideWhenUsed="1"/>
+    <w:lsdException w:name="Table Subtle 2" w:semiHidden="1" w:unhideWhenUsed="1"/>
+    <w:lsdException w:name="Table Web 1" w:semiHidden="1" w:unhideWhenUsed="1"/>
+    <w:lsdException w:name="Table Web 2" w:semiHidden="1" w:unhideWhenUsed="1"/>
+    <w:lsdException w:name="Table Web 3" w:semiHidden="1" w:unhideWhenUsed="1"/>
+    <w:lsdException w:name="Table Theme" w:semiHidden="1" w:unhideWhenUsed="1"/>
     <w:lsdException w:name="Placeholder Text" w:semiHidden="1" w:uiPriority="99"/>
     <w:lsdException w:name="No Spacing" w:uiPriority="1" w:qFormat="1"/>
     <w:lsdException w:name="Light Shading" w:uiPriority="60"/>
@@ -24692,6 +26973,115 @@
     <w:lsdException w:name="Book Title" w:uiPriority="33" w:qFormat="1"/>
     <w:lsdException w:name="Bibliography" w:semiHidden="1" w:uiPriority="37" w:unhideWhenUsed="1"/>
     <w:lsdException w:name="TOC Heading" w:semiHidden="1" w:uiPriority="39" w:unhideWhenUsed="1" w:qFormat="1"/>
+    <w:lsdException w:name="Plain Table 1" w:uiPriority="41"/>
+    <w:lsdException w:name="Plain Table 2" w:uiPriority="42"/>
+    <w:lsdException w:name="Plain Table 3" w:uiPriority="43"/>
+    <w:lsdException w:name="Plain Table 4" w:uiPriority="44"/>
+    <w:lsdException w:name="Plain Table 5" w:uiPriority="45"/>
+    <w:lsdException w:name="Grid Table Light" w:uiPriority="40"/>
+    <w:lsdException w:name="Grid Table 1 Light" w:uiPriority="46"/>
+    <w:lsdException w:name="Grid Table 2" w:uiPriority="47"/>
+    <w:lsdException w:name="Grid Table 3" w:uiPriority="48"/>
+    <w:lsdException w:name="Grid Table 4" w:uiPriority="49"/>
+    <w:lsdException w:name="Grid Table 5 Dark" w:uiPriority="50"/>
+    <w:lsdException w:name="Grid Table 6 Colorful" w:uiPriority="51"/>
+    <w:lsdException w:name="Grid Table 7 Colorful" w:uiPriority="52"/>
+    <w:lsdException w:name="Grid Table 1 Light Accent 1" w:uiPriority="46"/>
+    <w:lsdException w:name="Grid Table 2 Accent 1" w:uiPriority="47"/>
+    <w:lsdException w:name="Grid Table 3 Accent 1" w:uiPriority="48"/>
+    <w:lsdException w:name="Grid Table 4 Accent 1" w:uiPriority="49"/>
+    <w:lsdException w:name="Grid Table 5 Dark Accent 1" w:uiPriority="50"/>
+    <w:lsdException w:name="Grid Table 6 Colorful Accent 1" w:uiPriority="51"/>
+    <w:lsdException w:name="Grid Table 7 Colorful Accent 1" w:uiPriority="52"/>
+    <w:lsdException w:name="Grid Table 1 Light Accent 2" w:uiPriority="46"/>
+    <w:lsdException w:name="Grid Table 2 Accent 2" w:uiPriority="47"/>
+    <w:lsdException w:name="Grid Table 3 Accent 2" w:uiPriority="48"/>
+    <w:lsdException w:name="Grid Table 4 Accent 2" w:uiPriority="49"/>
+    <w:lsdException w:name="Grid Table 5 Dark Accent 2" w:uiPriority="50"/>
+    <w:lsdException w:name="Grid Table 6 Colorful Accent 2" w:uiPriority="51"/>
+    <w:lsdException w:name="Grid Table 7 Colorful Accent 2" w:uiPriority="52"/>
+    <w:lsdException w:name="Grid Table 1 Light Accent 3" w:uiPriority="46"/>
+    <w:lsdException w:name="Grid Table 2 Accent 3" w:uiPriority="47"/>
+    <w:lsdException w:name="Grid Table 3 Accent 3" w:uiPriority="48"/>
+    <w:lsdException w:name="Grid Table 4 Accent 3" w:uiPriority="49"/>
+    <w:lsdException w:name="Grid Table 5 Dark Accent 3" w:uiPriority="50"/>
+    <w:lsdException w:name="Grid Table 6 Colorful Accent 3" w:uiPriority="51"/>
+    <w:lsdException w:name="Grid Table 7 Colorful Accent 3" w:uiPriority="52"/>
+    <w:lsdException w:name="Grid Table 1 Light Accent 4" w:uiPriority="46"/>
+    <w:lsdException w:name="Grid Table 2 Accent 4" w:uiPriority="47"/>
+    <w:lsdException w:name="Grid Table 3 Accent 4" w:uiPriority="48"/>
+    <w:lsdException w:name="Grid Table 4 Accent 4" w:uiPriority="49"/>
+    <w:lsdException w:name="Grid Table 5 Dark Accent 4" w:uiPriority="50"/>
+    <w:lsdException w:name="Grid Table 6 Colorful Accent 4" w:uiPriority="51"/>
+    <w:lsdException w:name="Grid Table 7 Colorful Accent 4" w:uiPriority="52"/>
+    <w:lsdException w:name="Grid Table 1 Light Accent 5" w:uiPriority="46"/>
+    <w:lsdException w:name="Grid Table 2 Accent 5" w:uiPriority="47"/>
+    <w:lsdException w:name="Grid Table 3 Accent 5" w:uiPriority="48"/>
+    <w:lsdException w:name="Grid Table 4 Accent 5" w:uiPriority="49"/>
+    <w:lsdException w:name="Grid Table 5 Dark Accent 5" w:uiPriority="50"/>
+    <w:lsdException w:name="Grid Table 6 Colorful Accent 5" w:uiPriority="51"/>
+    <w:lsdException w:name="Grid Table 7 Colorful Accent 5" w:uiPriority="52"/>
+    <w:lsdException w:name="Grid Table 1 Light Accent 6" w:uiPriority="46"/>
+    <w:lsdException w:name="Grid Table 2 Accent 6" w:uiPriority="47"/>
+    <w:lsdException w:name="Grid Table 3 Accent 6" w:uiPriority="48"/>
+    <w:lsdException w:name="Grid Table 4 Accent 6" w:uiPriority="49"/>
+    <w:lsdException w:name="Grid Table 5 Dark Accent 6" w:uiPriority="50"/>
+    <w:lsdException w:name="Grid Table 6 Colorful Accent 6" w:uiPriority="51"/>
+    <w:lsdException w:name="Grid Table 7 Colorful Accent 6" w:uiPriority="52"/>
+    <w:lsdException w:name="List Table 1 Light" w:uiPriority="46"/>
+    <w:lsdException w:name="List Table 2" w:uiPriority="47"/>
+    <w:lsdException w:name="List Table 3" w:uiPriority="48"/>
+    <w:lsdException w:name="List Table 4" w:uiPriority="49"/>
+    <w:lsdException w:name="List Table 5 Dark" w:uiPriority="50"/>
+    <w:lsdException w:name="List Table 6 Colorful" w:uiPriority="51"/>
+    <w:lsdException w:name="List Table 7 Colorful" w:uiPriority="52"/>
+    <w:lsdException w:name="List Table 1 Light Accent 1" w:uiPriority="46"/>
+    <w:lsdException w:name="List Table 2 Accent 1" w:uiPriority="47"/>
+    <w:lsdException w:name="List Table 3 Accent 1" w:uiPriority="48"/>
+    <w:lsdException w:name="List Table 4 Accent 1" w:uiPriority="49"/>
+    <w:lsdException w:name="List Table 5 Dark Accent 1" w:uiPriority="50"/>
+    <w:lsdException w:name="List Table 6 Colorful Accent 1" w:uiPriority="51"/>
+    <w:lsdException w:name="List Table 7 Colorful Accent 1" w:uiPriority="52"/>
+    <w:lsdException w:name="List Table 1 Light Accent 2" w:uiPriority="46"/>
+    <w:lsdException w:name="List Table 2 Accent 2" w:uiPriority="47"/>
+    <w:lsdException w:name="List Table 3 Accent 2" w:uiPriority="48"/>
+    <w:lsdException w:name="List Table 4 Accent 2" w:uiPriority="49"/>
+    <w:lsdException w:name="List Table 5 Dark Accent 2" w:uiPriority="50"/>
+    <w:lsdException w:name="List Table 6 Colorful Accent 2" w:uiPriority="51"/>
+    <w:lsdException w:name="List Table 7 Colorful Accent 2" w:uiPriority="52"/>
+    <w:lsdException w:name="List Table 1 Light Accent 3" w:uiPriority="46"/>
+    <w:lsdException w:name="List Table 2 Accent 3" w:uiPriority="47"/>
+    <w:lsdException w:name="List Table 3 Accent 3" w:uiPriority="48"/>
+    <w:lsdException w:name="List Table 4 Accent 3" w:uiPriority="49"/>
+    <w:lsdException w:name="List Table 5 Dark Accent 3" w:uiPriority="50"/>
+    <w:lsdException w:name="List Table 6 Colorful Accent 3" w:uiPriority="51"/>
+    <w:lsdException w:name="List Table 7 Colorful Accent 3" w:uiPriority="52"/>
+    <w:lsdException w:name="List Table 1 Light Accent 4" w:uiPriority="46"/>
+    <w:lsdException w:name="List Table 2 Accent 4" w:uiPriority="47"/>
+    <w:lsdException w:name="List Table 3 Accent 4" w:uiPriority="48"/>
+    <w:lsdException w:name="List Table 4 Accent 4" w:uiPriority="49"/>
+    <w:lsdException w:name="List Table 5 Dark Accent 4" w:uiPriority="50"/>
+    <w:lsdException w:name="List Table 6 Colorful Accent 4" w:uiPriority="51"/>
+    <w:lsdException w:name="List Table 7 Colorful Accent 4" w:uiPriority="52"/>
+    <w:lsdException w:name="List Table 1 Light Accent 5" w:uiPriority="46"/>
+    <w:lsdException w:name="List Table 2 Accent 5" w:uiPriority="47"/>
+    <w:lsdException w:name="List Table 3 Accent 5" w:uiPriority="48"/>
+    <w:lsdException w:name="List Table 4 Accent 5" w:uiPriority="49"/>
+    <w:lsdException w:name="List Table 5 Dark Accent 5" w:uiPriority="50"/>
+    <w:lsdException w:name="List Table 6 Colorful Accent 5" w:uiPriority="51"/>
+    <w:lsdException w:name="List Table 7 Colorful Accent 5" w:uiPriority="52"/>
+    <w:lsdException w:name="List Table 1 Light Accent 6" w:uiPriority="46"/>
+    <w:lsdException w:name="List Table 2 Accent 6" w:uiPriority="47"/>
+    <w:lsdException w:name="List Table 3 Accent 6" w:uiPriority="48"/>
+    <w:lsdException w:name="List Table 4 Accent 6" w:uiPriority="49"/>
+    <w:lsdException w:name="List Table 5 Dark Accent 6" w:uiPriority="50"/>
+    <w:lsdException w:name="List Table 6 Colorful Accent 6" w:uiPriority="51"/>
+    <w:lsdException w:name="List Table 7 Colorful Accent 6" w:uiPriority="52"/>
+    <w:lsdException w:name="Mention" w:semiHidden="1" w:uiPriority="99" w:unhideWhenUsed="1"/>
+    <w:lsdException w:name="Smart Hyperlink" w:semiHidden="1" w:uiPriority="99" w:unhideWhenUsed="1"/>
+    <w:lsdException w:name="Hashtag" w:semiHidden="1" w:uiPriority="99" w:unhideWhenUsed="1"/>
+    <w:lsdException w:name="Unresolved Mention" w:semiHidden="1" w:uiPriority="99" w:unhideWhenUsed="1"/>
+    <w:lsdException w:name="Smart Link" w:semiHidden="1" w:uiPriority="99" w:unhideWhenUsed="1"/>
   </w:latentStyles>
   <w:style w:type="paragraph" w:default="1" w:styleId="Normal">
     <w:name w:val="Normal"/>
@@ -24905,7 +27295,6 @@
     <w:uiPriority w:val="99"/>
     <w:semiHidden/>
     <w:unhideWhenUsed/>
-    <w:qFormat/>
     <w:tblPr>
       <w:tblInd w:w="0" w:type="dxa"/>
       <w:tblCellMar>
@@ -25363,7 +27752,7 @@
     <w:next w:val="Normal"/>
     <w:rsid w:val="00CA5034"/>
   </w:style>
-  <w:style w:type="paragraph" w:styleId="Slutkommentar">
+  <w:style w:type="paragraph" w:styleId="Slutnotstext">
     <w:name w:val="endnote text"/>
     <w:basedOn w:val="Normal"/>
     <w:semiHidden/>
@@ -26194,7 +28583,7 @@
 </file>
 
 <file path=customXml/itemProps1.xml><?xml version="1.0" encoding="utf-8"?>
-<ds:datastoreItem xmlns:ds="http://schemas.openxmlformats.org/officeDocument/2006/customXml" ds:itemID="{D7BE6CE6-D440-4860-BFD0-029373C1F47A}">
+<ds:datastoreItem xmlns:ds="http://schemas.openxmlformats.org/officeDocument/2006/customXml" ds:itemID="{5A8A0E93-09B2-47EA-B028-1BC6D8020E4C}">
   <ds:schemaRefs>
     <ds:schemaRef ds:uri="http://schemas.openxmlformats.org/officeDocument/2006/bibliography"/>
   </ds:schemaRefs>

</xml_diff>